<commit_message>
Added basic pic of decomposition
</commit_message>
<xml_diff>
--- a/docs/Выпускная квалификационная работа.docx
+++ b/docs/Выпускная квалификационная работа.docx
@@ -1087,7 +1087,7 @@
             </w:rPr>
             <w:fldChar w:fldCharType="separate"/>
           </w:r>
-          <w:hyperlink w:anchor="_Toc34510007" w:history="1">
+          <w:hyperlink w:anchor="_Toc34511621" w:history="1">
             <w:r>
               <w:rPr>
                 <w:rStyle w:val="ad"/>
@@ -1123,7 +1123,7 @@
                 <w:sz w:val="28"/>
                 <w:szCs w:val="28"/>
               </w:rPr>
-              <w:instrText xml:space="preserve"> PAGEREF _Toc34510007 \h </w:instrText>
+              <w:instrText xml:space="preserve"> PAGEREF _Toc34511621 \h </w:instrText>
             </w:r>
             <w:r>
               <w:rPr>
@@ -1178,7 +1178,7 @@
               <w:lang w:val="en-US" w:eastAsia="en-US"/>
             </w:rPr>
           </w:pPr>
-          <w:hyperlink w:anchor="_Toc34510008" w:history="1">
+          <w:hyperlink w:anchor="_Toc34511622" w:history="1">
             <w:r>
               <w:rPr>
                 <w:rStyle w:val="ad"/>
@@ -1234,7 +1234,7 @@
                 <w:sz w:val="28"/>
                 <w:szCs w:val="28"/>
               </w:rPr>
-              <w:instrText xml:space="preserve"> PAGEREF _Toc34510008 \h </w:instrText>
+              <w:instrText xml:space="preserve"> PAGEREF _Toc34511622 \h </w:instrText>
             </w:r>
             <w:r>
               <w:rPr>
@@ -1288,7 +1288,7 @@
               <w:lang w:val="en-US" w:eastAsia="en-US"/>
             </w:rPr>
           </w:pPr>
-          <w:hyperlink w:anchor="_Toc34510009" w:history="1">
+          <w:hyperlink w:anchor="_Toc34511623" w:history="1">
             <w:r>
               <w:rPr>
                 <w:rStyle w:val="ad"/>
@@ -1324,7 +1324,7 @@
                 <w:sz w:val="28"/>
                 <w:szCs w:val="28"/>
               </w:rPr>
-              <w:instrText xml:space="preserve"> PAGEREF _Toc34510009 \h </w:instrText>
+              <w:instrText xml:space="preserve"> PAGEREF _Toc34511623 \h </w:instrText>
             </w:r>
             <w:r>
               <w:rPr>
@@ -1378,7 +1378,7 @@
               <w:lang w:val="en-US" w:eastAsia="en-US"/>
             </w:rPr>
           </w:pPr>
-          <w:hyperlink w:anchor="_Toc34510010" w:history="1">
+          <w:hyperlink w:anchor="_Toc34511624" w:history="1">
             <w:r>
               <w:rPr>
                 <w:rStyle w:val="ad"/>
@@ -1414,7 +1414,7 @@
                 <w:sz w:val="28"/>
                 <w:szCs w:val="28"/>
               </w:rPr>
-              <w:instrText xml:space="preserve"> PAGEREF _Toc34510010 \h </w:instrText>
+              <w:instrText xml:space="preserve"> PAGEREF _Toc34511624 \h </w:instrText>
             </w:r>
             <w:r>
               <w:rPr>
@@ -1468,7 +1468,7 @@
               <w:lang w:val="en-US" w:eastAsia="en-US"/>
             </w:rPr>
           </w:pPr>
-          <w:hyperlink w:anchor="_Toc34510011" w:history="1">
+          <w:hyperlink w:anchor="_Toc34511625" w:history="1">
             <w:r>
               <w:rPr>
                 <w:rStyle w:val="ad"/>
@@ -1504,7 +1504,7 @@
                 <w:sz w:val="28"/>
                 <w:szCs w:val="28"/>
               </w:rPr>
-              <w:instrText xml:space="preserve"> PAGEREF _Toc34510011 \h </w:instrText>
+              <w:instrText xml:space="preserve"> PAGEREF _Toc34511625 \h </w:instrText>
             </w:r>
             <w:r>
               <w:rPr>
@@ -1558,7 +1558,7 @@
               <w:lang w:val="en-US" w:eastAsia="en-US"/>
             </w:rPr>
           </w:pPr>
-          <w:hyperlink w:anchor="_Toc34510012" w:history="1">
+          <w:hyperlink w:anchor="_Toc34511626" w:history="1">
             <w:r>
               <w:rPr>
                 <w:rStyle w:val="ad"/>
@@ -1594,7 +1594,7 @@
                 <w:sz w:val="28"/>
                 <w:szCs w:val="28"/>
               </w:rPr>
-              <w:instrText xml:space="preserve"> PAGEREF _Toc34510012 \h </w:instrText>
+              <w:instrText xml:space="preserve"> PAGEREF _Toc34511626 \h </w:instrText>
             </w:r>
             <w:r>
               <w:rPr>
@@ -1620,7 +1620,7 @@
                 <w:sz w:val="28"/>
                 <w:szCs w:val="28"/>
               </w:rPr>
-              <w:t>11</w:t>
+              <w:t>12</w:t>
             </w:r>
             <w:r>
               <w:rPr>
@@ -1648,7 +1648,7 @@
               <w:lang w:val="en-US" w:eastAsia="en-US"/>
             </w:rPr>
           </w:pPr>
-          <w:hyperlink w:anchor="_Toc34510013" w:history="1">
+          <w:hyperlink w:anchor="_Toc34511627" w:history="1">
             <w:r>
               <w:rPr>
                 <w:rStyle w:val="ad"/>
@@ -1684,7 +1684,7 @@
                 <w:sz w:val="28"/>
                 <w:szCs w:val="28"/>
               </w:rPr>
-              <w:instrText xml:space="preserve"> PAGEREF _Toc34510013 \h </w:instrText>
+              <w:instrText xml:space="preserve"> PAGEREF _Toc34511627 \h </w:instrText>
             </w:r>
             <w:r>
               <w:rPr>
@@ -1710,7 +1710,7 @@
                 <w:sz w:val="28"/>
                 <w:szCs w:val="28"/>
               </w:rPr>
-              <w:t>11</w:t>
+              <w:t>12</w:t>
             </w:r>
             <w:r>
               <w:rPr>
@@ -1739,7 +1739,7 @@
               <w:lang w:val="en-US" w:eastAsia="en-US"/>
             </w:rPr>
           </w:pPr>
-          <w:hyperlink w:anchor="_Toc34510014" w:history="1">
+          <w:hyperlink w:anchor="_Toc34511628" w:history="1">
             <w:r>
               <w:rPr>
                 <w:rStyle w:val="ad"/>
@@ -1795,7 +1795,7 @@
                 <w:sz w:val="28"/>
                 <w:szCs w:val="28"/>
               </w:rPr>
-              <w:instrText xml:space="preserve"> PAGEREF _Toc34510014 \h </w:instrText>
+              <w:instrText xml:space="preserve"> PAGEREF _Toc34511628 \h </w:instrText>
             </w:r>
             <w:r>
               <w:rPr>
@@ -1821,7 +1821,7 @@
                 <w:sz w:val="28"/>
                 <w:szCs w:val="28"/>
               </w:rPr>
-              <w:t>12</w:t>
+              <w:t>13</w:t>
             </w:r>
             <w:r>
               <w:rPr>
@@ -1849,7 +1849,7 @@
               <w:lang w:val="en-US" w:eastAsia="en-US"/>
             </w:rPr>
           </w:pPr>
-          <w:hyperlink w:anchor="_Toc34510015" w:history="1">
+          <w:hyperlink w:anchor="_Toc34511629" w:history="1">
             <w:r>
               <w:rPr>
                 <w:rStyle w:val="ad"/>
@@ -1885,7 +1885,7 @@
                 <w:sz w:val="28"/>
                 <w:szCs w:val="28"/>
               </w:rPr>
-              <w:instrText xml:space="preserve"> PAGEREF _Toc34510015 \h </w:instrText>
+              <w:instrText xml:space="preserve"> PAGEREF _Toc34511629 \h </w:instrText>
             </w:r>
             <w:r>
               <w:rPr>
@@ -1911,7 +1911,7 @@
                 <w:sz w:val="28"/>
                 <w:szCs w:val="28"/>
               </w:rPr>
-              <w:t>12</w:t>
+              <w:t>13</w:t>
             </w:r>
             <w:r>
               <w:rPr>
@@ -1939,7 +1939,7 @@
               <w:lang w:val="en-US" w:eastAsia="en-US"/>
             </w:rPr>
           </w:pPr>
-          <w:hyperlink w:anchor="_Toc34510016" w:history="1">
+          <w:hyperlink w:anchor="_Toc34511630" w:history="1">
             <w:r>
               <w:rPr>
                 <w:rStyle w:val="ad"/>
@@ -1948,7 +1948,7 @@
                 <w:sz w:val="28"/>
                 <w:szCs w:val="28"/>
               </w:rPr>
-              <w:t>2.2. Решение проблемы простоя системных ресурсов</w:t>
+              <w:t>2.2. Уменьшение системных вызовов</w:t>
             </w:r>
             <w:r>
               <w:rPr>
@@ -1975,7 +1975,7 @@
                 <w:sz w:val="28"/>
                 <w:szCs w:val="28"/>
               </w:rPr>
-              <w:instrText xml:space="preserve"> PAGEREF _Toc34510016 \h </w:instrText>
+              <w:instrText xml:space="preserve"> PAGEREF _Toc34511630 \h </w:instrText>
             </w:r>
             <w:r>
               <w:rPr>
@@ -2001,7 +2001,7 @@
                 <w:sz w:val="28"/>
                 <w:szCs w:val="28"/>
               </w:rPr>
-              <w:t>12</w:t>
+              <w:t>13</w:t>
             </w:r>
             <w:r>
               <w:rPr>
@@ -2029,7 +2029,7 @@
               <w:lang w:val="en-US" w:eastAsia="en-US"/>
             </w:rPr>
           </w:pPr>
-          <w:hyperlink w:anchor="_Toc34510017" w:history="1">
+          <w:hyperlink w:anchor="_Toc34511631" w:history="1">
             <w:r>
               <w:rPr>
                 <w:rStyle w:val="ad"/>
@@ -2038,8 +2038,88 @@
                 <w:sz w:val="28"/>
                 <w:szCs w:val="28"/>
               </w:rPr>
-              <w:t>2.3.</w:t>
-            </w:r>
+              <w:t>2.3. Решение проблемы простоя системных ресурсов</w:t>
+            </w:r>
+            <w:r>
+              <w:rPr>
+                <w:noProof/>
+                <w:webHidden/>
+                <w:sz w:val="28"/>
+                <w:szCs w:val="28"/>
+              </w:rPr>
+              <w:tab/>
+            </w:r>
+            <w:r>
+              <w:rPr>
+                <w:noProof/>
+                <w:webHidden/>
+                <w:sz w:val="28"/>
+                <w:szCs w:val="28"/>
+              </w:rPr>
+              <w:fldChar w:fldCharType="begin"/>
+            </w:r>
+            <w:r>
+              <w:rPr>
+                <w:noProof/>
+                <w:webHidden/>
+                <w:sz w:val="28"/>
+                <w:szCs w:val="28"/>
+              </w:rPr>
+              <w:instrText xml:space="preserve"> PAGEREF _Toc34511631 \h </w:instrText>
+            </w:r>
+            <w:r>
+              <w:rPr>
+                <w:noProof/>
+                <w:webHidden/>
+                <w:sz w:val="28"/>
+                <w:szCs w:val="28"/>
+              </w:rPr>
+            </w:r>
+            <w:r>
+              <w:rPr>
+                <w:noProof/>
+                <w:webHidden/>
+                <w:sz w:val="28"/>
+                <w:szCs w:val="28"/>
+              </w:rPr>
+              <w:fldChar w:fldCharType="separate"/>
+            </w:r>
+            <w:r>
+              <w:rPr>
+                <w:noProof/>
+                <w:webHidden/>
+                <w:sz w:val="28"/>
+                <w:szCs w:val="28"/>
+              </w:rPr>
+              <w:t>13</w:t>
+            </w:r>
+            <w:r>
+              <w:rPr>
+                <w:noProof/>
+                <w:webHidden/>
+                <w:sz w:val="28"/>
+                <w:szCs w:val="28"/>
+              </w:rPr>
+              <w:fldChar w:fldCharType="end"/>
+            </w:r>
+          </w:hyperlink>
+        </w:p>
+        <w:p>
+          <w:pPr>
+            <w:pStyle w:val="21"/>
+            <w:tabs>
+              <w:tab w:val="right" w:leader="dot" w:pos="9395"/>
+            </w:tabs>
+            <w:spacing w:before="0" w:after="0" w:line="360" w:lineRule="auto"/>
+            <w:rPr>
+              <w:rFonts w:asciiTheme="minorHAnsi" w:eastAsiaTheme="minorEastAsia" w:hAnsiTheme="minorHAnsi" w:cstheme="minorBidi"/>
+              <w:noProof/>
+              <w:sz w:val="28"/>
+              <w:szCs w:val="28"/>
+              <w:lang w:val="en-US" w:eastAsia="en-US"/>
+            </w:rPr>
+          </w:pPr>
+          <w:hyperlink w:anchor="_Toc34511632" w:history="1">
             <w:r>
               <w:rPr>
                 <w:rStyle w:val="ad"/>
@@ -2047,9 +2127,8 @@
                 <w:noProof/>
                 <w:sz w:val="28"/>
                 <w:szCs w:val="28"/>
-                <w:lang w:val="en-US"/>
-              </w:rPr>
-              <w:t xml:space="preserve"> RESTful</w:t>
+              </w:rPr>
+              <w:t>2.4.</w:t>
             </w:r>
             <w:r>
               <w:rPr>
@@ -2058,6 +2137,17 @@
                 <w:noProof/>
                 <w:sz w:val="28"/>
                 <w:szCs w:val="28"/>
+                <w:lang w:val="en-US"/>
+              </w:rPr>
+              <w:t xml:space="preserve"> RESTful</w:t>
+            </w:r>
+            <w:r>
+              <w:rPr>
+                <w:rStyle w:val="ad"/>
+                <w:rFonts w:eastAsiaTheme="majorEastAsia"/>
+                <w:noProof/>
+                <w:sz w:val="28"/>
+                <w:szCs w:val="28"/>
               </w:rPr>
               <w:t xml:space="preserve"> сервис, выполняющий роль системы веб шаблонов</w:t>
             </w:r>
@@ -2086,7 +2176,7 @@
                 <w:sz w:val="28"/>
                 <w:szCs w:val="28"/>
               </w:rPr>
-              <w:instrText xml:space="preserve"> PAGEREF _Toc34510017 \h </w:instrText>
+              <w:instrText xml:space="preserve"> PAGEREF _Toc34511632 \h </w:instrText>
             </w:r>
             <w:r>
               <w:rPr>
@@ -2112,7 +2202,7 @@
                 <w:sz w:val="28"/>
                 <w:szCs w:val="28"/>
               </w:rPr>
-              <w:t>12</w:t>
+              <w:t>13</w:t>
             </w:r>
             <w:r>
               <w:rPr>
@@ -2141,7 +2231,7 @@
               <w:lang w:val="en-US" w:eastAsia="en-US"/>
             </w:rPr>
           </w:pPr>
-          <w:hyperlink w:anchor="_Toc34510018" w:history="1">
+          <w:hyperlink w:anchor="_Toc34511633" w:history="1">
             <w:r>
               <w:rPr>
                 <w:rStyle w:val="ad"/>
@@ -2197,7 +2287,7 @@
                 <w:sz w:val="28"/>
                 <w:szCs w:val="28"/>
               </w:rPr>
-              <w:instrText xml:space="preserve"> PAGEREF _Toc34510018 \h </w:instrText>
+              <w:instrText xml:space="preserve"> PAGEREF _Toc34511633 \h </w:instrText>
             </w:r>
             <w:r>
               <w:rPr>
@@ -2223,7 +2313,7 @@
                 <w:sz w:val="28"/>
                 <w:szCs w:val="28"/>
               </w:rPr>
-              <w:t>13</w:t>
+              <w:t>14</w:t>
             </w:r>
             <w:r>
               <w:rPr>
@@ -2251,7 +2341,7 @@
               <w:lang w:val="en-US" w:eastAsia="en-US"/>
             </w:rPr>
           </w:pPr>
-          <w:hyperlink w:anchor="_Toc34510019" w:history="1">
+          <w:hyperlink w:anchor="_Toc34511634" w:history="1">
             <w:r>
               <w:rPr>
                 <w:rStyle w:val="ad"/>
@@ -2287,7 +2377,7 @@
                 <w:sz w:val="28"/>
                 <w:szCs w:val="28"/>
               </w:rPr>
-              <w:instrText xml:space="preserve"> PAGEREF _Toc34510019 \h </w:instrText>
+              <w:instrText xml:space="preserve"> PAGEREF _Toc34511634 \h </w:instrText>
             </w:r>
             <w:r>
               <w:rPr>
@@ -2313,7 +2403,7 @@
                 <w:sz w:val="28"/>
                 <w:szCs w:val="28"/>
               </w:rPr>
-              <w:t>13</w:t>
+              <w:t>14</w:t>
             </w:r>
             <w:r>
               <w:rPr>
@@ -2341,7 +2431,7 @@
               <w:lang w:val="en-US" w:eastAsia="en-US"/>
             </w:rPr>
           </w:pPr>
-          <w:hyperlink w:anchor="_Toc34510020" w:history="1">
+          <w:hyperlink w:anchor="_Toc34511635" w:history="1">
             <w:r>
               <w:rPr>
                 <w:rStyle w:val="ad"/>
@@ -2377,7 +2467,7 @@
                 <w:sz w:val="28"/>
                 <w:szCs w:val="28"/>
               </w:rPr>
-              <w:instrText xml:space="preserve"> PAGEREF _Toc34510020 \h </w:instrText>
+              <w:instrText xml:space="preserve"> PAGEREF _Toc34511635 \h </w:instrText>
             </w:r>
             <w:r>
               <w:rPr>
@@ -2403,7 +2493,7 @@
                 <w:sz w:val="28"/>
                 <w:szCs w:val="28"/>
               </w:rPr>
-              <w:t>13</w:t>
+              <w:t>14</w:t>
             </w:r>
             <w:r>
               <w:rPr>
@@ -2431,7 +2521,7 @@
               <w:lang w:val="en-US" w:eastAsia="en-US"/>
             </w:rPr>
           </w:pPr>
-          <w:hyperlink w:anchor="_Toc34510021" w:history="1">
+          <w:hyperlink w:anchor="_Toc34511636" w:history="1">
             <w:r>
               <w:rPr>
                 <w:rStyle w:val="ad"/>
@@ -2467,7 +2557,7 @@
                 <w:sz w:val="28"/>
                 <w:szCs w:val="28"/>
               </w:rPr>
-              <w:instrText xml:space="preserve"> PAGEREF _Toc34510021 \h </w:instrText>
+              <w:instrText xml:space="preserve"> PAGEREF _Toc34511636 \h </w:instrText>
             </w:r>
             <w:r>
               <w:rPr>
@@ -2493,7 +2583,7 @@
                 <w:sz w:val="28"/>
                 <w:szCs w:val="28"/>
               </w:rPr>
-              <w:t>13</w:t>
+              <w:t>14</w:t>
             </w:r>
             <w:r>
               <w:rPr>
@@ -2521,7 +2611,7 @@
               <w:lang w:val="en-US" w:eastAsia="en-US"/>
             </w:rPr>
           </w:pPr>
-          <w:hyperlink w:anchor="_Toc34510022" w:history="1">
+          <w:hyperlink w:anchor="_Toc34511637" w:history="1">
             <w:r>
               <w:rPr>
                 <w:rStyle w:val="ad"/>
@@ -2557,7 +2647,7 @@
                 <w:sz w:val="28"/>
                 <w:szCs w:val="28"/>
               </w:rPr>
-              <w:instrText xml:space="preserve"> PAGEREF _Toc34510022 \h </w:instrText>
+              <w:instrText xml:space="preserve"> PAGEREF _Toc34511637 \h </w:instrText>
             </w:r>
             <w:r>
               <w:rPr>
@@ -2583,7 +2673,7 @@
                 <w:sz w:val="28"/>
                 <w:szCs w:val="28"/>
               </w:rPr>
-              <w:t>13</w:t>
+              <w:t>14</w:t>
             </w:r>
             <w:r>
               <w:rPr>
@@ -2611,7 +2701,7 @@
               <w:lang w:val="en-US" w:eastAsia="en-US"/>
             </w:rPr>
           </w:pPr>
-          <w:hyperlink w:anchor="_Toc34510023" w:history="1">
+          <w:hyperlink w:anchor="_Toc34511638" w:history="1">
             <w:r>
               <w:rPr>
                 <w:rStyle w:val="ad"/>
@@ -2647,7 +2737,7 @@
                 <w:sz w:val="28"/>
                 <w:szCs w:val="28"/>
               </w:rPr>
-              <w:instrText xml:space="preserve"> PAGEREF _Toc34510023 \h </w:instrText>
+              <w:instrText xml:space="preserve"> PAGEREF _Toc34511638 \h </w:instrText>
             </w:r>
             <w:r>
               <w:rPr>
@@ -2673,7 +2763,7 @@
                 <w:sz w:val="28"/>
                 <w:szCs w:val="28"/>
               </w:rPr>
-              <w:t>13</w:t>
+              <w:t>14</w:t>
             </w:r>
             <w:r>
               <w:rPr>
@@ -2701,7 +2791,7 @@
               <w:lang w:val="en-US" w:eastAsia="en-US"/>
             </w:rPr>
           </w:pPr>
-          <w:hyperlink w:anchor="_Toc34510024" w:history="1">
+          <w:hyperlink w:anchor="_Toc34511639" w:history="1">
             <w:r>
               <w:rPr>
                 <w:rStyle w:val="ad"/>
@@ -2737,7 +2827,7 @@
                 <w:sz w:val="28"/>
                 <w:szCs w:val="28"/>
               </w:rPr>
-              <w:instrText xml:space="preserve"> PAGEREF _Toc34510024 \h </w:instrText>
+              <w:instrText xml:space="preserve"> PAGEREF _Toc34511639 \h </w:instrText>
             </w:r>
             <w:r>
               <w:rPr>
@@ -2763,7 +2853,7 @@
                 <w:sz w:val="28"/>
                 <w:szCs w:val="28"/>
               </w:rPr>
-              <w:t>14</w:t>
+              <w:t>15</w:t>
             </w:r>
             <w:r>
               <w:rPr>
@@ -2791,7 +2881,7 @@
               <w:lang w:val="en-US" w:eastAsia="en-US"/>
             </w:rPr>
           </w:pPr>
-          <w:hyperlink w:anchor="_Toc34510025" w:history="1">
+          <w:hyperlink w:anchor="_Toc34511640" w:history="1">
             <w:r>
               <w:rPr>
                 <w:rStyle w:val="ad"/>
@@ -2827,7 +2917,7 @@
                 <w:sz w:val="28"/>
                 <w:szCs w:val="28"/>
               </w:rPr>
-              <w:instrText xml:space="preserve"> PAGEREF _Toc34510025 \h </w:instrText>
+              <w:instrText xml:space="preserve"> PAGEREF _Toc34511640 \h </w:instrText>
             </w:r>
             <w:r>
               <w:rPr>
@@ -2853,7 +2943,7 @@
                 <w:sz w:val="28"/>
                 <w:szCs w:val="28"/>
               </w:rPr>
-              <w:t>15</w:t>
+              <w:t>16</w:t>
             </w:r>
             <w:r>
               <w:rPr>
@@ -2881,7 +2971,7 @@
               <w:lang w:val="en-US" w:eastAsia="en-US"/>
             </w:rPr>
           </w:pPr>
-          <w:hyperlink w:anchor="_Toc34510026" w:history="1">
+          <w:hyperlink w:anchor="_Toc34511641" w:history="1">
             <w:r>
               <w:rPr>
                 <w:rStyle w:val="ad"/>
@@ -2917,7 +3007,7 @@
                 <w:sz w:val="28"/>
                 <w:szCs w:val="28"/>
               </w:rPr>
-              <w:instrText xml:space="preserve"> PAGEREF _Toc34510026 \h </w:instrText>
+              <w:instrText xml:space="preserve"> PAGEREF _Toc34511641 \h </w:instrText>
             </w:r>
             <w:r>
               <w:rPr>
@@ -2943,7 +3033,7 @@
                 <w:sz w:val="28"/>
                 <w:szCs w:val="28"/>
               </w:rPr>
-              <w:t>16</w:t>
+              <w:t>17</w:t>
             </w:r>
             <w:r>
               <w:rPr>
@@ -2971,7 +3061,7 @@
               <w:lang w:val="en-US" w:eastAsia="en-US"/>
             </w:rPr>
           </w:pPr>
-          <w:hyperlink w:anchor="_Toc34510027" w:history="1">
+          <w:hyperlink w:anchor="_Toc34511642" w:history="1">
             <w:r>
               <w:rPr>
                 <w:rStyle w:val="ad"/>
@@ -3007,7 +3097,7 @@
                 <w:sz w:val="28"/>
                 <w:szCs w:val="28"/>
               </w:rPr>
-              <w:instrText xml:space="preserve"> PAGEREF _Toc34510027 \h </w:instrText>
+              <w:instrText xml:space="preserve"> PAGEREF _Toc34511642 \h </w:instrText>
             </w:r>
             <w:r>
               <w:rPr>
@@ -3033,7 +3123,7 @@
                 <w:sz w:val="28"/>
                 <w:szCs w:val="28"/>
               </w:rPr>
-              <w:t>17</w:t>
+              <w:t>18</w:t>
             </w:r>
             <w:r>
               <w:rPr>
@@ -3061,16 +3151,18 @@
             <w:fldChar w:fldCharType="end"/>
           </w:r>
         </w:p>
-        <w:bookmarkStart w:id="1" w:name="_GoBack" w:displacedByCustomXml="next"/>
-        <w:bookmarkEnd w:id="1" w:displacedByCustomXml="next"/>
       </w:sdtContent>
     </w:sdt>
-    <w:p/>
+    <w:p>
+      <w:bookmarkStart w:id="1" w:name="_GoBack"/>
+      <w:bookmarkEnd w:id="1"/>
+    </w:p>
     <w:p>
       <w:pPr>
         <w:spacing w:before="0" w:after="200" w:line="276" w:lineRule="auto"/>
       </w:pPr>
       <w:r>
+        <w:lastRenderedPageBreak/>
         <w:br w:type="page"/>
       </w:r>
     </w:p>
@@ -3078,7 +3170,7 @@
       <w:pPr>
         <w:pStyle w:val="ae"/>
       </w:pPr>
-      <w:bookmarkStart w:id="2" w:name="_Toc34510007"/>
+      <w:bookmarkStart w:id="2" w:name="_Toc34511621"/>
       <w:r>
         <w:lastRenderedPageBreak/>
         <w:t>ВВЕДЕНИЕ</w:t>
@@ -3088,6 +3180,7 @@
     <w:p>
       <w:pPr>
         <w:pStyle w:val="a1"/>
+        <w:ind w:firstLine="0"/>
       </w:pPr>
       <w:r>
         <w:br w:type="page"/>
@@ -3101,7 +3194,7 @@
           <w:numId w:val="7"/>
         </w:numPr>
       </w:pPr>
-      <w:bookmarkStart w:id="3" w:name="_Toc34510008"/>
+      <w:bookmarkStart w:id="3" w:name="_Toc34511622"/>
       <w:r>
         <w:lastRenderedPageBreak/>
         <w:t>АНАЛИЗ</w:t>
@@ -3115,7 +3208,7 @@
       <w:pPr>
         <w:pStyle w:val="2"/>
       </w:pPr>
-      <w:bookmarkStart w:id="4" w:name="_Toc34510009"/>
+      <w:bookmarkStart w:id="4" w:name="_Toc34511623"/>
       <w:r>
         <w:t>Термины и определения</w:t>
       </w:r>
@@ -3347,7 +3440,7 @@
       <w:pPr>
         <w:pStyle w:val="2"/>
       </w:pPr>
-      <w:bookmarkStart w:id="5" w:name="_Toc34510010"/>
+      <w:bookmarkStart w:id="5" w:name="_Toc34511624"/>
       <w:r>
         <w:t>Общий принцип работы систем веб-шаблонов</w:t>
       </w:r>
@@ -3438,6 +3531,148 @@
         <w:pStyle w:val="a1"/>
       </w:pPr>
       <w:r>
+        <w:t xml:space="preserve">При соблюдении вышеперечисленных условий, работу системы веб-шаблонов можно визуализировать на </w:t>
+      </w:r>
+      <w:r>
+        <w:fldChar w:fldCharType="begin"/>
+      </w:r>
+      <w:r>
+        <w:instrText xml:space="preserve"> REF _Ref34511394 \h </w:instrText>
+      </w:r>
+      <w:r>
+        <w:fldChar w:fldCharType="separate"/>
+      </w:r>
+      <w:r>
+        <w:t xml:space="preserve">Рис.  </w:t>
+      </w:r>
+      <w:r>
+        <w:rPr>
+          <w:noProof/>
+        </w:rPr>
+        <w:t>1.2</w:t>
+      </w:r>
+      <w:r>
+        <w:t>.</w:t>
+      </w:r>
+      <w:r>
+        <w:rPr>
+          <w:noProof/>
+        </w:rPr>
+        <w:t>1</w:t>
+      </w:r>
+      <w:r>
+        <w:fldChar w:fldCharType="end"/>
+      </w:r>
+      <w:r>
+        <w:t>.</w:t>
+      </w:r>
+    </w:p>
+    <w:p>
+      <w:r>
+        <w:rPr>
+          <w:noProof/>
+          <w:lang w:val="en-US" w:eastAsia="en-US"/>
+        </w:rPr>
+        <w:drawing>
+          <wp:inline distT="0" distB="0" distL="0" distR="0" wp14:anchorId="46E9EAC1" wp14:editId="16DFC269">
+            <wp:extent cx="5972175" cy="4045585"/>
+            <wp:effectExtent l="0" t="0" r="9525" b="0"/>
+            <wp:docPr id="6" name="Рисунок 6"/>
+            <wp:cNvGraphicFramePr>
+              <a:graphicFrameLocks xmlns:a="http://schemas.openxmlformats.org/drawingml/2006/main" noChangeAspect="1"/>
+            </wp:cNvGraphicFramePr>
+            <a:graphic xmlns:a="http://schemas.openxmlformats.org/drawingml/2006/main">
+              <a:graphicData uri="http://schemas.openxmlformats.org/drawingml/2006/picture">
+                <pic:pic xmlns:pic="http://schemas.openxmlformats.org/drawingml/2006/picture">
+                  <pic:nvPicPr>
+                    <pic:cNvPr id="6" name="Basic Principle.png"/>
+                    <pic:cNvPicPr/>
+                  </pic:nvPicPr>
+                  <pic:blipFill>
+                    <a:blip r:embed="rId9">
+                      <a:extLst>
+                        <a:ext uri="{28A0092B-C50C-407E-A947-70E740481C1C}">
+                          <a14:useLocalDpi xmlns:a14="http://schemas.microsoft.com/office/drawing/2010/main" val="0"/>
+                        </a:ext>
+                      </a:extLst>
+                    </a:blip>
+                    <a:stretch>
+                      <a:fillRect/>
+                    </a:stretch>
+                  </pic:blipFill>
+                  <pic:spPr>
+                    <a:xfrm>
+                      <a:off x="0" y="0"/>
+                      <a:ext cx="5972175" cy="4045585"/>
+                    </a:xfrm>
+                    <a:prstGeom prst="rect">
+                      <a:avLst/>
+                    </a:prstGeom>
+                  </pic:spPr>
+                </pic:pic>
+              </a:graphicData>
+            </a:graphic>
+          </wp:inline>
+        </w:drawing>
+      </w:r>
+    </w:p>
+    <w:p>
+      <w:pPr>
+        <w:pStyle w:val="a5"/>
+      </w:pPr>
+      <w:bookmarkStart w:id="6" w:name="_Ref34511394"/>
+      <w:r>
+        <w:t xml:space="preserve">Рис.  </w:t>
+      </w:r>
+      <w:r>
+        <w:fldChar w:fldCharType="begin"/>
+      </w:r>
+      <w:r>
+        <w:instrText xml:space="preserve"> STYLEREF 2 \s </w:instrText>
+      </w:r>
+      <w:r>
+        <w:fldChar w:fldCharType="separate"/>
+      </w:r>
+      <w:r>
+        <w:rPr>
+          <w:noProof/>
+        </w:rPr>
+        <w:t>1.2</w:t>
+      </w:r>
+      <w:r>
+        <w:fldChar w:fldCharType="end"/>
+      </w:r>
+      <w:r>
+        <w:t>.</w:t>
+      </w:r>
+      <w:r>
+        <w:fldChar w:fldCharType="begin"/>
+      </w:r>
+      <w:r>
+        <w:instrText xml:space="preserve"> SEQ Рис._ \* ARABIC \s 2 </w:instrText>
+      </w:r>
+      <w:r>
+        <w:fldChar w:fldCharType="separate"/>
+      </w:r>
+      <w:r>
+        <w:rPr>
+          <w:noProof/>
+        </w:rPr>
+        <w:t>1</w:t>
+      </w:r>
+      <w:r>
+        <w:fldChar w:fldCharType="end"/>
+      </w:r>
+      <w:bookmarkEnd w:id="6"/>
+      <w:r>
+        <w:t xml:space="preserve"> Визуализация работы системы веб-шаблонов</w:t>
+      </w:r>
+    </w:p>
+    <w:p>
+      <w:pPr>
+        <w:pStyle w:val="a1"/>
+      </w:pPr>
+      <w:r>
         <w:t>Процесс шаблониза</w:t>
       </w:r>
       <w:r>
@@ -3459,6 +3694,7 @@
         </w:numPr>
       </w:pPr>
       <w:r>
+        <w:lastRenderedPageBreak/>
         <w:t>Шаблон загружается в оперативную память. Источником шаблона может быть поток байт, файл, запись в базе данных и т.п.</w:t>
       </w:r>
     </w:p>
@@ -3615,9 +3851,8 @@
           <w:noProof/>
           <w:lang w:val="en-US" w:eastAsia="en-US"/>
         </w:rPr>
-        <w:lastRenderedPageBreak/>
         <w:drawing>
-          <wp:inline distT="0" distB="0" distL="0" distR="0" wp14:anchorId="0026ED6A" wp14:editId="706EB3ED">
+          <wp:inline distT="0" distB="0" distL="0" distR="0" wp14:anchorId="2131F6E3" wp14:editId="14D9138C">
             <wp:extent cx="5972175" cy="2809875"/>
             <wp:effectExtent l="0" t="0" r="9525" b="9525"/>
             <wp:docPr id="7" name="Рисунок 7"/>
@@ -3632,7 +3867,7 @@
                     <pic:cNvPicPr/>
                   </pic:nvPicPr>
                   <pic:blipFill>
-                    <a:blip r:embed="rId9">
+                    <a:blip r:embed="rId10">
                       <a:extLst>
                         <a:ext uri="{28A0092B-C50C-407E-A947-70E740481C1C}">
                           <a14:useLocalDpi xmlns:a14="http://schemas.microsoft.com/office/drawing/2010/main" val="0"/>
@@ -3663,7 +3898,7 @@
       <w:pPr>
         <w:pStyle w:val="a5"/>
       </w:pPr>
-      <w:bookmarkStart w:id="6" w:name="_Ref34505046"/>
+      <w:bookmarkStart w:id="7" w:name="_Ref34505046"/>
       <w:r>
         <w:t xml:space="preserve">Рис.  </w:t>
       </w:r>
@@ -3701,12 +3936,12 @@
         <w:rPr>
           <w:noProof/>
         </w:rPr>
-        <w:t>1</w:t>
+        <w:t>2</w:t>
       </w:r>
       <w:r>
         <w:fldChar w:fldCharType="end"/>
       </w:r>
-      <w:bookmarkEnd w:id="6"/>
+      <w:bookmarkEnd w:id="7"/>
       <w:r>
         <w:t xml:space="preserve"> Лексический разбор шаблона, каждая лексема пронумерована</w:t>
       </w:r>
@@ -3720,10 +3955,11 @@
           <w:noProof/>
           <w:lang w:val="en-US" w:eastAsia="en-US"/>
         </w:rPr>
+        <w:lastRenderedPageBreak/>
         <w:drawing>
-          <wp:inline distT="0" distB="0" distL="0" distR="0" wp14:anchorId="61F982AF" wp14:editId="3C1757E7">
-            <wp:extent cx="5972175" cy="3390900"/>
-            <wp:effectExtent l="0" t="0" r="9525" b="0"/>
+          <wp:inline distT="0" distB="0" distL="0" distR="0" wp14:anchorId="66CF945C" wp14:editId="447B7798">
+            <wp:extent cx="5972175" cy="3038475"/>
+            <wp:effectExtent l="0" t="0" r="9525" b="9525"/>
             <wp:docPr id="8" name="Рисунок 8"/>
             <wp:cNvGraphicFramePr>
               <a:graphicFrameLocks xmlns:a="http://schemas.openxmlformats.org/drawingml/2006/main" noChangeAspect="1"/>
@@ -3733,203 +3969,6 @@
                 <pic:pic xmlns:pic="http://schemas.openxmlformats.org/drawingml/2006/picture">
                   <pic:nvPicPr>
                     <pic:cNvPr id="8" name="AST.png"/>
-                    <pic:cNvPicPr/>
-                  </pic:nvPicPr>
-                  <pic:blipFill>
-                    <a:blip r:embed="rId10">
-                      <a:extLst>
-                        <a:ext uri="{28A0092B-C50C-407E-A947-70E740481C1C}">
-                          <a14:useLocalDpi xmlns:a14="http://schemas.microsoft.com/office/drawing/2010/main" val="0"/>
-                        </a:ext>
-                      </a:extLst>
-                    </a:blip>
-                    <a:stretch>
-                      <a:fillRect/>
-                    </a:stretch>
-                  </pic:blipFill>
-                  <pic:spPr>
-                    <a:xfrm>
-                      <a:off x="0" y="0"/>
-                      <a:ext cx="5972175" cy="3390900"/>
-                    </a:xfrm>
-                    <a:prstGeom prst="rect">
-                      <a:avLst/>
-                    </a:prstGeom>
-                  </pic:spPr>
-                </pic:pic>
-              </a:graphicData>
-            </a:graphic>
-          </wp:inline>
-        </w:drawing>
-      </w:r>
-    </w:p>
-    <w:p>
-      <w:pPr>
-        <w:pStyle w:val="a5"/>
-      </w:pPr>
-      <w:bookmarkStart w:id="7" w:name="_Ref34505086"/>
-      <w:r>
-        <w:t xml:space="preserve">Рис.  </w:t>
-      </w:r>
-      <w:r>
-        <w:fldChar w:fldCharType="begin"/>
-      </w:r>
-      <w:r>
-        <w:instrText xml:space="preserve"> STYLEREF 2 \s </w:instrText>
-      </w:r>
-      <w:r>
-        <w:fldChar w:fldCharType="separate"/>
-      </w:r>
-      <w:r>
-        <w:rPr>
-          <w:noProof/>
-        </w:rPr>
-        <w:t>1.2</w:t>
-      </w:r>
-      <w:r>
-        <w:fldChar w:fldCharType="end"/>
-      </w:r>
-      <w:r>
-        <w:t>.</w:t>
-      </w:r>
-      <w:r>
-        <w:fldChar w:fldCharType="begin"/>
-      </w:r>
-      <w:r>
-        <w:instrText xml:space="preserve"> SEQ Рис._ \* ARABIC \s 2 </w:instrText>
-      </w:r>
-      <w:r>
-        <w:fldChar w:fldCharType="separate"/>
-      </w:r>
-      <w:r>
-        <w:rPr>
-          <w:noProof/>
-        </w:rPr>
-        <w:t>2</w:t>
-      </w:r>
-      <w:r>
-        <w:fldChar w:fldCharType="end"/>
-      </w:r>
-      <w:bookmarkEnd w:id="7"/>
-      <w:r>
-        <w:t xml:space="preserve"> Построение абстрактного синтаксического дерева</w:t>
-      </w:r>
-    </w:p>
-    <w:p>
-      <w:pPr>
-        <w:pStyle w:val="a1"/>
-      </w:pPr>
-      <w:r>
-        <w:t xml:space="preserve">Далее можно ознакомится с функциональной моделью вышеописанного процесса в нотации </w:t>
-      </w:r>
-      <w:r>
-        <w:rPr>
-          <w:lang w:val="en-US"/>
-        </w:rPr>
-        <w:t>IDEF</w:t>
-      </w:r>
-      <w:r>
-        <w:t>0</w:t>
-      </w:r>
-      <w:r>
-        <w:t xml:space="preserve">. На </w:t>
-      </w:r>
-      <w:r>
-        <w:fldChar w:fldCharType="begin"/>
-      </w:r>
-      <w:r>
-        <w:instrText xml:space="preserve"> REF _Ref34494326 \h </w:instrText>
-      </w:r>
-      <w:r>
-        <w:fldChar w:fldCharType="separate"/>
-      </w:r>
-      <w:r>
-        <w:t xml:space="preserve">Рис. </w:t>
-      </w:r>
-      <w:r>
-        <w:rPr>
-          <w:noProof/>
-        </w:rPr>
-        <w:t>1.2</w:t>
-      </w:r>
-      <w:r>
-        <w:t>.</w:t>
-      </w:r>
-      <w:r>
-        <w:rPr>
-          <w:noProof/>
-        </w:rPr>
-        <w:t>3</w:t>
-      </w:r>
-      <w:r>
-        <w:fldChar w:fldCharType="end"/>
-      </w:r>
-      <w:r>
-        <w:t xml:space="preserve"> представлена контекстная диаграмма</w:t>
-      </w:r>
-      <w:r>
-        <w:t xml:space="preserve"> </w:t>
-      </w:r>
-      <w:r>
-        <w:t xml:space="preserve">процесса шаблонизации, а на </w:t>
-      </w:r>
-      <w:r>
-        <w:fldChar w:fldCharType="begin"/>
-      </w:r>
-      <w:r>
-        <w:instrText xml:space="preserve"> REF _Ref34494432 \h </w:instrText>
-      </w:r>
-      <w:r>
-        <w:fldChar w:fldCharType="separate"/>
-      </w:r>
-      <w:r>
-        <w:t xml:space="preserve">Рис. </w:t>
-      </w:r>
-      <w:r>
-        <w:rPr>
-          <w:noProof/>
-        </w:rPr>
-        <w:t>1.2</w:t>
-      </w:r>
-      <w:r>
-        <w:t>.</w:t>
-      </w:r>
-      <w:r>
-        <w:rPr>
-          <w:noProof/>
-        </w:rPr>
-        <w:t>4</w:t>
-      </w:r>
-      <w:r>
-        <w:fldChar w:fldCharType="end"/>
-      </w:r>
-      <w:r>
-        <w:t xml:space="preserve"> приведена декомпозиция верхнего уровня данного процесса. </w:t>
-      </w:r>
-    </w:p>
-    <w:p>
-      <w:pPr>
-        <w:keepNext/>
-      </w:pPr>
-      <w:r>
-        <w:rPr>
-          <w:noProof/>
-          <w:lang w:val="en-US" w:eastAsia="en-US"/>
-        </w:rPr>
-        <w:lastRenderedPageBreak/>
-        <w:drawing>
-          <wp:inline distT="0" distB="0" distL="0" distR="0" wp14:anchorId="66941B12" wp14:editId="5ADF7FCB">
-            <wp:extent cx="5972175" cy="3695700"/>
-            <wp:effectExtent l="0" t="0" r="9525" b="0"/>
-            <wp:docPr id="2" name="Рисунок 2"/>
-            <wp:cNvGraphicFramePr>
-              <a:graphicFrameLocks xmlns:a="http://schemas.openxmlformats.org/drawingml/2006/main" noChangeAspect="1"/>
-            </wp:cNvGraphicFramePr>
-            <a:graphic xmlns:a="http://schemas.openxmlformats.org/drawingml/2006/main">
-              <a:graphicData uri="http://schemas.openxmlformats.org/drawingml/2006/picture">
-                <pic:pic xmlns:pic="http://schemas.openxmlformats.org/drawingml/2006/picture">
-                  <pic:nvPicPr>
-                    <pic:cNvPr id="2" name="IDEF0-0.TEMPLATING PROCESS.png"/>
                     <pic:cNvPicPr/>
                   </pic:nvPicPr>
                   <pic:blipFill>
@@ -3947,7 +3986,7 @@
                   <pic:spPr>
                     <a:xfrm>
                       <a:off x="0" y="0"/>
-                      <a:ext cx="5972175" cy="3695700"/>
+                      <a:ext cx="5972175" cy="3038475"/>
                     </a:xfrm>
                     <a:prstGeom prst="rect">
                       <a:avLst/>
@@ -3964,8 +4003,7 @@
       <w:pPr>
         <w:pStyle w:val="a5"/>
       </w:pPr>
-      <w:bookmarkStart w:id="8" w:name="_Ref34494316"/>
-      <w:bookmarkStart w:id="9" w:name="_Ref34494326"/>
+      <w:bookmarkStart w:id="8" w:name="_Ref34505086"/>
       <w:r>
         <w:t xml:space="preserve">Рис.  </w:t>
       </w:r>
@@ -4008,11 +4046,69 @@
       <w:r>
         <w:fldChar w:fldCharType="end"/>
       </w:r>
-      <w:bookmarkEnd w:id="9"/>
-      <w:r>
-        <w:t xml:space="preserve"> Контекстная диаграмма процесса шаблонизации</w:t>
-      </w:r>
       <w:bookmarkEnd w:id="8"/>
+      <w:r>
+        <w:t xml:space="preserve"> Построение абстрактного синтаксического дерева</w:t>
+      </w:r>
+    </w:p>
+    <w:p>
+      <w:pPr>
+        <w:pStyle w:val="a1"/>
+      </w:pPr>
+      <w:r>
+        <w:t xml:space="preserve">Далее можно ознакомится с функциональной моделью вышеописанного процесса в нотации </w:t>
+      </w:r>
+      <w:r>
+        <w:rPr>
+          <w:lang w:val="en-US"/>
+        </w:rPr>
+        <w:t>IDEF</w:t>
+      </w:r>
+      <w:r>
+        <w:t>0</w:t>
+      </w:r>
+      <w:r>
+        <w:t xml:space="preserve">. На </w:t>
+      </w:r>
+      <w:r>
+        <w:fldChar w:fldCharType="begin"/>
+      </w:r>
+      <w:r>
+        <w:instrText xml:space="preserve"> REF _Ref34494326 \h </w:instrText>
+      </w:r>
+      <w:r>
+        <w:fldChar w:fldCharType="separate"/>
+      </w:r>
+      <w:r>
+        <w:t xml:space="preserve">Рис. </w:t>
+      </w:r>
+      <w:r>
+        <w:rPr>
+          <w:noProof/>
+        </w:rPr>
+        <w:t>1.2</w:t>
+      </w:r>
+      <w:r>
+        <w:t>.</w:t>
+      </w:r>
+      <w:r>
+        <w:rPr>
+          <w:noProof/>
+        </w:rPr>
+        <w:t>3</w:t>
+      </w:r>
+      <w:r>
+        <w:fldChar w:fldCharType="end"/>
+      </w:r>
+      <w:r>
+        <w:t xml:space="preserve"> представлена контекстная диаграмма</w:t>
+      </w:r>
+      <w:r>
+        <w:t xml:space="preserve"> </w:t>
+      </w:r>
+      <w:r>
+        <w:t>процесса шаблонизации.</w:t>
+      </w:r>
     </w:p>
     <w:p>
       <w:pPr>
@@ -4024,7 +4120,167 @@
           <w:lang w:val="en-US" w:eastAsia="en-US"/>
         </w:rPr>
         <w:drawing>
-          <wp:inline distT="0" distB="0" distL="0" distR="0" wp14:anchorId="4B366B0F" wp14:editId="01B5EFE7">
+          <wp:inline distT="0" distB="0" distL="0" distR="0" wp14:anchorId="4FA7EAD1" wp14:editId="77E843A4">
+            <wp:extent cx="5972175" cy="3562350"/>
+            <wp:effectExtent l="0" t="0" r="9525" b="0"/>
+            <wp:docPr id="2" name="Рисунок 2"/>
+            <wp:cNvGraphicFramePr>
+              <a:graphicFrameLocks xmlns:a="http://schemas.openxmlformats.org/drawingml/2006/main" noChangeAspect="1"/>
+            </wp:cNvGraphicFramePr>
+            <a:graphic xmlns:a="http://schemas.openxmlformats.org/drawingml/2006/main">
+              <a:graphicData uri="http://schemas.openxmlformats.org/drawingml/2006/picture">
+                <pic:pic xmlns:pic="http://schemas.openxmlformats.org/drawingml/2006/picture">
+                  <pic:nvPicPr>
+                    <pic:cNvPr id="2" name="IDEF0-0.TEMPLATING PROCESS.png"/>
+                    <pic:cNvPicPr/>
+                  </pic:nvPicPr>
+                  <pic:blipFill>
+                    <a:blip r:embed="rId12">
+                      <a:extLst>
+                        <a:ext uri="{28A0092B-C50C-407E-A947-70E740481C1C}">
+                          <a14:useLocalDpi xmlns:a14="http://schemas.microsoft.com/office/drawing/2010/main" val="0"/>
+                        </a:ext>
+                      </a:extLst>
+                    </a:blip>
+                    <a:stretch>
+                      <a:fillRect/>
+                    </a:stretch>
+                  </pic:blipFill>
+                  <pic:spPr>
+                    <a:xfrm>
+                      <a:off x="0" y="0"/>
+                      <a:ext cx="5972175" cy="3562350"/>
+                    </a:xfrm>
+                    <a:prstGeom prst="rect">
+                      <a:avLst/>
+                    </a:prstGeom>
+                  </pic:spPr>
+                </pic:pic>
+              </a:graphicData>
+            </a:graphic>
+          </wp:inline>
+        </w:drawing>
+      </w:r>
+    </w:p>
+    <w:p>
+      <w:pPr>
+        <w:pStyle w:val="a5"/>
+      </w:pPr>
+      <w:bookmarkStart w:id="9" w:name="_Ref34494326"/>
+      <w:bookmarkStart w:id="10" w:name="_Ref34494316"/>
+      <w:r>
+        <w:t xml:space="preserve">Рис.  </w:t>
+      </w:r>
+      <w:r>
+        <w:fldChar w:fldCharType="begin"/>
+      </w:r>
+      <w:r>
+        <w:instrText xml:space="preserve"> STYLEREF 2 \s </w:instrText>
+      </w:r>
+      <w:r>
+        <w:fldChar w:fldCharType="separate"/>
+      </w:r>
+      <w:r>
+        <w:rPr>
+          <w:noProof/>
+        </w:rPr>
+        <w:t>1.2</w:t>
+      </w:r>
+      <w:r>
+        <w:fldChar w:fldCharType="end"/>
+      </w:r>
+      <w:r>
+        <w:t>.</w:t>
+      </w:r>
+      <w:r>
+        <w:fldChar w:fldCharType="begin"/>
+      </w:r>
+      <w:r>
+        <w:instrText xml:space="preserve"> SEQ Рис._ \* ARABIC \s 2 </w:instrText>
+      </w:r>
+      <w:r>
+        <w:fldChar w:fldCharType="separate"/>
+      </w:r>
+      <w:r>
+        <w:rPr>
+          <w:noProof/>
+        </w:rPr>
+        <w:t>4</w:t>
+      </w:r>
+      <w:r>
+        <w:fldChar w:fldCharType="end"/>
+      </w:r>
+      <w:bookmarkEnd w:id="9"/>
+      <w:r>
+        <w:t xml:space="preserve"> Контекстная диаграмма процесса шаблонизации</w:t>
+      </w:r>
+      <w:bookmarkEnd w:id="10"/>
+    </w:p>
+    <w:p>
+      <w:pPr>
+        <w:pStyle w:val="a1"/>
+        <w:rPr>
+          <w:lang w:bidi="ru-RU"/>
+        </w:rPr>
+      </w:pPr>
+      <w:r>
+        <w:lastRenderedPageBreak/>
+        <w:t>Н</w:t>
+      </w:r>
+      <w:r>
+        <w:t xml:space="preserve">а </w:t>
+      </w:r>
+      <w:r>
+        <w:fldChar w:fldCharType="begin"/>
+      </w:r>
+      <w:r>
+        <w:instrText xml:space="preserve"> REF _Ref34494432 \h </w:instrText>
+      </w:r>
+      <w:r>
+        <w:fldChar w:fldCharType="separate"/>
+      </w:r>
+      <w:r>
+        <w:t xml:space="preserve">Рис. </w:t>
+      </w:r>
+      <w:r>
+        <w:rPr>
+          <w:noProof/>
+        </w:rPr>
+        <w:t>1.2</w:t>
+      </w:r>
+      <w:r>
+        <w:t>.</w:t>
+      </w:r>
+      <w:r>
+        <w:rPr>
+          <w:noProof/>
+        </w:rPr>
+        <w:t>4</w:t>
+      </w:r>
+      <w:r>
+        <w:fldChar w:fldCharType="end"/>
+      </w:r>
+      <w:r>
+        <w:t xml:space="preserve"> приведе</w:t>
+      </w:r>
+      <w:r>
+        <w:t>на декомпозиция верхнего уровня</w:t>
+      </w:r>
+      <w:r>
+        <w:t xml:space="preserve"> процесса.</w:t>
+      </w:r>
+    </w:p>
+    <w:p>
+      <w:pPr>
+        <w:keepNext/>
+      </w:pPr>
+      <w:r>
+        <w:rPr>
+          <w:noProof/>
+          <w:lang w:val="en-US" w:eastAsia="en-US"/>
+        </w:rPr>
+        <w:drawing>
+          <wp:inline distT="0" distB="0" distL="0" distR="0" wp14:anchorId="2477E41D" wp14:editId="2676F7FD">
             <wp:extent cx="5972175" cy="3905250"/>
             <wp:effectExtent l="0" t="0" r="9525" b="0"/>
             <wp:docPr id="3" name="Рисунок 3"/>
@@ -4039,7 +4295,7 @@
                     <pic:cNvPicPr/>
                   </pic:nvPicPr>
                   <pic:blipFill>
-                    <a:blip r:embed="rId12">
+                    <a:blip r:embed="rId13">
                       <a:extLst>
                         <a:ext uri="{28A0092B-C50C-407E-A947-70E740481C1C}">
                           <a14:useLocalDpi xmlns:a14="http://schemas.microsoft.com/office/drawing/2010/main" val="0"/>
@@ -4070,7 +4326,7 @@
       <w:pPr>
         <w:pStyle w:val="a5"/>
       </w:pPr>
-      <w:bookmarkStart w:id="10" w:name="_Ref34494432"/>
+      <w:bookmarkStart w:id="11" w:name="_Ref34494432"/>
       <w:r>
         <w:t xml:space="preserve">Рис.  </w:t>
       </w:r>
@@ -4108,12 +4364,12 @@
         <w:rPr>
           <w:noProof/>
         </w:rPr>
-        <w:t>4</w:t>
+        <w:t>5</w:t>
       </w:r>
       <w:r>
         <w:fldChar w:fldCharType="end"/>
       </w:r>
-      <w:bookmarkEnd w:id="10"/>
+      <w:bookmarkEnd w:id="11"/>
       <w:r>
         <w:t xml:space="preserve"> Декомпозиция верхнего уровня процесса шаблонизации</w:t>
       </w:r>
@@ -4122,12 +4378,11 @@
       <w:pPr>
         <w:pStyle w:val="2"/>
       </w:pPr>
-      <w:bookmarkStart w:id="11" w:name="_Toc34510011"/>
-      <w:r>
-        <w:lastRenderedPageBreak/>
+      <w:bookmarkStart w:id="12" w:name="_Toc34511625"/>
+      <w:r>
         <w:t>Обзор существующих решений</w:t>
       </w:r>
-      <w:bookmarkEnd w:id="11"/>
+      <w:bookmarkEnd w:id="12"/>
     </w:p>
     <w:p>
       <w:pPr>
@@ -4278,7 +4533,11 @@
         <w:t>)</w:t>
       </w:r>
       <w:r>
-        <w:t xml:space="preserve">, которая подразумевает вызов </w:t>
+        <w:t xml:space="preserve">, которая </w:t>
+      </w:r>
+      <w:r>
+        <w:lastRenderedPageBreak/>
+        <w:t xml:space="preserve">подразумевает вызов </w:t>
       </w:r>
       <w:r>
         <w:t xml:space="preserve">веб-сервером </w:t>
@@ -4392,26 +4651,250 @@
         <w:t xml:space="preserve">это скорее спецификация по созданию систем веб-шаблонов, нежели </w:t>
       </w:r>
       <w:r>
-        <w:t xml:space="preserve">отдельно взятый программный продукт, но существует не мало </w:t>
+        <w:t>отдельно взятый программный продукт, но существует не мало имплементаций данной спецификации на разных языках программирования. Синтаксис, определенный в спецификации, является одним из самых распространённых и широко-используемых. Открытая спецификация</w:t>
+      </w:r>
+      <w:r>
+        <w:t xml:space="preserve"> </w:t>
+      </w:r>
+      <w:r>
+        <w:rPr>
+          <w:vertAlign w:val="superscript"/>
+        </w:rPr>
+        <w:t>[4</w:t>
+      </w:r>
+      <w:r>
+        <w:rPr>
+          <w:vertAlign w:val="superscript"/>
+        </w:rPr>
+        <w:t>]</w:t>
+      </w:r>
+      <w:r>
+        <w:t>.</w:t>
+      </w:r>
+    </w:p>
+    <w:p>
+      <w:pPr>
+        <w:pStyle w:val="a1"/>
+      </w:pPr>
+      <w:r>
+        <w:rPr>
+          <w:lang w:val="en-US"/>
+        </w:rPr>
+        <w:t>Twig</w:t>
+      </w:r>
+      <w:r>
+        <w:t xml:space="preserve"> – </w:t>
+      </w:r>
+      <w:r>
+        <w:t xml:space="preserve">система веб-шаблонов, синтаксис которой основан на </w:t>
+      </w:r>
+      <w:r>
+        <w:rPr>
+          <w:lang w:val="en-US"/>
+        </w:rPr>
+        <w:t>Django</w:t>
+      </w:r>
+      <w:r>
+        <w:t>. Н</w:t>
+      </w:r>
+      <w:r>
+        <w:t xml:space="preserve">аписан на языке </w:t>
+      </w:r>
+      <w:r>
+        <w:rPr>
+          <w:lang w:val="en-US"/>
+        </w:rPr>
+        <w:t>PHP</w:t>
+      </w:r>
+      <w:r>
+        <w:t xml:space="preserve">, </w:t>
+      </w:r>
+      <w:r>
+        <w:t xml:space="preserve">наиболее часто используется при проектировании веб-приложений по паттерну </w:t>
+      </w:r>
+      <w:r>
+        <w:rPr>
+          <w:lang w:val="en-US"/>
+        </w:rPr>
+        <w:t>MVC</w:t>
+      </w:r>
+      <w:r>
+        <w:t xml:space="preserve"> (</w:t>
+      </w:r>
+      <w:r>
+        <w:rPr>
+          <w:lang w:val="en-US"/>
+        </w:rPr>
+        <w:t>Model</w:t>
+      </w:r>
+      <w:r>
+        <w:t xml:space="preserve"> </w:t>
+      </w:r>
+      <w:r>
+        <w:rPr>
+          <w:lang w:val="en-US"/>
+        </w:rPr>
+        <w:t>View</w:t>
+      </w:r>
+      <w:r>
+        <w:t xml:space="preserve"> </w:t>
+      </w:r>
+      <w:r>
+        <w:rPr>
+          <w:lang w:val="en-US"/>
+        </w:rPr>
+        <w:t>Controller</w:t>
+      </w:r>
+      <w:r>
+        <w:t>).</w:t>
+      </w:r>
+      <w:r>
+        <w:t xml:space="preserve"> </w:t>
+      </w:r>
+      <w:r>
+        <w:t>Свободная лицензия.</w:t>
+      </w:r>
+    </w:p>
+    <w:p>
+      <w:pPr>
+        <w:pStyle w:val="a1"/>
+      </w:pPr>
+      <w:r>
+        <w:t>Lasso</w:t>
+      </w:r>
+      <w:r>
+        <w:t xml:space="preserve"> – является сервером приложений</w:t>
+      </w:r>
+      <w:r>
+        <w:t>, имеющий в своем составе одноимённую подсистему веб-шаблонов. Является примером проприетарной СВШ. По возможностям значительно уступает свободным аналогам.</w:t>
+      </w:r>
+    </w:p>
+    <w:p>
+      <w:pPr>
+        <w:pStyle w:val="a1"/>
+      </w:pPr>
+      <w:r>
+        <w:t xml:space="preserve">Также существуют системы веб-шаблонов, которые могут исполнятся прямо в клиентском приложении, как правило это веб-браузер. </w:t>
+      </w:r>
+      <w:r>
+        <w:t xml:space="preserve">Основной </w:t>
       </w:r>
       <w:r>
         <w:lastRenderedPageBreak/>
-        <w:t>имплементаций данной спецификации на разных языках программирования. Синтаксис, определенный в спецификации, является одним из самых распространённых и широко-используемых. Открытая спецификация</w:t>
+        <w:t xml:space="preserve">принцип работы этой категории СВШ состоит в том, что они взаимодействуют с объектной моделью </w:t>
+      </w:r>
+      <w:r>
+        <w:t>документа</w:t>
+      </w:r>
+      <w:r>
+        <w:rPr>
+          <w:vertAlign w:val="superscript"/>
+        </w:rPr>
+        <w:t xml:space="preserve"> [5]</w:t>
+      </w:r>
+      <w:r>
+        <w:t xml:space="preserve"> (</w:t>
+      </w:r>
+      <w:r>
+        <w:rPr>
+          <w:lang w:val="en-US"/>
+        </w:rPr>
+        <w:t>DOM</w:t>
+      </w:r>
+      <w:r>
+        <w:t>)</w:t>
+      </w:r>
+      <w:r>
+        <w:t xml:space="preserve">, с целью изменения его внешнего представления. Достигается это путём использования </w:t>
+      </w:r>
+      <w:r>
+        <w:t>сценарных языков</w:t>
+      </w:r>
+      <w:r>
+        <w:t xml:space="preserve">, наиболее популярным из которых является </w:t>
+      </w:r>
+      <w:r>
+        <w:rPr>
+          <w:lang w:val="en-US"/>
+        </w:rPr>
+        <w:t>JavaScript</w:t>
+      </w:r>
+      <w:r>
+        <w:t>. Ниже приведён список систем веб-шаблонов, исполняемых на стороне клиента.</w:t>
+      </w:r>
+    </w:p>
+    <w:p>
+      <w:pPr>
+        <w:pStyle w:val="a1"/>
+      </w:pPr>
+      <w:r>
+        <w:rPr>
+          <w:lang w:val="en-US"/>
+        </w:rPr>
+        <w:t>Handlebars</w:t>
+      </w:r>
+      <w:r>
+        <w:t xml:space="preserve"> – </w:t>
+      </w:r>
+      <w:r>
+        <w:t>синтаксис</w:t>
+      </w:r>
+      <w:r>
+        <w:t xml:space="preserve"> этой системы веб-шаблонов</w:t>
+      </w:r>
+      <w:r>
+        <w:t xml:space="preserve"> вдохновлён спецификацией </w:t>
+      </w:r>
+      <w:r>
+        <w:rPr>
+          <w:lang w:val="en-US"/>
+        </w:rPr>
+        <w:t>Mustache</w:t>
+      </w:r>
+      <w:r>
+        <w:t xml:space="preserve">, и имеет с ней полную обратную совместимость. Для ускорения генерации документа, </w:t>
+      </w:r>
+      <w:r>
+        <w:rPr>
+          <w:lang w:val="en-US"/>
+        </w:rPr>
+        <w:t>H</w:t>
+      </w:r>
+      <w:r>
+        <w:rPr>
+          <w:lang w:val="en-US"/>
+        </w:rPr>
+        <w:t>andlebars</w:t>
       </w:r>
       <w:r>
         <w:t xml:space="preserve"> </w:t>
       </w:r>
       <w:r>
+        <w:t xml:space="preserve">заблаговременно </w:t>
+      </w:r>
+      <w:r>
+        <w:t xml:space="preserve">компилирует веб-шаблон в </w:t>
+      </w:r>
+      <w:r>
+        <w:rPr>
+          <w:lang w:val="en-US"/>
+        </w:rPr>
+        <w:t>JavaScript</w:t>
+      </w:r>
+      <w:r>
+        <w:t xml:space="preserve"> </w:t>
+      </w:r>
+      <w:r>
+        <w:t>код, что положительно сказывается на его производительности</w:t>
+      </w:r>
+      <w:r>
+        <w:t xml:space="preserve"> </w:t>
+      </w:r>
+      <w:r>
         <w:rPr>
           <w:vertAlign w:val="superscript"/>
         </w:rPr>
-        <w:t>[4</w:t>
-      </w:r>
-      <w:r>
-        <w:rPr>
-          <w:vertAlign w:val="superscript"/>
-        </w:rPr>
-        <w:t>]</w:t>
+        <w:t>[6]</w:t>
       </w:r>
       <w:r>
         <w:t>.</w:t>
@@ -4425,278 +4908,53 @@
         <w:rPr>
           <w:lang w:val="en-US"/>
         </w:rPr>
-        <w:t>Twig</w:t>
+        <w:t>S</w:t>
+      </w:r>
+      <w:r>
+        <w:t>quirrelly</w:t>
       </w:r>
       <w:r>
         <w:t xml:space="preserve"> – </w:t>
       </w:r>
       <w:r>
-        <w:t xml:space="preserve">система веб-шаблонов, синтаксис которой основан на </w:t>
+        <w:t xml:space="preserve">легковесная встраиваемая система веб-шаблонов, написанная как библиотека </w:t>
+      </w:r>
+      <w:r>
+        <w:t xml:space="preserve">на языке </w:t>
       </w:r>
       <w:r>
         <w:rPr>
           <w:lang w:val="en-US"/>
         </w:rPr>
-        <w:t>Django</w:t>
-      </w:r>
-      <w:r>
-        <w:t>. Н</w:t>
-      </w:r>
-      <w:r>
-        <w:t xml:space="preserve">аписан на языке </w:t>
+        <w:t>JavaScript</w:t>
+      </w:r>
+      <w:r>
+        <w:t xml:space="preserve">, обладает высокими показателями быстродействия, эффективности. Не смотря на свой маленький размер, </w:t>
       </w:r>
       <w:r>
         <w:rPr>
           <w:lang w:val="en-US"/>
         </w:rPr>
-        <w:t>PHP</w:t>
-      </w:r>
-      <w:r>
-        <w:t xml:space="preserve">, </w:t>
-      </w:r>
-      <w:r>
-        <w:t xml:space="preserve">наиболее часто используется при проектировании веб-приложений по паттерну </w:t>
-      </w:r>
+        <w:t>Squirrelly</w:t>
+      </w:r>
+      <w:r>
+        <w:t xml:space="preserve"> </w:t>
+      </w:r>
+      <w:r>
+        <w:t xml:space="preserve">предоставляет </w:t>
+      </w:r>
+      <w:r>
+        <w:t>широкий спектр возможностей шаблонизации.</w:t>
+      </w:r>
+    </w:p>
+    <w:p>
+      <w:pPr>
+        <w:pStyle w:val="a1"/>
+      </w:pPr>
       <w:r>
         <w:rPr>
           <w:lang w:val="en-US"/>
         </w:rPr>
-        <w:t>MVC</w:t>
-      </w:r>
-      <w:r>
-        <w:t xml:space="preserve"> (</w:t>
-      </w:r>
-      <w:r>
-        <w:rPr>
-          <w:lang w:val="en-US"/>
-        </w:rPr>
-        <w:t>Model</w:t>
-      </w:r>
-      <w:r>
-        <w:t xml:space="preserve"> </w:t>
-      </w:r>
-      <w:r>
-        <w:rPr>
-          <w:lang w:val="en-US"/>
-        </w:rPr>
-        <w:t>View</w:t>
-      </w:r>
-      <w:r>
-        <w:t xml:space="preserve"> </w:t>
-      </w:r>
-      <w:r>
-        <w:rPr>
-          <w:lang w:val="en-US"/>
-        </w:rPr>
-        <w:t>Controller</w:t>
-      </w:r>
-      <w:r>
-        <w:t>).</w:t>
-      </w:r>
-      <w:r>
-        <w:t xml:space="preserve"> </w:t>
-      </w:r>
-      <w:r>
-        <w:t>Свободная лицензия.</w:t>
-      </w:r>
-    </w:p>
-    <w:p>
-      <w:pPr>
-        <w:pStyle w:val="a1"/>
-      </w:pPr>
-      <w:r>
-        <w:t>Lasso</w:t>
-      </w:r>
-      <w:r>
-        <w:t xml:space="preserve"> – является сервером приложений</w:t>
-      </w:r>
-      <w:r>
-        <w:t>, имеющий в своем составе одноимённую подсистему веб-шаблонов. Является примером проприетарной СВШ. По возможностям значительно уступает свободным аналогам.</w:t>
-      </w:r>
-    </w:p>
-    <w:p>
-      <w:pPr>
-        <w:pStyle w:val="a1"/>
-      </w:pPr>
-      <w:r>
-        <w:t xml:space="preserve">Также существуют системы веб-шаблонов, которые могут исполнятся прямо в клиентском приложении, как правило это веб-браузер. </w:t>
-      </w:r>
-      <w:r>
-        <w:t xml:space="preserve">Основной принцип работы этой категории СВШ состоит в том, что они взаимодействуют с объектной моделью </w:t>
-      </w:r>
-      <w:r>
-        <w:t>документа</w:t>
-      </w:r>
-      <w:r>
-        <w:rPr>
-          <w:vertAlign w:val="superscript"/>
-        </w:rPr>
-        <w:t xml:space="preserve"> [5]</w:t>
-      </w:r>
-      <w:r>
-        <w:t xml:space="preserve"> (</w:t>
-      </w:r>
-      <w:r>
-        <w:rPr>
-          <w:lang w:val="en-US"/>
-        </w:rPr>
-        <w:t>DOM</w:t>
-      </w:r>
-      <w:r>
-        <w:t>)</w:t>
-      </w:r>
-      <w:r>
-        <w:t xml:space="preserve">, с целью изменения его внешнего представления. Достигается это путём использования </w:t>
-      </w:r>
-      <w:r>
-        <w:t>сценарных языков</w:t>
-      </w:r>
-      <w:r>
-        <w:t xml:space="preserve">, наиболее популярным из которых является </w:t>
-      </w:r>
-      <w:r>
-        <w:rPr>
-          <w:lang w:val="en-US"/>
-        </w:rPr>
-        <w:t>JavaScript</w:t>
-      </w:r>
-      <w:r>
-        <w:t>. Ниже приведён список систем веб-шаблонов, исполняемых на стороне клиента.</w:t>
-      </w:r>
-    </w:p>
-    <w:p>
-      <w:pPr>
-        <w:pStyle w:val="a1"/>
-      </w:pPr>
-      <w:r>
-        <w:rPr>
-          <w:lang w:val="en-US"/>
-        </w:rPr>
-        <w:t>Handlebars</w:t>
-      </w:r>
-      <w:r>
-        <w:t xml:space="preserve"> – </w:t>
-      </w:r>
-      <w:r>
-        <w:t>синтаксис</w:t>
-      </w:r>
-      <w:r>
-        <w:t xml:space="preserve"> этой системы веб-шаблонов</w:t>
-      </w:r>
-      <w:r>
-        <w:t xml:space="preserve"> вдохновлён спецификацией </w:t>
-      </w:r>
-      <w:r>
-        <w:rPr>
-          <w:lang w:val="en-US"/>
-        </w:rPr>
-        <w:t>Mustache</w:t>
-      </w:r>
-      <w:r>
-        <w:t xml:space="preserve">, и имеет с ней полную обратную совместимость. Для ускорения генерации документа, </w:t>
-      </w:r>
-      <w:r>
-        <w:rPr>
-          <w:lang w:val="en-US"/>
-        </w:rPr>
-        <w:t>H</w:t>
-      </w:r>
-      <w:r>
-        <w:rPr>
-          <w:lang w:val="en-US"/>
-        </w:rPr>
-        <w:t>andlebars</w:t>
-      </w:r>
-      <w:r>
-        <w:t xml:space="preserve"> </w:t>
-      </w:r>
-      <w:r>
-        <w:t xml:space="preserve">заблаговременно </w:t>
-      </w:r>
-      <w:r>
-        <w:t xml:space="preserve">компилирует веб-шаблон в </w:t>
-      </w:r>
-      <w:r>
-        <w:rPr>
-          <w:lang w:val="en-US"/>
-        </w:rPr>
-        <w:t>JavaScript</w:t>
-      </w:r>
-      <w:r>
-        <w:t xml:space="preserve"> </w:t>
-      </w:r>
-      <w:r>
-        <w:t>код, что положительно сказывается на его производительности</w:t>
-      </w:r>
-      <w:r>
-        <w:t xml:space="preserve"> </w:t>
-      </w:r>
-      <w:r>
-        <w:rPr>
-          <w:vertAlign w:val="superscript"/>
-        </w:rPr>
-        <w:t>[6]</w:t>
-      </w:r>
-      <w:r>
-        <w:t>.</w:t>
-      </w:r>
-    </w:p>
-    <w:p>
-      <w:pPr>
-        <w:pStyle w:val="a1"/>
-      </w:pPr>
-      <w:r>
-        <w:rPr>
-          <w:lang w:val="en-US"/>
-        </w:rPr>
-        <w:t>S</w:t>
-      </w:r>
-      <w:r>
-        <w:t>quirrelly</w:t>
-      </w:r>
-      <w:r>
-        <w:t xml:space="preserve"> – </w:t>
-      </w:r>
-      <w:r>
-        <w:t xml:space="preserve">легковесная встраиваемая система веб-шаблонов, написанная как библиотека </w:t>
-      </w:r>
-      <w:r>
-        <w:t xml:space="preserve">на языке </w:t>
-      </w:r>
-      <w:r>
-        <w:rPr>
-          <w:lang w:val="en-US"/>
-        </w:rPr>
-        <w:t>JavaScript</w:t>
-      </w:r>
-      <w:r>
-        <w:t xml:space="preserve">, обладает высокими показателями быстродействия, эффективности. Не смотря на свой маленький размер, </w:t>
-      </w:r>
-      <w:r>
-        <w:rPr>
-          <w:lang w:val="en-US"/>
-        </w:rPr>
-        <w:t>Squirrelly</w:t>
-      </w:r>
-      <w:r>
-        <w:t xml:space="preserve"> </w:t>
-      </w:r>
-      <w:r>
-        <w:t xml:space="preserve">предоставляет </w:t>
-      </w:r>
-      <w:r>
-        <w:t>широкий спектр возможностей шаблонизации.</w:t>
-      </w:r>
-    </w:p>
-    <w:p>
-      <w:pPr>
-        <w:pStyle w:val="a1"/>
-      </w:pPr>
-      <w:r>
-        <w:rPr>
-          <w:lang w:val="en-US"/>
-        </w:rPr>
-        <w:lastRenderedPageBreak/>
         <w:t>Dot</w:t>
       </w:r>
       <w:r>
@@ -4769,7 +5027,11 @@
         <w:t>ии</w:t>
       </w:r>
       <w:r>
-        <w:t>. Разработчики часто отдают свои предпочтения уже известным и проверенным решениям</w:t>
+        <w:t xml:space="preserve">. Разработчики часто отдают свои предпочтения </w:t>
+      </w:r>
+      <w:r>
+        <w:lastRenderedPageBreak/>
+        <w:t>уже известным и проверенным решениям</w:t>
       </w:r>
       <w:r>
         <w:t>, так как внедрение новой технологии</w:t>
@@ -4835,7 +5097,7 @@
         </w:rPr>
         <w:t xml:space="preserve"> для </w:t>
       </w:r>
-      <w:hyperlink r:id="rId13" w:tooltip="Пользователь" w:history="1">
+      <w:hyperlink r:id="rId14" w:tooltip="Пользователь" w:history="1">
         <w:r>
           <w:rPr>
             <w:rStyle w:val="ad"/>
@@ -4955,61 +5217,61 @@
         <w:ind w:left="0" w:firstLine="709"/>
       </w:pPr>
       <w:r>
+        <w:t xml:space="preserve">Производительность. </w:t>
+      </w:r>
+      <w:r>
+        <w:t xml:space="preserve">Насколько быстро работает программное обеспечение под определённой нагрузкой. </w:t>
+      </w:r>
+      <w:r>
+        <w:t>Часто п</w:t>
+      </w:r>
+      <w:r>
+        <w:t>ренебрегаемый критерий выбора, так как</w:t>
+      </w:r>
+      <w:r>
+        <w:t xml:space="preserve"> </w:t>
+      </w:r>
+      <w:r>
+        <w:t>на практике его перевешивают предыдущие пункты. Это связано с тем что быстродействие системы веб-шаблонов не является «узким местом» для большинства надсистем в которой она функционирует, и время, затрачиваемое на выполнение ею полезной работы, находится в «приемлемых» пределах.</w:t>
+      </w:r>
+    </w:p>
+    <w:p>
+      <w:pPr>
+        <w:pStyle w:val="a1"/>
+      </w:pPr>
+      <w:r>
+        <w:t>Именно производительность и эффективность, и являются центральной темой данной выпускной квалификационной работы.</w:t>
+      </w:r>
+    </w:p>
+    <w:p>
+      <w:pPr>
+        <w:pStyle w:val="2"/>
+      </w:pPr>
+      <w:bookmarkStart w:id="13" w:name="_Toc34511626"/>
+      <w:r>
         <w:lastRenderedPageBreak/>
-        <w:t xml:space="preserve">Производительность. </w:t>
-      </w:r>
-      <w:r>
-        <w:t xml:space="preserve">Насколько быстро работает программное обеспечение под определённой нагрузкой. </w:t>
-      </w:r>
-      <w:r>
-        <w:t>Часто п</w:t>
-      </w:r>
-      <w:r>
-        <w:t>ренебрегаемый критерий выбора, так как</w:t>
-      </w:r>
-      <w:r>
-        <w:t xml:space="preserve"> </w:t>
-      </w:r>
-      <w:r>
-        <w:t>на практике его перевешивают предыдущие пункты. Это связано с тем что быстродействие системы веб-шаблонов не является «узким местом» для большинства надсистем в которой она функционирует, и время, затрачиваемое на выполнение ею полезной работы, находится в «приемлемых» пределах.</w:t>
-      </w:r>
-    </w:p>
-    <w:p>
-      <w:pPr>
-        <w:pStyle w:val="a1"/>
-      </w:pPr>
-      <w:r>
-        <w:t>Именно производительность и эффективность, и являются центральной темой данной выпускной квалификационной работы.</w:t>
-      </w:r>
+        <w:t>Основные</w:t>
+      </w:r>
+      <w:r>
+        <w:t xml:space="preserve"> причины низкой</w:t>
+      </w:r>
+      <w:r>
+        <w:t xml:space="preserve"> производительности </w:t>
+      </w:r>
+      <w:r>
+        <w:t>шаблонизаторов</w:t>
+      </w:r>
+      <w:bookmarkEnd w:id="13"/>
     </w:p>
     <w:p>
       <w:pPr>
         <w:pStyle w:val="2"/>
       </w:pPr>
-      <w:bookmarkStart w:id="12" w:name="_Toc34510012"/>
-      <w:r>
-        <w:t>Основные</w:t>
-      </w:r>
-      <w:r>
-        <w:t xml:space="preserve"> причины низкой</w:t>
-      </w:r>
-      <w:r>
-        <w:t xml:space="preserve"> производительности </w:t>
-      </w:r>
-      <w:r>
-        <w:t>шаблонизаторов</w:t>
-      </w:r>
-      <w:bookmarkEnd w:id="12"/>
-    </w:p>
-    <w:p>
-      <w:pPr>
-        <w:pStyle w:val="2"/>
-      </w:pPr>
-      <w:bookmarkStart w:id="13" w:name="_Toc34510013"/>
+      <w:bookmarkStart w:id="14" w:name="_Toc34511627"/>
       <w:r>
         <w:t>Цели и задачи</w:t>
       </w:r>
-      <w:bookmarkEnd w:id="13"/>
+      <w:bookmarkEnd w:id="14"/>
     </w:p>
     <w:p>
       <w:pPr>
@@ -5023,54 +5285,56 @@
       <w:pPr>
         <w:pStyle w:val="1"/>
       </w:pPr>
-      <w:bookmarkStart w:id="14" w:name="_Toc34510014"/>
+      <w:bookmarkStart w:id="15" w:name="_Toc34511628"/>
       <w:r>
         <w:lastRenderedPageBreak/>
         <w:t>ИССЛЕДОВАНИЕ ВОЗМОЖНЫХ СПОСОБОВ ПОВЫШЕНИЯ ПРОИЗВОДИТЕЛЬНОСТИ СИСТЕМ ВЕБ ШАБЛОНОВ</w:t>
       </w:r>
-      <w:bookmarkEnd w:id="14"/>
+      <w:bookmarkEnd w:id="15"/>
     </w:p>
     <w:p>
       <w:pPr>
         <w:pStyle w:val="2"/>
       </w:pPr>
-      <w:bookmarkStart w:id="15" w:name="_Toc34510015"/>
+      <w:bookmarkStart w:id="16" w:name="_Toc34511629"/>
       <w:r>
         <w:t>Устранение причины низкой производительности, связанной с использованием интерпретаторов</w:t>
       </w:r>
-      <w:bookmarkEnd w:id="15"/>
+      <w:bookmarkEnd w:id="16"/>
       <w:r>
         <w:t xml:space="preserve"> </w:t>
       </w:r>
     </w:p>
     <w:p>
       <w:pPr>
+        <w:pStyle w:val="2"/>
+      </w:pPr>
+      <w:bookmarkStart w:id="17" w:name="_Toc34511630"/>
+      <w:r>
+        <w:t>Уменьшение системных вызовов</w:t>
+      </w:r>
+      <w:bookmarkEnd w:id="17"/>
+    </w:p>
+    <w:p>
+      <w:pPr>
+        <w:pStyle w:val="2"/>
+      </w:pPr>
+      <w:bookmarkStart w:id="18" w:name="_Toc34511631"/>
+      <w:r>
+        <w:t>Решение проблемы простоя системных ресурсов</w:t>
+      </w:r>
+      <w:bookmarkEnd w:id="18"/>
+    </w:p>
+    <w:p>
+      <w:pPr>
         <w:pStyle w:val="a1"/>
       </w:pPr>
-      <w:r>
-        <w:t>Уменьшение системных вызовов</w:t>
-      </w:r>
     </w:p>
     <w:p>
       <w:pPr>
         <w:pStyle w:val="2"/>
       </w:pPr>
-      <w:bookmarkStart w:id="16" w:name="_Toc34510016"/>
-      <w:r>
-        <w:t>Решение проблемы простоя системных ресурсов</w:t>
-      </w:r>
-      <w:bookmarkEnd w:id="16"/>
-    </w:p>
-    <w:p>
-      <w:pPr>
-        <w:pStyle w:val="a1"/>
-      </w:pPr>
-    </w:p>
-    <w:p>
-      <w:pPr>
-        <w:pStyle w:val="2"/>
-      </w:pPr>
-      <w:bookmarkStart w:id="17" w:name="_Toc34510017"/>
+      <w:bookmarkStart w:id="19" w:name="_Toc34511632"/>
       <w:r>
         <w:rPr>
           <w:lang w:val="en-US"/>
@@ -5083,7 +5347,7 @@
       <w:r>
         <w:t>сервис, выполняющий роль системы веб шаблонов</w:t>
       </w:r>
-      <w:bookmarkEnd w:id="17"/>
+      <w:bookmarkEnd w:id="19"/>
     </w:p>
     <w:p>
       <w:pPr>
@@ -5097,65 +5361,65 @@
       <w:pPr>
         <w:pStyle w:val="1"/>
       </w:pPr>
-      <w:bookmarkStart w:id="18" w:name="_Toc34510018"/>
+      <w:bookmarkStart w:id="20" w:name="_Toc34511633"/>
       <w:r>
         <w:lastRenderedPageBreak/>
         <w:t>ПРОЕКТИРОВАНИЕ СЕРВИСА ПО ПРЕДОСТАВЛЕНИЮ УСЛУГ СИСТЕМЫ ВЕБ-ШАБЛОНОВ</w:t>
       </w:r>
-      <w:bookmarkEnd w:id="18"/>
+      <w:bookmarkEnd w:id="20"/>
     </w:p>
     <w:p>
       <w:pPr>
         <w:pStyle w:val="2"/>
       </w:pPr>
-      <w:bookmarkStart w:id="19" w:name="_Toc34510019"/>
+      <w:bookmarkStart w:id="21" w:name="_Toc34511634"/>
       <w:r>
         <w:t xml:space="preserve">Моделирование </w:t>
       </w:r>
       <w:r>
         <w:t>работы сервиса</w:t>
       </w:r>
-      <w:bookmarkEnd w:id="19"/>
+      <w:bookmarkEnd w:id="21"/>
     </w:p>
     <w:p>
       <w:pPr>
         <w:pStyle w:val="2"/>
       </w:pPr>
-      <w:bookmarkStart w:id="20" w:name="_Toc34510020"/>
+      <w:bookmarkStart w:id="22" w:name="_Toc34511635"/>
       <w:r>
         <w:t>Выбор инструментов</w:t>
       </w:r>
-      <w:bookmarkEnd w:id="20"/>
+      <w:bookmarkEnd w:id="22"/>
     </w:p>
     <w:p>
       <w:pPr>
         <w:pStyle w:val="2"/>
       </w:pPr>
-      <w:bookmarkStart w:id="21" w:name="_Toc34510021"/>
+      <w:bookmarkStart w:id="23" w:name="_Toc34511636"/>
       <w:r>
         <w:t>Разработка сервиса</w:t>
       </w:r>
-      <w:bookmarkEnd w:id="21"/>
+      <w:bookmarkEnd w:id="23"/>
     </w:p>
     <w:p>
       <w:pPr>
         <w:pStyle w:val="2"/>
       </w:pPr>
-      <w:bookmarkStart w:id="22" w:name="_Toc34510022"/>
+      <w:bookmarkStart w:id="24" w:name="_Toc34511637"/>
       <w:r>
         <w:t>Результат разработки, оценка производительности</w:t>
       </w:r>
-      <w:bookmarkEnd w:id="22"/>
+      <w:bookmarkEnd w:id="24"/>
     </w:p>
     <w:p>
       <w:pPr>
         <w:pStyle w:val="2"/>
       </w:pPr>
-      <w:bookmarkStart w:id="23" w:name="_Toc34510023"/>
+      <w:bookmarkStart w:id="25" w:name="_Toc34511638"/>
       <w:r>
         <w:t>Потенциал к масштабированию</w:t>
       </w:r>
-      <w:bookmarkEnd w:id="23"/>
+      <w:bookmarkEnd w:id="25"/>
     </w:p>
     <w:p>
       <w:pPr>
@@ -5169,12 +5433,12 @@
       <w:pPr>
         <w:pStyle w:val="ae"/>
       </w:pPr>
-      <w:bookmarkStart w:id="24" w:name="_Toc34510024"/>
+      <w:bookmarkStart w:id="26" w:name="_Toc34511639"/>
       <w:r>
         <w:lastRenderedPageBreak/>
         <w:t>ЗАКЛЮЧЕНИЕ</w:t>
       </w:r>
-      <w:bookmarkEnd w:id="24"/>
+      <w:bookmarkEnd w:id="26"/>
     </w:p>
     <w:p>
       <w:pPr>
@@ -5191,12 +5455,12 @@
       <w:pPr>
         <w:pStyle w:val="ae"/>
       </w:pPr>
-      <w:bookmarkStart w:id="25" w:name="_Toc34510025"/>
+      <w:bookmarkStart w:id="27" w:name="_Toc34511640"/>
       <w:r>
         <w:lastRenderedPageBreak/>
         <w:t>СПИСОК ЛИТЕРАТУРЫ</w:t>
       </w:r>
-      <w:bookmarkEnd w:id="25"/>
+      <w:bookmarkEnd w:id="27"/>
     </w:p>
     <w:p>
       <w:pPr>
@@ -5350,7 +5614,7 @@
       <w:r>
         <w:t xml:space="preserve">Режим доступа: </w:t>
       </w:r>
-      <w:hyperlink r:id="rId14" w:history="1">
+      <w:hyperlink r:id="rId15" w:history="1">
         <w:r>
           <w:rPr>
             <w:rStyle w:val="ad"/>
@@ -5364,10 +5628,7 @@
         <w:t xml:space="preserve">. </w:t>
       </w:r>
       <w:r>
-        <w:t>(Дата обращения: 07.03.2020)</w:t>
-      </w:r>
-      <w:r>
-        <w:t>.</w:t>
+        <w:t>(Дата обращения: 07.03.2020).</w:t>
       </w:r>
     </w:p>
     <w:p>
@@ -5456,7 +5717,7 @@
       <w:r>
         <w:t xml:space="preserve">Режим доступа: </w:t>
       </w:r>
-      <w:hyperlink r:id="rId15" w:history="1">
+      <w:hyperlink r:id="rId16" w:history="1">
         <w:r>
           <w:rPr>
             <w:rStyle w:val="ad"/>
@@ -5590,39 +5851,27 @@
         <w:t>Introduction</w:t>
       </w:r>
       <w:r>
+        <w:t xml:space="preserve"> | </w:t>
+      </w:r>
+      <w:r>
         <w:rPr>
           <w:lang w:val="en-US"/>
         </w:rPr>
-        <w:t xml:space="preserve"> | </w:t>
-      </w:r>
-      <w:r>
-        <w:rPr>
-          <w:lang w:val="en-US"/>
-        </w:rPr>
         <w:t>Handlebars</w:t>
       </w:r>
       <w:r>
-        <w:rPr>
-          <w:lang w:val="en-US"/>
-        </w:rPr>
         <w:t xml:space="preserve"> [</w:t>
       </w:r>
       <w:r>
         <w:t>Электронный</w:t>
       </w:r>
       <w:r>
-        <w:rPr>
-          <w:lang w:val="en-US"/>
-        </w:rPr>
         <w:t xml:space="preserve"> </w:t>
       </w:r>
       <w:r>
         <w:t>ресурс</w:t>
       </w:r>
       <w:r>
-        <w:rPr>
-          <w:lang w:val="en-US"/>
-        </w:rPr>
         <w:t xml:space="preserve">]. </w:t>
       </w:r>
       <w:r>
@@ -5631,7 +5880,7 @@
       <w:r>
         <w:t xml:space="preserve"> </w:t>
       </w:r>
-      <w:hyperlink r:id="rId16" w:anchor="what-is-handlebars" w:history="1">
+      <w:hyperlink r:id="rId17" w:anchor="what-is-handlebars" w:history="1">
         <w:r>
           <w:rPr>
             <w:rStyle w:val="ad"/>
@@ -5745,13 +5994,7 @@
         </w:r>
       </w:hyperlink>
       <w:r>
-        <w:t xml:space="preserve">, свободный. </w:t>
-      </w:r>
-      <w:r>
-        <w:t>(Дата обращения: 07.03.2020)</w:t>
-      </w:r>
-      <w:r>
-        <w:t xml:space="preserve">. </w:t>
+        <w:t xml:space="preserve">, свободный. (Дата обращения: 07.03.2020). </w:t>
       </w:r>
     </w:p>
     <w:p>
@@ -5770,7 +6013,7 @@
         <w:pStyle w:val="ae"/>
         <w:jc w:val="right"/>
       </w:pPr>
-      <w:bookmarkStart w:id="26" w:name="_Toc34510026"/>
+      <w:bookmarkStart w:id="28" w:name="_Toc34511641"/>
       <w:r>
         <w:lastRenderedPageBreak/>
         <w:t>ПРИЛОЖЕНИЕ</w:t>
@@ -5781,7 +6024,7 @@
       <w:r>
         <w:t>.</w:t>
       </w:r>
-      <w:bookmarkEnd w:id="26"/>
+      <w:bookmarkEnd w:id="28"/>
     </w:p>
     <w:p>
       <w:pPr>
@@ -5833,12 +6076,12 @@
         <w:pStyle w:val="ae"/>
         <w:jc w:val="right"/>
       </w:pPr>
-      <w:bookmarkStart w:id="27" w:name="_Toc34510027"/>
+      <w:bookmarkStart w:id="29" w:name="_Toc34511642"/>
       <w:r>
         <w:lastRenderedPageBreak/>
         <w:t>ПРИЛОЖЕНИЕ Б.</w:t>
       </w:r>
-      <w:bookmarkEnd w:id="27"/>
+      <w:bookmarkEnd w:id="29"/>
     </w:p>
     <w:p>
       <w:pPr>
@@ -5870,9 +6113,9 @@
       </w:r>
     </w:p>
     <w:sectPr>
-      <w:headerReference w:type="default" r:id="rId17"/>
-      <w:headerReference w:type="first" r:id="rId18"/>
-      <w:footerReference w:type="first" r:id="rId19"/>
+      <w:headerReference w:type="default" r:id="rId18"/>
+      <w:headerReference w:type="first" r:id="rId19"/>
+      <w:footerReference w:type="first" r:id="rId20"/>
       <w:pgSz w:w="12240" w:h="15840"/>
       <w:pgMar w:top="1134" w:right="1134" w:bottom="1134" w:left="1701" w:header="720" w:footer="720" w:gutter="0"/>
       <w:cols w:space="720"/>
@@ -8794,7 +9037,7 @@
 </file>
 
 <file path=customXml/itemProps1.xml><?xml version="1.0" encoding="utf-8"?>
-<ds:datastoreItem xmlns:ds="http://schemas.openxmlformats.org/officeDocument/2006/customXml" ds:itemID="{C676AB2D-2F82-44A7-87EE-7F953365C01C}">
+<ds:datastoreItem xmlns:ds="http://schemas.openxmlformats.org/officeDocument/2006/customXml" ds:itemID="{495457D0-6C3B-4FD8-8867-D08E3E784829}">
   <ds:schemaRefs>
     <ds:schemaRef ds:uri="http://schemas.openxmlformats.org/officeDocument/2006/bibliography"/>
   </ds:schemaRefs>

</xml_diff>

<commit_message>
Added more illustrations to work, finished first chapter
</commit_message>
<xml_diff>
--- a/docs/Выпускная квалификационная работа.docx
+++ b/docs/Выпускная квалификационная работа.docx
@@ -18,7 +18,7 @@
           <w:lang w:val="en-US" w:eastAsia="en-US"/>
         </w:rPr>
         <w:drawing>
-          <wp:inline distT="0" distB="0" distL="0" distR="0" wp14:anchorId="22BEAEEE" wp14:editId="0849B835">
+          <wp:inline distT="0" distB="0" distL="0" distR="0" wp14:anchorId="0221445F" wp14:editId="5148A530">
             <wp:extent cx="1483995" cy="845185"/>
             <wp:effectExtent l="0" t="0" r="1905" b="0"/>
             <wp:docPr id="1" name="Рисунок 1" descr="СТАНКИН"/>
@@ -3153,10 +3153,7 @@
         </w:p>
       </w:sdtContent>
     </w:sdt>
-    <w:p>
-      <w:bookmarkStart w:id="1" w:name="_GoBack"/>
-      <w:bookmarkEnd w:id="1"/>
-    </w:p>
+    <w:p/>
     <w:p>
       <w:pPr>
         <w:spacing w:before="0" w:after="200" w:line="276" w:lineRule="auto"/>
@@ -3170,12 +3167,12 @@
       <w:pPr>
         <w:pStyle w:val="ae"/>
       </w:pPr>
-      <w:bookmarkStart w:id="2" w:name="_Toc34511621"/>
+      <w:bookmarkStart w:id="1" w:name="_Toc34511621"/>
       <w:r>
         <w:lastRenderedPageBreak/>
         <w:t>ВВЕДЕНИЕ</w:t>
       </w:r>
-      <w:bookmarkEnd w:id="2"/>
+      <w:bookmarkEnd w:id="1"/>
     </w:p>
     <w:p>
       <w:pPr>
@@ -3194,7 +3191,7 @@
           <w:numId w:val="7"/>
         </w:numPr>
       </w:pPr>
-      <w:bookmarkStart w:id="3" w:name="_Toc34511622"/>
+      <w:bookmarkStart w:id="2" w:name="_Toc34511622"/>
       <w:r>
         <w:lastRenderedPageBreak/>
         <w:t>АНАЛИЗ</w:t>
@@ -3202,23 +3199,46 @@
       <w:r>
         <w:t xml:space="preserve"> ПРЕДМЕТНОЙ ОБЛАСТИ</w:t>
       </w:r>
+      <w:bookmarkEnd w:id="2"/>
+    </w:p>
+    <w:p>
+      <w:pPr>
+        <w:pStyle w:val="2"/>
+      </w:pPr>
+      <w:bookmarkStart w:id="3" w:name="_Toc34511623"/>
+      <w:r>
+        <w:t>Термины и определения</w:t>
+      </w:r>
       <w:bookmarkEnd w:id="3"/>
     </w:p>
     <w:p>
       <w:pPr>
-        <w:pStyle w:val="2"/>
-      </w:pPr>
-      <w:bookmarkStart w:id="4" w:name="_Toc34511623"/>
-      <w:r>
-        <w:t>Термины и определения</w:t>
-      </w:r>
-      <w:bookmarkEnd w:id="4"/>
-    </w:p>
-    <w:p>
-      <w:pPr>
         <w:pStyle w:val="a1"/>
       </w:pPr>
       <w:r>
+        <w:t>Предметной областью</w:t>
+      </w:r>
+      <w:r>
+        <w:t xml:space="preserve"> данной выпускной квалификационной ра</w:t>
+      </w:r>
+      <w:r>
+        <w:t>боты является применение систем веб-шаблонов для массового создания веб-документов. В работе</w:t>
+      </w:r>
+      <w:r>
+        <w:t xml:space="preserve"> используется ряд </w:t>
+      </w:r>
+      <w:r>
+        <w:t>терминов, определение</w:t>
+      </w:r>
+      <w:r>
+        <w:t xml:space="preserve"> которых приведено ниже.</w:t>
+      </w:r>
+    </w:p>
+    <w:p>
+      <w:pPr>
+        <w:pStyle w:val="a1"/>
+      </w:pPr>
+      <w:r>
         <w:t xml:space="preserve">Система – </w:t>
       </w:r>
       <w:r>
@@ -3277,16 +3297,37 @@
         <w:t xml:space="preserve"> – </w:t>
       </w:r>
       <w:r>
+        <w:t xml:space="preserve">отдельное </w:t>
+      </w:r>
+      <w:r>
         <w:t>программное обеспечени</w:t>
       </w:r>
       <w:r>
-        <w:t>е, позволяющее генерировать конечные веб-документы с использованием веб-шаблонов</w:t>
+        <w:t>е</w:t>
+      </w:r>
+      <w:r>
+        <w:t xml:space="preserve"> или программный модуль</w:t>
+      </w:r>
+      <w:r>
+        <w:t>, осуществляющий процесс генерации конечных веб-документов.</w:t>
+      </w:r>
+      <w:r>
+        <w:t xml:space="preserve"> </w:t>
+      </w:r>
+      <w:r>
+        <w:t>Входными потоками процесса генерации являются веб-шаблон</w:t>
       </w:r>
       <w:r>
         <w:t xml:space="preserve"> и</w:t>
       </w:r>
       <w:r>
-        <w:t xml:space="preserve"> с учётом контекста (данных).</w:t>
+        <w:t xml:space="preserve"> контекст шаблонизации (данные</w:t>
+      </w:r>
+      <w:r>
+        <w:t>)</w:t>
+      </w:r>
+      <w:r>
+        <w:t>, а роль управляющего потока выполняет формальная грамматика используемого языка шаблонизации.</w:t>
       </w:r>
     </w:p>
     <w:p>
@@ -3294,13 +3335,24 @@
         <w:pStyle w:val="a1"/>
       </w:pPr>
       <w:r>
+        <w:t>Контекст шаблонизации – структура данных, которая содержит переменные окружения и методы, которые в свою очередь могут быть использованы шаблонизатором в процессе построения веб-документа.</w:t>
+      </w:r>
+    </w:p>
+    <w:p>
+      <w:pPr>
+        <w:pStyle w:val="a1"/>
+      </w:pPr>
+      <w:r>
         <w:t>Система веб-шаблонов</w:t>
       </w:r>
       <w:r>
         <w:t xml:space="preserve"> (СВШ)</w:t>
       </w:r>
       <w:r>
-        <w:t xml:space="preserve"> – система, состоящая из трёх элементов:</w:t>
+        <w:t xml:space="preserve"> – система, </w:t>
+      </w:r>
+      <w:r>
+        <w:t>в состав которой входят три элемента:</w:t>
       </w:r>
     </w:p>
     <w:p>
@@ -3316,7 +3368,10 @@
         <w:ind w:left="0" w:firstLine="709"/>
       </w:pPr>
       <w:r>
-        <w:t>веб-шаблонов;</w:t>
+        <w:t>веб-шаблон</w:t>
+      </w:r>
+      <w:r>
+        <w:t>;</w:t>
       </w:r>
     </w:p>
     <w:p>
@@ -3366,7 +3421,10 @@
         <w:ind w:left="0" w:firstLine="709"/>
       </w:pPr>
       <w:r>
-        <w:t>шаблонизатора.</w:t>
+        <w:t>шаблонизатор</w:t>
+      </w:r>
+      <w:r>
+        <w:t>.</w:t>
       </w:r>
       <w:r>
         <w:t xml:space="preserve"> </w:t>
@@ -3374,10 +3432,53 @@
     </w:p>
     <w:p>
       <w:pPr>
+        <w:pStyle w:val="af1"/>
+        <w:tabs>
+          <w:tab w:val="left" w:pos="1134"/>
+        </w:tabs>
+        <w:ind w:left="709"/>
+      </w:pPr>
+      <w:r>
+        <w:t>Шаблонизатор комбинирует данные и веб-шаблоны для массовой генерации веб-документов.</w:t>
+      </w:r>
+    </w:p>
+    <w:p>
+      <w:pPr>
         <w:pStyle w:val="a1"/>
       </w:pPr>
       <w:r>
-        <w:t>Контекст шаблонизации – структура данных, содержащая переменные окружения и методы, которые могут быть использованы шаблонизатором в процессе построения веб-документа.</w:t>
+        <w:lastRenderedPageBreak/>
+        <w:t>Лексический анализатор (</w:t>
+      </w:r>
+      <w:r>
+        <w:t xml:space="preserve">англ. </w:t>
+      </w:r>
+      <w:r>
+        <w:rPr>
+          <w:lang w:val="en-US"/>
+        </w:rPr>
+        <w:t>Lexical</w:t>
+      </w:r>
+      <w:r>
+        <w:t xml:space="preserve"> </w:t>
+      </w:r>
+      <w:r>
+        <w:rPr>
+          <w:lang w:val="en-US"/>
+        </w:rPr>
+        <w:t>Analyzer</w:t>
+      </w:r>
+      <w:r>
+        <w:t xml:space="preserve">) – </w:t>
+      </w:r>
+      <w:r>
+        <w:t>отдельное</w:t>
+      </w:r>
+      <w:r>
+        <w:t xml:space="preserve"> программное обеспечение или программный модуль, предназначенный для </w:t>
+      </w:r>
+      <w:r>
+        <w:t>аналитического разбора входной последовательности символов на распознанные группы –лексемы, с целью получения на выходе идентифицированных последовательностей, называемых «токенами» (подобно группировке букв в словах). В простых случаях понятия «лексема» и «токен» идентичны, но более сложные токенизаторы дополнительно классифицируют лексемы по различным типам («идентификатор», «оператор», «часть речи» и т. п.).</w:t>
       </w:r>
     </w:p>
     <w:p>
@@ -3385,6 +3486,53 @@
         <w:pStyle w:val="a1"/>
       </w:pPr>
       <w:r>
+        <w:t>Синтаксический ана</w:t>
+      </w:r>
+      <w:r>
+        <w:t>лиз</w:t>
+      </w:r>
+      <w:r>
+        <w:t>атор</w:t>
+      </w:r>
+      <w:r>
+        <w:t xml:space="preserve"> (</w:t>
+      </w:r>
+      <w:r>
+        <w:t xml:space="preserve">англ. </w:t>
+      </w:r>
+      <w:r>
+        <w:rPr>
+          <w:lang w:val="en-US"/>
+        </w:rPr>
+        <w:t>Parser</w:t>
+      </w:r>
+      <w:r>
+        <w:t>)</w:t>
+      </w:r>
+      <w:r>
+        <w:t xml:space="preserve"> –</w:t>
+      </w:r>
+      <w:r>
+        <w:t xml:space="preserve"> </w:t>
+      </w:r>
+      <w:r>
+        <w:t>отдельное программное обеспечение или программный модуль, предназначенный для</w:t>
+      </w:r>
+      <w:r>
+        <w:t xml:space="preserve"> сопоставления линейной последовательности лексем (слов, токенов) естественного или формального языка с его формальной грамматикой. Результатом обычно является дерево разбора (синтаксическое дерево). Обычно применяется совме</w:t>
+      </w:r>
+      <w:r>
+        <w:t>стно с лексическим анализатором</w:t>
+      </w:r>
+      <w:r>
+        <w:t>.</w:t>
+      </w:r>
+    </w:p>
+    <w:p>
+      <w:pPr>
+        <w:pStyle w:val="a1"/>
+      </w:pPr>
+      <w:r>
         <w:t>Абстрактное синтаксическ</w:t>
       </w:r>
       <w:r>
@@ -3438,13 +3586,173 @@
     </w:p>
     <w:p>
       <w:pPr>
+        <w:pStyle w:val="a1"/>
+      </w:pPr>
+      <w:r>
+        <w:t xml:space="preserve">Компиляция – </w:t>
+      </w:r>
+      <w:r>
+        <w:t>сборка программы, включающая трансляцию всех модулей программы, написанных на одном или нескольких исходных языках программирования высокого уровня и/или языке ассемблера, в эквивалентные программные модули на низкоуровневом языке, близком машинному коду (абсолютный код, объектный модуль, иногда на язык ассе</w:t>
+      </w:r>
+      <w:r>
+        <w:t>мблера)</w:t>
+      </w:r>
+      <w:r>
+        <w:t xml:space="preserve"> или непосредственно на машинном языке или ином двоично</w:t>
+      </w:r>
+      <w:r>
+        <w:t>-</w:t>
+      </w:r>
+      <w:r>
+        <w:t>кодовом низкоуровневом командном языке и последующую сборку исполняемой машинной программы</w:t>
+      </w:r>
+      <w:r>
+        <w:t>.</w:t>
+      </w:r>
+    </w:p>
+    <w:p>
+      <w:pPr>
+        <w:pStyle w:val="a1"/>
+      </w:pPr>
+      <w:r>
+        <w:lastRenderedPageBreak/>
+        <w:t>Интерпретация – процесс построчного</w:t>
+      </w:r>
+      <w:r>
+        <w:t xml:space="preserve"> анализ</w:t>
+      </w:r>
+      <w:r>
+        <w:t>а, обработки и выполнения</w:t>
+      </w:r>
+      <w:r>
+        <w:t xml:space="preserve"> исходного кода программы или запроса (в отличие от компиляции, где весь текст программы, перед запуском, анализируется и транслируется в машинный или байт-код, без её выполнения)</w:t>
+      </w:r>
+      <w:r>
+        <w:t>.</w:t>
+      </w:r>
+    </w:p>
+    <w:p>
+      <w:pPr>
+        <w:pStyle w:val="a1"/>
+      </w:pPr>
+      <w:r>
+        <w:t>Среда выполнения (англ. execu</w:t>
+      </w:r>
+      <w:r>
+        <w:t>tion environmen</w:t>
+      </w:r>
+      <w:r>
+        <w:rPr>
+          <w:lang w:val="en-US"/>
+        </w:rPr>
+        <w:t>t</w:t>
+      </w:r>
+      <w:r>
+        <w:t>)</w:t>
+      </w:r>
+      <w:r>
+        <w:t xml:space="preserve"> </w:t>
+      </w:r>
+      <w:r>
+        <w:t>–</w:t>
+      </w:r>
+      <w:r>
+        <w:t xml:space="preserve"> вычислительное окружение, необходимое для выполнения компьютерной программы и доступное во время выполнения компьютерной программы. В среде выполнения, как правило, невозможно изменение исходного текста программы, но может наличествовать доступ к переменным окружения операционной системы, таблицам объектов и модулей разделяемых библиотек.</w:t>
+      </w:r>
+    </w:p>
+    <w:p>
+      <w:pPr>
+        <w:pStyle w:val="a1"/>
+      </w:pPr>
+      <w:r>
+        <w:t>Сборка мусора</w:t>
+      </w:r>
+      <w:r>
+        <w:t xml:space="preserve"> (англ. garbage collection) в </w:t>
+      </w:r>
+      <w:r>
+        <w:t xml:space="preserve">программировании – </w:t>
+      </w:r>
+      <w:r>
+        <w:t xml:space="preserve"> одна из форм автоматического управления памятью. Специальный процесс, называемый </w:t>
+      </w:r>
+      <w:r>
+        <w:t>«сборщик</w:t>
+      </w:r>
+      <w:r>
+        <w:t xml:space="preserve"> мусора</w:t>
+      </w:r>
+      <w:r>
+        <w:t>»</w:t>
+      </w:r>
+      <w:r>
+        <w:t>, периодически освобождает память, удаляя объекты, которые уже не будут востребованы приложениями.</w:t>
+      </w:r>
+    </w:p>
+    <w:p>
+      <w:pPr>
+        <w:pStyle w:val="a1"/>
+      </w:pPr>
+      <w:r>
+        <w:t>Системный вы</w:t>
+      </w:r>
+      <w:r>
+        <w:t>зов (англ. system call) в программиро</w:t>
+      </w:r>
+      <w:r>
+        <w:t>вании и вычислительной технике –</w:t>
+      </w:r>
+      <w:r>
+        <w:t xml:space="preserve"> обращение прикладной программы к ядру операционной системы для выполнения какой-либо операции</w:t>
+      </w:r>
+      <w:r>
+        <w:t>, от имени этой программы</w:t>
+      </w:r>
+      <w:r>
+        <w:t>.</w:t>
+      </w:r>
+    </w:p>
+    <w:p>
+      <w:pPr>
+        <w:pStyle w:val="a1"/>
+      </w:pPr>
+      <w:r>
+        <w:t xml:space="preserve">Переключение контекста (англ. context switch) — в многозадачных ОС и средах - процесс прекращения выполнения процессором одной задачи (процесса, потока, нити) с сохранением всей необходимой информации и состояния, необходимых для последующего продолжения с прерванного места, и </w:t>
+      </w:r>
+      <w:r>
+        <w:t>восстановления</w:t>
+      </w:r>
+      <w:r>
+        <w:t xml:space="preserve"> и</w:t>
+      </w:r>
+      <w:r>
+        <w:t>ли</w:t>
+      </w:r>
+      <w:r>
+        <w:t xml:space="preserve"> загрузки состояния задачи, к выполнению которой переходит процессор.</w:t>
+      </w:r>
+    </w:p>
+    <w:p>
+      <w:pPr>
+        <w:pStyle w:val="a1"/>
+      </w:pPr>
+      <w:r>
+        <w:t xml:space="preserve">Асинхронный ввод/вывод – является формой неблокирующей обработки ввода/вывода, который позволяет процессу продолжить выполнение, не дожидаясь окончания передачи данных. Входные и выходные </w:t>
+      </w:r>
+      <w:r>
+        <w:lastRenderedPageBreak/>
+        <w:t>(I/O) операции на компьютере могут быть весьма медленными, по сравнению с обработкой данных. Устройство ввода/вывода может быть на несколько порядков медленнее, чем оперативная память. Например, во время дисковой операции, которой требуется десять миллисекунд для выполнения, процессор, который работает на частоте один гигагерц, может выполнить десять миллионов циклов команд обработки.</w:t>
+      </w:r>
+    </w:p>
+    <w:p>
+      <w:pPr>
         <w:pStyle w:val="2"/>
       </w:pPr>
-      <w:bookmarkStart w:id="5" w:name="_Toc34511624"/>
+      <w:bookmarkStart w:id="4" w:name="_Toc34511624"/>
       <w:r>
         <w:t>Общий принцип работы систем веб-шаблонов</w:t>
       </w:r>
-      <w:bookmarkEnd w:id="5"/>
+      <w:bookmarkEnd w:id="4"/>
     </w:p>
     <w:p>
       <w:pPr>
@@ -3475,7 +3783,6 @@
         <w:ind w:left="0" w:firstLine="709"/>
       </w:pPr>
       <w:r>
-        <w:lastRenderedPageBreak/>
         <w:t>н</w:t>
       </w:r>
       <w:r>
@@ -3573,8 +3880,9 @@
           <w:noProof/>
           <w:lang w:val="en-US" w:eastAsia="en-US"/>
         </w:rPr>
+        <w:lastRenderedPageBreak/>
         <w:drawing>
-          <wp:inline distT="0" distB="0" distL="0" distR="0" wp14:anchorId="46E9EAC1" wp14:editId="16DFC269">
+          <wp:inline distT="0" distB="0" distL="0" distR="0" wp14:anchorId="6AF5F083" wp14:editId="7818CCC5">
             <wp:extent cx="5972175" cy="4045585"/>
             <wp:effectExtent l="0" t="0" r="9525" b="0"/>
             <wp:docPr id="6" name="Рисунок 6"/>
@@ -3620,7 +3928,7 @@
       <w:pPr>
         <w:pStyle w:val="a5"/>
       </w:pPr>
-      <w:bookmarkStart w:id="6" w:name="_Ref34511394"/>
+      <w:bookmarkStart w:id="5" w:name="_Ref34511394"/>
       <w:r>
         <w:t xml:space="preserve">Рис.  </w:t>
       </w:r>
@@ -3663,7 +3971,7 @@
       <w:r>
         <w:fldChar w:fldCharType="end"/>
       </w:r>
-      <w:bookmarkEnd w:id="6"/>
+      <w:bookmarkEnd w:id="5"/>
       <w:r>
         <w:t xml:space="preserve"> Визуализация работы системы веб-шаблонов</w:t>
       </w:r>
@@ -3694,7 +4002,6 @@
         </w:numPr>
       </w:pPr>
       <w:r>
-        <w:lastRenderedPageBreak/>
         <w:t>Шаблон загружается в оперативную память. Источником шаблона может быть поток байт, файл, запись в базе данных и т.п.</w:t>
       </w:r>
     </w:p>
@@ -3773,7 +4080,11 @@
         </w:numPr>
       </w:pPr>
       <w:r>
-        <w:t>Другая подпрограмма, целью которой является синтаксический разбор потока токенов, именуемая «парсер», производит преобразование потока токенов в особую древовидную структуру данных, известной как абстрактное синтаксическое дерево.</w:t>
+        <w:t xml:space="preserve">Другая подпрограмма, целью которой является синтаксический разбор потока токенов, именуемая «парсер», производит </w:t>
+      </w:r>
+      <w:r>
+        <w:lastRenderedPageBreak/>
+        <w:t>преобразование потока токенов в особую древовидную структуру данных, известной как абстрактное синтаксическое дерево.</w:t>
       </w:r>
     </w:p>
     <w:p>
@@ -3852,7 +4163,7 @@
           <w:lang w:val="en-US" w:eastAsia="en-US"/>
         </w:rPr>
         <w:drawing>
-          <wp:inline distT="0" distB="0" distL="0" distR="0" wp14:anchorId="2131F6E3" wp14:editId="14D9138C">
+          <wp:inline distT="0" distB="0" distL="0" distR="0" wp14:anchorId="6A749315" wp14:editId="153B6DAA">
             <wp:extent cx="5972175" cy="2809875"/>
             <wp:effectExtent l="0" t="0" r="9525" b="9525"/>
             <wp:docPr id="7" name="Рисунок 7"/>
@@ -3898,7 +4209,7 @@
       <w:pPr>
         <w:pStyle w:val="a5"/>
       </w:pPr>
-      <w:bookmarkStart w:id="7" w:name="_Ref34505046"/>
+      <w:bookmarkStart w:id="6" w:name="_Ref34505046"/>
       <w:r>
         <w:t xml:space="preserve">Рис.  </w:t>
       </w:r>
@@ -3941,7 +4252,7 @@
       <w:r>
         <w:fldChar w:fldCharType="end"/>
       </w:r>
-      <w:bookmarkEnd w:id="7"/>
+      <w:bookmarkEnd w:id="6"/>
       <w:r>
         <w:t xml:space="preserve"> Лексический разбор шаблона, каждая лексема пронумерована</w:t>
       </w:r>
@@ -3957,7 +4268,7 @@
         </w:rPr>
         <w:lastRenderedPageBreak/>
         <w:drawing>
-          <wp:inline distT="0" distB="0" distL="0" distR="0" wp14:anchorId="66CF945C" wp14:editId="447B7798">
+          <wp:inline distT="0" distB="0" distL="0" distR="0" wp14:anchorId="23EACEDA" wp14:editId="020E4E9A">
             <wp:extent cx="5972175" cy="3038475"/>
             <wp:effectExtent l="0" t="0" r="9525" b="9525"/>
             <wp:docPr id="8" name="Рисунок 8"/>
@@ -4003,7 +4314,7 @@
       <w:pPr>
         <w:pStyle w:val="a5"/>
       </w:pPr>
-      <w:bookmarkStart w:id="8" w:name="_Ref34505086"/>
+      <w:bookmarkStart w:id="7" w:name="_Ref34505086"/>
       <w:r>
         <w:t xml:space="preserve">Рис.  </w:t>
       </w:r>
@@ -4046,7 +4357,7 @@
       <w:r>
         <w:fldChar w:fldCharType="end"/>
       </w:r>
-      <w:bookmarkEnd w:id="8"/>
+      <w:bookmarkEnd w:id="7"/>
       <w:r>
         <w:t xml:space="preserve"> Построение абстрактного синтаксического дерева</w:t>
       </w:r>
@@ -4120,7 +4431,7 @@
           <w:lang w:val="en-US" w:eastAsia="en-US"/>
         </w:rPr>
         <w:drawing>
-          <wp:inline distT="0" distB="0" distL="0" distR="0" wp14:anchorId="4FA7EAD1" wp14:editId="77E843A4">
+          <wp:inline distT="0" distB="0" distL="0" distR="0" wp14:anchorId="79EA0F68" wp14:editId="235E0218">
             <wp:extent cx="5972175" cy="3562350"/>
             <wp:effectExtent l="0" t="0" r="9525" b="0"/>
             <wp:docPr id="2" name="Рисунок 2"/>
@@ -4166,8 +4477,8 @@
       <w:pPr>
         <w:pStyle w:val="a5"/>
       </w:pPr>
-      <w:bookmarkStart w:id="9" w:name="_Ref34494326"/>
-      <w:bookmarkStart w:id="10" w:name="_Ref34494316"/>
+      <w:bookmarkStart w:id="8" w:name="_Ref34494326"/>
+      <w:bookmarkStart w:id="9" w:name="_Ref34494316"/>
       <w:r>
         <w:t xml:space="preserve">Рис.  </w:t>
       </w:r>
@@ -4210,11 +4521,11 @@
       <w:r>
         <w:fldChar w:fldCharType="end"/>
       </w:r>
+      <w:bookmarkEnd w:id="8"/>
+      <w:r>
+        <w:t xml:space="preserve"> Контекстная диаграмма процесса шаблонизации</w:t>
+      </w:r>
       <w:bookmarkEnd w:id="9"/>
-      <w:r>
-        <w:t xml:space="preserve"> Контекстная диаграмма процесса шаблонизации</w:t>
-      </w:r>
-      <w:bookmarkEnd w:id="10"/>
     </w:p>
     <w:p>
       <w:pPr>
@@ -4225,10 +4536,7 @@
       </w:pPr>
       <w:r>
         <w:lastRenderedPageBreak/>
-        <w:t>Н</w:t>
-      </w:r>
-      <w:r>
-        <w:t xml:space="preserve">а </w:t>
+        <w:t xml:space="preserve">На </w:t>
       </w:r>
       <w:r>
         <w:fldChar w:fldCharType="begin"/>
@@ -4261,13 +4569,7 @@
         <w:fldChar w:fldCharType="end"/>
       </w:r>
       <w:r>
-        <w:t xml:space="preserve"> приведе</w:t>
-      </w:r>
-      <w:r>
-        <w:t>на декомпозиция верхнего уровня</w:t>
-      </w:r>
-      <w:r>
-        <w:t xml:space="preserve"> процесса.</w:t>
+        <w:t xml:space="preserve"> приведена декомпозиция верхнего уровня процесса.</w:t>
       </w:r>
     </w:p>
     <w:p>
@@ -4280,7 +4582,7 @@
           <w:lang w:val="en-US" w:eastAsia="en-US"/>
         </w:rPr>
         <w:drawing>
-          <wp:inline distT="0" distB="0" distL="0" distR="0" wp14:anchorId="2477E41D" wp14:editId="2676F7FD">
+          <wp:inline distT="0" distB="0" distL="0" distR="0" wp14:anchorId="6883201E" wp14:editId="09741118">
             <wp:extent cx="5972175" cy="3905250"/>
             <wp:effectExtent l="0" t="0" r="9525" b="0"/>
             <wp:docPr id="3" name="Рисунок 3"/>
@@ -4326,7 +4628,7 @@
       <w:pPr>
         <w:pStyle w:val="a5"/>
       </w:pPr>
-      <w:bookmarkStart w:id="11" w:name="_Ref34494432"/>
+      <w:bookmarkStart w:id="10" w:name="_Ref34494432"/>
       <w:r>
         <w:t xml:space="preserve">Рис.  </w:t>
       </w:r>
@@ -4369,20 +4671,26 @@
       <w:r>
         <w:fldChar w:fldCharType="end"/>
       </w:r>
+      <w:bookmarkEnd w:id="10"/>
+      <w:r>
+        <w:t xml:space="preserve"> Декомпозиция верхнего уровня процесса шаблонизации</w:t>
+      </w:r>
+    </w:p>
+    <w:p>
+      <w:pPr>
+        <w:pStyle w:val="2"/>
+      </w:pPr>
+      <w:bookmarkStart w:id="11" w:name="_Toc34511625"/>
+      <w:bookmarkStart w:id="12" w:name="_Ref34568441"/>
+      <w:bookmarkStart w:id="13" w:name="_Ref34568461"/>
+      <w:bookmarkStart w:id="14" w:name="_Ref34568471"/>
+      <w:r>
+        <w:t>Обзор существующих решений</w:t>
+      </w:r>
       <w:bookmarkEnd w:id="11"/>
-      <w:r>
-        <w:t xml:space="preserve"> Декомпозиция верхнего уровня процесса шаблонизации</w:t>
-      </w:r>
-    </w:p>
-    <w:p>
-      <w:pPr>
-        <w:pStyle w:val="2"/>
-      </w:pPr>
-      <w:bookmarkStart w:id="12" w:name="_Toc34511625"/>
-      <w:r>
-        <w:t>Обзор существующих решений</w:t>
-      </w:r>
       <w:bookmarkEnd w:id="12"/>
+      <w:bookmarkEnd w:id="13"/>
+      <w:bookmarkEnd w:id="14"/>
     </w:p>
     <w:p>
       <w:pPr>
@@ -4990,7 +5298,13 @@
         <w:pStyle w:val="a1"/>
       </w:pPr>
       <w:r>
-        <w:t>Все приведённые выше системы веб-шаблонов были разработаны для решения определённых задач, каждый из них обладает рядом достоинств и недостатков. В</w:t>
+        <w:t>Все приведённые выше системы веб-шаблонов были разработаны для решения о</w:t>
+      </w:r>
+      <w:r>
+        <w:t xml:space="preserve">пределённых задач, каждый из которых </w:t>
+      </w:r>
+      <w:r>
+        <w:t>обладает рядом достоинств и недостатков. В</w:t>
       </w:r>
       <w:r>
         <w:t>ыбор</w:t>
@@ -5002,7 +5316,13 @@
         <w:t>, да и любого программного средства в целом</w:t>
       </w:r>
       <w:r>
-        <w:t>, как правило обусловлен несколькими факторами, среди которых можно выделить:</w:t>
+        <w:t>, как правило</w:t>
+      </w:r>
+      <w:r>
+        <w:t>,</w:t>
+      </w:r>
+      <w:r>
+        <w:t xml:space="preserve"> обусловлен несколькими факторами, среди которых можно выделить:</w:t>
       </w:r>
     </w:p>
     <w:p>
@@ -5018,7 +5338,10 @@
         <w:ind w:left="0" w:firstLine="709"/>
       </w:pPr>
       <w:r>
-        <w:t>Уровень навыков и опыты команды разработчиков в применении определённой</w:t>
+        <w:t>Уровень навыков и опыт</w:t>
+      </w:r>
+      <w:r>
+        <w:t xml:space="preserve"> команды разработчиков в применении определённой</w:t>
       </w:r>
       <w:r>
         <w:t xml:space="preserve"> технолог</w:t>
@@ -5232,7 +5555,38 @@
         <w:t xml:space="preserve"> </w:t>
       </w:r>
       <w:r>
-        <w:t>на практике его перевешивают предыдущие пункты. Это связано с тем что быстродействие системы веб-шаблонов не является «узким местом» для большинства надсистем в которой она функционирует, и время, затрачиваемое на выполнение ею полезной работы, находится в «приемлемых» пределах.</w:t>
+        <w:t>на практике его перевешивают предыдущие пункты. Это связано с тем что быстродействие системы веб-шаблонов не является «узким местом» дл</w:t>
+      </w:r>
+      <w:r>
+        <w:t>я большинства надсистем в которых</w:t>
+      </w:r>
+      <w:r>
+        <w:t xml:space="preserve"> она функционирует, и время, затрачиваемое на выполнение ею полезной работы, находится в «приемлемых» пределах.</w:t>
+      </w:r>
+    </w:p>
+    <w:p>
+      <w:pPr>
+        <w:pStyle w:val="af1"/>
+        <w:numPr>
+          <w:ilvl w:val="0"/>
+          <w:numId w:val="18"/>
+        </w:numPr>
+        <w:tabs>
+          <w:tab w:val="left" w:pos="1134"/>
+        </w:tabs>
+        <w:ind w:left="0" w:firstLine="709"/>
+      </w:pPr>
+      <w:r>
+        <w:t xml:space="preserve">Эффективность. </w:t>
+      </w:r>
+      <w:r>
+        <w:t xml:space="preserve">Насколько достигнутые результаты соотносятся с затраченными ресурсами. Немаловажный фактор, </w:t>
+      </w:r>
+      <w:r>
+        <w:t>в связи с тем, что</w:t>
+      </w:r>
+      <w:r>
+        <w:t xml:space="preserve"> параллельно с системой веб-шаблонов могут исполнятся другие программные средства, которые также потребляют системные ресурсы.</w:t>
       </w:r>
     </w:p>
     <w:p>
@@ -5240,6 +5594,7 @@
         <w:pStyle w:val="a1"/>
       </w:pPr>
       <w:r>
+        <w:lastRenderedPageBreak/>
         <w:t>Именно производительность и эффективность, и являются центральной темой данной выпускной квалификационной работы.</w:t>
       </w:r>
     </w:p>
@@ -5247,31 +5602,1042 @@
       <w:pPr>
         <w:pStyle w:val="2"/>
       </w:pPr>
-      <w:bookmarkStart w:id="13" w:name="_Toc34511626"/>
+      <w:bookmarkStart w:id="15" w:name="_Toc34511626"/>
+      <w:bookmarkStart w:id="16" w:name="_Ref34605953"/>
+      <w:r>
+        <w:t>Основные</w:t>
+      </w:r>
+      <w:r>
+        <w:t xml:space="preserve"> причины низкой</w:t>
+      </w:r>
+      <w:r>
+        <w:t xml:space="preserve"> производительности </w:t>
+      </w:r>
+      <w:r>
+        <w:t>шаблонизаторов</w:t>
+      </w:r>
+      <w:bookmarkEnd w:id="15"/>
+      <w:bookmarkEnd w:id="16"/>
+    </w:p>
+    <w:p>
+      <w:pPr>
+        <w:pStyle w:val="a1"/>
+      </w:pPr>
+      <w:r>
+        <w:t>В разделе «</w:t>
+      </w:r>
+      <w:r>
+        <w:fldChar w:fldCharType="begin"/>
+      </w:r>
+      <w:r>
+        <w:instrText xml:space="preserve"> REF _Ref34568471 \h </w:instrText>
+      </w:r>
+      <w:r>
+        <w:fldChar w:fldCharType="separate"/>
+      </w:r>
+      <w:r>
+        <w:t>Обзор существующих решений</w:t>
+      </w:r>
+      <w:r>
+        <w:fldChar w:fldCharType="end"/>
+      </w:r>
+      <w:r>
+        <w:t>»</w:t>
+      </w:r>
+      <w:r>
+        <w:t xml:space="preserve"> был приведён перечень самых широко-используемых систем веб шаблонов, проанализировав эти решения, можно сделать вывод о том, что большинство из них имеет</w:t>
+      </w:r>
+      <w:r>
+        <w:t xml:space="preserve"> ряд общих признаков, тем или иным образом влияющие на производительность системы в целом:</w:t>
+      </w:r>
+      <w:r>
+        <w:t xml:space="preserve"> </w:t>
+      </w:r>
+    </w:p>
+    <w:p>
+      <w:pPr>
+        <w:pStyle w:val="af1"/>
+        <w:numPr>
+          <w:ilvl w:val="0"/>
+          <w:numId w:val="20"/>
+        </w:numPr>
+        <w:tabs>
+          <w:tab w:val="left" w:pos="1134"/>
+        </w:tabs>
+        <w:ind w:left="0" w:firstLine="709"/>
+      </w:pPr>
+      <w:r>
+        <w:t xml:space="preserve">они имеют в </w:t>
+      </w:r>
+      <w:r>
+        <w:t>своем составе шаблонизатор, написанный на интерп</w:t>
+      </w:r>
+      <w:r>
+        <w:t>ретируемом языке;</w:t>
+      </w:r>
+    </w:p>
+    <w:p>
+      <w:pPr>
+        <w:pStyle w:val="af1"/>
+        <w:numPr>
+          <w:ilvl w:val="0"/>
+          <w:numId w:val="20"/>
+        </w:numPr>
+        <w:tabs>
+          <w:tab w:val="left" w:pos="1134"/>
+        </w:tabs>
+        <w:ind w:left="0" w:firstLine="709"/>
+      </w:pPr>
+      <w:r>
+        <w:t>имплементация шаблонизатора, часто использует системные вызовы</w:t>
+      </w:r>
+      <w:r>
+        <w:t>;</w:t>
+      </w:r>
+    </w:p>
+    <w:p>
+      <w:pPr>
+        <w:pStyle w:val="af1"/>
+        <w:numPr>
+          <w:ilvl w:val="0"/>
+          <w:numId w:val="20"/>
+        </w:numPr>
+        <w:tabs>
+          <w:tab w:val="left" w:pos="1134"/>
+        </w:tabs>
+        <w:ind w:left="0" w:firstLine="709"/>
+      </w:pPr>
+      <w:r>
+        <w:t>наличие сборщика мусора</w:t>
+      </w:r>
+      <w:r>
+        <w:t>, входящее в состав среды исполнения</w:t>
+      </w:r>
+      <w:r>
+        <w:t>;</w:t>
+      </w:r>
+    </w:p>
+    <w:p>
+      <w:pPr>
+        <w:pStyle w:val="af1"/>
+        <w:numPr>
+          <w:ilvl w:val="0"/>
+          <w:numId w:val="20"/>
+        </w:numPr>
+        <w:tabs>
+          <w:tab w:val="left" w:pos="1134"/>
+        </w:tabs>
+        <w:ind w:left="0" w:firstLine="709"/>
+      </w:pPr>
+      <w:r>
+        <w:t>необходимость заново проводить шаги загрузки, лексическог</w:t>
+      </w:r>
+      <w:r>
+        <w:t>о и синтаксического анализов</w:t>
+      </w:r>
+      <w:r>
+        <w:t xml:space="preserve"> при построен</w:t>
+      </w:r>
+      <w:r>
+        <w:t>ие нового шаблона;</w:t>
+      </w:r>
+    </w:p>
+    <w:p>
+      <w:pPr>
+        <w:pStyle w:val="af1"/>
+        <w:numPr>
+          <w:ilvl w:val="0"/>
+          <w:numId w:val="20"/>
+        </w:numPr>
+        <w:tabs>
+          <w:tab w:val="left" w:pos="1134"/>
+        </w:tabs>
+        <w:ind w:left="0" w:firstLine="709"/>
+      </w:pPr>
+      <w:r>
+        <w:t>простой ресурсов многоядерных процессоров.</w:t>
+      </w:r>
+    </w:p>
+    <w:p>
+      <w:pPr>
+        <w:pStyle w:val="a1"/>
+      </w:pPr>
+      <w:r>
+        <w:t xml:space="preserve">Написание шаблонизаторов на интерпретируемых языках, пожалуй, является самым значительным из факторов, вносящих вклад в снижение производительности и эффективности функционирования систем веб-шаблонов. </w:t>
+      </w:r>
+      <w:r>
+        <w:t>Программный код, написанный на и</w:t>
+      </w:r>
+      <w:r>
+        <w:t>нтерпретируем</w:t>
+      </w:r>
+      <w:r>
+        <w:t>ых языках</w:t>
+      </w:r>
+      <w:r>
+        <w:t xml:space="preserve"> з</w:t>
+      </w:r>
+      <w:r>
+        <w:t>начительно уступае</w:t>
+      </w:r>
+      <w:r>
+        <w:t xml:space="preserve">т </w:t>
+      </w:r>
+      <w:r>
+        <w:t>компилируемым</w:t>
+      </w:r>
+      <w:r>
+        <w:t xml:space="preserve"> аналогам</w:t>
+      </w:r>
+      <w:r>
+        <w:t xml:space="preserve"> в быстродействии, в связи с тем, что</w:t>
+      </w:r>
+      <w:r>
+        <w:t xml:space="preserve"> </w:t>
+      </w:r>
+      <w:r>
+        <w:t>в ходе выполнения процесса интерпретации, присутствует дополнительный шаг</w:t>
+      </w:r>
+      <w:r>
+        <w:t>. Дополнительный шаг представляет из себя необходимость построчной трансляции написанного кода и его последующей компиляции в машинный код. Из этого следует потребность в достаточно сложной и большой среде вып</w:t>
+      </w:r>
+      <w:r>
+        <w:t xml:space="preserve">олнения, что требует дополнительных </w:t>
+      </w:r>
       <w:r>
         <w:lastRenderedPageBreak/>
-        <w:t>Основные</w:t>
-      </w:r>
-      <w:r>
-        <w:t xml:space="preserve"> причины низкой</w:t>
-      </w:r>
-      <w:r>
-        <w:t xml:space="preserve"> производительности </w:t>
-      </w:r>
-      <w:r>
-        <w:t>шаблонизаторов</w:t>
-      </w:r>
-      <w:bookmarkEnd w:id="13"/>
+        <w:t>пространственных и временных ресурсов вычислительной системы. Также тот факт, что трансляция происходит построчно, прямо во время исполнения программного кода, делает невозможным применение достаточно большого количества оптимизаций, который могут производить компиляторы</w:t>
+      </w:r>
+      <w:r>
+        <w:t xml:space="preserve">, </w:t>
+      </w:r>
+      <w:r>
+        <w:t>связанные с уменьшением времени выполнения программы, размера исполняемо</w:t>
+      </w:r>
+      <w:r>
+        <w:t>го файла, или энергопотребления</w:t>
+      </w:r>
+      <w:r>
+        <w:t xml:space="preserve"> в ходе её исполнения.</w:t>
+      </w:r>
+      <w:r>
+        <w:t xml:space="preserve"> </w:t>
+      </w:r>
+      <w:r>
+        <w:t>Наглядно р</w:t>
+      </w:r>
+      <w:r>
+        <w:t xml:space="preserve">азницу между процессами компиляции и интерпретации можно увидеть на </w:t>
+      </w:r>
+      <w:r>
+        <w:fldChar w:fldCharType="begin"/>
+      </w:r>
+      <w:r>
+        <w:instrText xml:space="preserve"> REF _Ref34602861 \h </w:instrText>
+      </w:r>
+      <w:r>
+        <w:fldChar w:fldCharType="separate"/>
+      </w:r>
+      <w:r>
+        <w:t xml:space="preserve">Рис.  </w:t>
+      </w:r>
+      <w:r>
+        <w:rPr>
+          <w:noProof/>
+        </w:rPr>
+        <w:t>1.4</w:t>
+      </w:r>
+      <w:r>
+        <w:t>.</w:t>
+      </w:r>
+      <w:r>
+        <w:rPr>
+          <w:noProof/>
+        </w:rPr>
+        <w:t>1</w:t>
+      </w:r>
+      <w:r>
+        <w:fldChar w:fldCharType="end"/>
+      </w:r>
+      <w:r>
+        <w:t>.</w:t>
+      </w:r>
+      <w:r>
+        <w:t xml:space="preserve"> </w:t>
+      </w:r>
+      <w:r>
+        <w:t>Д</w:t>
+      </w:r>
+      <w:r>
+        <w:t xml:space="preserve">остоинством таких языков, является наличие различного рода высокоуровневых абстракций, облегчающих процесс кодирования, а также простота в отладке и поддержке программного кода. </w:t>
+      </w:r>
+      <w:r>
+        <w:t>Они идеально</w:t>
+      </w:r>
+      <w:r>
+        <w:t xml:space="preserve"> подходят для разработок по модели быстрого прототипирования.</w:t>
+      </w:r>
+    </w:p>
+    <w:p>
+      <w:pPr>
+        <w:keepNext/>
+      </w:pPr>
+      <w:r>
+        <w:rPr>
+          <w:noProof/>
+          <w:lang w:val="en-US" w:eastAsia="en-US"/>
+        </w:rPr>
+        <w:drawing>
+          <wp:inline distT="0" distB="0" distL="0" distR="0" wp14:anchorId="170955CE" wp14:editId="6A6ADD14">
+            <wp:extent cx="5972175" cy="3371850"/>
+            <wp:effectExtent l="0" t="0" r="9525" b="9525"/>
+            <wp:docPr id="4" name="Рисунок 4"/>
+            <wp:cNvGraphicFramePr>
+              <a:graphicFrameLocks xmlns:a="http://schemas.openxmlformats.org/drawingml/2006/main" noChangeAspect="1"/>
+            </wp:cNvGraphicFramePr>
+            <a:graphic xmlns:a="http://schemas.openxmlformats.org/drawingml/2006/main">
+              <a:graphicData uri="http://schemas.openxmlformats.org/drawingml/2006/picture">
+                <pic:pic xmlns:pic="http://schemas.openxmlformats.org/drawingml/2006/picture">
+                  <pic:nvPicPr>
+                    <pic:cNvPr id="4" name="Untitled Diagram.png"/>
+                    <pic:cNvPicPr/>
+                  </pic:nvPicPr>
+                  <pic:blipFill>
+                    <a:blip r:embed="rId15">
+                      <a:extLst>
+                        <a:ext uri="{28A0092B-C50C-407E-A947-70E740481C1C}">
+                          <a14:useLocalDpi xmlns:a14="http://schemas.microsoft.com/office/drawing/2010/main" val="0"/>
+                        </a:ext>
+                      </a:extLst>
+                    </a:blip>
+                    <a:stretch>
+                      <a:fillRect/>
+                    </a:stretch>
+                  </pic:blipFill>
+                  <pic:spPr>
+                    <a:xfrm>
+                      <a:off x="0" y="0"/>
+                      <a:ext cx="5972175" cy="3371850"/>
+                    </a:xfrm>
+                    <a:prstGeom prst="rect">
+                      <a:avLst/>
+                    </a:prstGeom>
+                  </pic:spPr>
+                </pic:pic>
+              </a:graphicData>
+            </a:graphic>
+          </wp:inline>
+        </w:drawing>
+      </w:r>
+    </w:p>
+    <w:p>
+      <w:pPr>
+        <w:pStyle w:val="a5"/>
+      </w:pPr>
+      <w:bookmarkStart w:id="17" w:name="_Ref34602861"/>
+      <w:r>
+        <w:t xml:space="preserve">Рис.  </w:t>
+      </w:r>
+      <w:r>
+        <w:fldChar w:fldCharType="begin"/>
+      </w:r>
+      <w:r>
+        <w:instrText xml:space="preserve"> STYLEREF 2 \s </w:instrText>
+      </w:r>
+      <w:r>
+        <w:fldChar w:fldCharType="separate"/>
+      </w:r>
+      <w:r>
+        <w:rPr>
+          <w:noProof/>
+        </w:rPr>
+        <w:t>1.4</w:t>
+      </w:r>
+      <w:r>
+        <w:fldChar w:fldCharType="end"/>
+      </w:r>
+      <w:r>
+        <w:t>.</w:t>
+      </w:r>
+      <w:r>
+        <w:fldChar w:fldCharType="begin"/>
+      </w:r>
+      <w:r>
+        <w:instrText xml:space="preserve"> SEQ Рис._ \* ARABIC \s 2 </w:instrText>
+      </w:r>
+      <w:r>
+        <w:fldChar w:fldCharType="separate"/>
+      </w:r>
+      <w:r>
+        <w:rPr>
+          <w:noProof/>
+        </w:rPr>
+        <w:t>1</w:t>
+      </w:r>
+      <w:r>
+        <w:fldChar w:fldCharType="end"/>
+      </w:r>
+      <w:bookmarkEnd w:id="17"/>
+      <w:r>
+        <w:t xml:space="preserve"> </w:t>
+      </w:r>
+      <w:r>
+        <w:t>Сравнение процессов компиляции и интерпретации</w:t>
+      </w:r>
+    </w:p>
+    <w:p>
+      <w:pPr>
+        <w:pStyle w:val="a1"/>
+      </w:pPr>
+      <w:r>
+        <w:t>Частое</w:t>
+      </w:r>
+      <w:r>
+        <w:t xml:space="preserve"> употребление</w:t>
+      </w:r>
+      <w:r>
+        <w:t xml:space="preserve"> системных вызовов, является ещё одним немаловажным фактором</w:t>
+      </w:r>
+      <w:r>
+        <w:t xml:space="preserve"> оказывающее существенное влияние на </w:t>
+      </w:r>
+      <w:r>
+        <w:t xml:space="preserve">снижение быстродействия. </w:t>
+      </w:r>
+      <w:r>
+        <w:t xml:space="preserve">В основном их применение заключается в выделении памяти в управляемой куче, или высвобождение и возврат памяти операционной </w:t>
+      </w:r>
+      <w:r>
+        <w:lastRenderedPageBreak/>
+        <w:t xml:space="preserve">системе. </w:t>
+      </w:r>
+      <w:r>
+        <w:t xml:space="preserve">Использование системного вызова, всегда подразумевает смену контекста исполнения, то есть управление </w:t>
+      </w:r>
+      <w:r>
+        <w:t xml:space="preserve">процессором </w:t>
+      </w:r>
+      <w:r>
+        <w:t>переходит операционной системе.</w:t>
+      </w:r>
+      <w:r>
+        <w:t xml:space="preserve"> Смена контекста, сам по себе является «дорогой» операцией, так как представляет из себя сохранение состояния прикладной программы, с последующим восстановлением этого состояния. </w:t>
+      </w:r>
+      <w:r>
+        <w:t xml:space="preserve">Во время процесса сохранения и загрузки состояния нитей исполнения не выполняется никакой полезной работы, соответственно это оказывает негативное влияние на общее время выполнения программы. </w:t>
+      </w:r>
+      <w:r>
+        <w:t>Также использование системных вызовов, являе</w:t>
+      </w:r>
+      <w:r>
+        <w:t xml:space="preserve">тся не детерминированными во времени, </w:t>
+      </w:r>
+      <w:r>
+        <w:t>то есть</w:t>
+      </w:r>
+      <w:r>
+        <w:t xml:space="preserve"> испол</w:t>
+      </w:r>
+      <w:r>
+        <w:t xml:space="preserve">нение </w:t>
+      </w:r>
+      <w:r>
+        <w:t>одного и того же системного</w:t>
+      </w:r>
+      <w:r>
+        <w:t xml:space="preserve"> вызова</w:t>
+      </w:r>
+      <w:r>
+        <w:t>,</w:t>
+      </w:r>
+      <w:r>
+        <w:t xml:space="preserve"> </w:t>
+      </w:r>
+      <w:r>
+        <w:t>вообще говоря,</w:t>
+      </w:r>
+      <w:r>
+        <w:t xml:space="preserve"> может занима</w:t>
+      </w:r>
+      <w:r>
+        <w:t>т</w:t>
+      </w:r>
+      <w:r>
+        <w:t>ь</w:t>
+      </w:r>
+      <w:r>
+        <w:t xml:space="preserve"> </w:t>
+      </w:r>
+      <w:r>
+        <w:t>разное</w:t>
+      </w:r>
+      <w:r>
+        <w:t xml:space="preserve"> к</w:t>
+      </w:r>
+      <w:r>
+        <w:t>оличество времени.</w:t>
+      </w:r>
+      <w:r>
+        <w:t xml:space="preserve"> С</w:t>
+      </w:r>
+      <w:r>
+        <w:t xml:space="preserve"> </w:t>
+      </w:r>
+      <w:r>
+        <w:t xml:space="preserve">графической схемой смены контекста можно ознакомится на </w:t>
+      </w:r>
+      <w:r>
+        <w:fldChar w:fldCharType="begin"/>
+      </w:r>
+      <w:r>
+        <w:instrText xml:space="preserve"> REF _Ref34603200 \h </w:instrText>
+      </w:r>
+      <w:r>
+        <w:fldChar w:fldCharType="separate"/>
+      </w:r>
+      <w:r>
+        <w:t xml:space="preserve">Рис.  </w:t>
+      </w:r>
+      <w:r>
+        <w:rPr>
+          <w:noProof/>
+        </w:rPr>
+        <w:t>1.4</w:t>
+      </w:r>
+      <w:r>
+        <w:t>.</w:t>
+      </w:r>
+      <w:r>
+        <w:rPr>
+          <w:noProof/>
+        </w:rPr>
+        <w:t>2</w:t>
+      </w:r>
+      <w:r>
+        <w:fldChar w:fldCharType="end"/>
+      </w:r>
+      <w:r>
+        <w:t>.</w:t>
+      </w:r>
+    </w:p>
+    <w:p>
+      <w:pPr>
+        <w:keepNext/>
+      </w:pPr>
+      <w:r>
+        <w:rPr>
+          <w:noProof/>
+          <w:lang w:val="en-US" w:eastAsia="en-US"/>
+        </w:rPr>
+        <w:drawing>
+          <wp:inline distT="0" distB="0" distL="0" distR="0" wp14:anchorId="7C73EE98" wp14:editId="2E25017D">
+            <wp:extent cx="5972175" cy="4305300"/>
+            <wp:effectExtent l="0" t="0" r="9525" b="0"/>
+            <wp:docPr id="5" name="Рисунок 5"/>
+            <wp:cNvGraphicFramePr>
+              <a:graphicFrameLocks xmlns:a="http://schemas.openxmlformats.org/drawingml/2006/main" noChangeAspect="1"/>
+            </wp:cNvGraphicFramePr>
+            <a:graphic xmlns:a="http://schemas.openxmlformats.org/drawingml/2006/main">
+              <a:graphicData uri="http://schemas.openxmlformats.org/drawingml/2006/picture">
+                <pic:pic xmlns:pic="http://schemas.openxmlformats.org/drawingml/2006/picture">
+                  <pic:nvPicPr>
+                    <pic:cNvPr id="5" name="ContextSwitch.png"/>
+                    <pic:cNvPicPr/>
+                  </pic:nvPicPr>
+                  <pic:blipFill>
+                    <a:blip r:embed="rId16">
+                      <a:extLst>
+                        <a:ext uri="{28A0092B-C50C-407E-A947-70E740481C1C}">
+                          <a14:useLocalDpi xmlns:a14="http://schemas.microsoft.com/office/drawing/2010/main" val="0"/>
+                        </a:ext>
+                      </a:extLst>
+                    </a:blip>
+                    <a:stretch>
+                      <a:fillRect/>
+                    </a:stretch>
+                  </pic:blipFill>
+                  <pic:spPr>
+                    <a:xfrm>
+                      <a:off x="0" y="0"/>
+                      <a:ext cx="5972175" cy="4305300"/>
+                    </a:xfrm>
+                    <a:prstGeom prst="rect">
+                      <a:avLst/>
+                    </a:prstGeom>
+                  </pic:spPr>
+                </pic:pic>
+              </a:graphicData>
+            </a:graphic>
+          </wp:inline>
+        </w:drawing>
+      </w:r>
+    </w:p>
+    <w:p>
+      <w:pPr>
+        <w:pStyle w:val="a5"/>
+      </w:pPr>
+      <w:bookmarkStart w:id="18" w:name="_Ref34603200"/>
+      <w:r>
+        <w:t xml:space="preserve">Рис.  </w:t>
+      </w:r>
+      <w:r>
+        <w:fldChar w:fldCharType="begin"/>
+      </w:r>
+      <w:r>
+        <w:instrText xml:space="preserve"> STYLEREF 2 \s </w:instrText>
+      </w:r>
+      <w:r>
+        <w:fldChar w:fldCharType="separate"/>
+      </w:r>
+      <w:r>
+        <w:rPr>
+          <w:noProof/>
+        </w:rPr>
+        <w:t>1.4</w:t>
+      </w:r>
+      <w:r>
+        <w:fldChar w:fldCharType="end"/>
+      </w:r>
+      <w:r>
+        <w:t>.</w:t>
+      </w:r>
+      <w:r>
+        <w:fldChar w:fldCharType="begin"/>
+      </w:r>
+      <w:r>
+        <w:instrText xml:space="preserve"> SEQ Рис._ \* ARABIC \s 2 </w:instrText>
+      </w:r>
+      <w:r>
+        <w:fldChar w:fldCharType="separate"/>
+      </w:r>
+      <w:r>
+        <w:rPr>
+          <w:noProof/>
+        </w:rPr>
+        <w:t>2</w:t>
+      </w:r>
+      <w:r>
+        <w:fldChar w:fldCharType="end"/>
+      </w:r>
+      <w:bookmarkEnd w:id="18"/>
+      <w:r>
+        <w:t xml:space="preserve"> Графическая схема смены контекста</w:t>
+      </w:r>
+    </w:p>
+    <w:p>
+      <w:pPr>
+        <w:pStyle w:val="a1"/>
+      </w:pPr>
+      <w:r>
+        <w:lastRenderedPageBreak/>
+        <w:t xml:space="preserve">Сборщик мусора является неотъемлемой частью многих языков программирования, как интерпретируемых, так и компилируемых. Его наличие значительно </w:t>
+      </w:r>
+      <w:r>
+        <w:t>снижает, а иногда и вовсе отменяет необходимость в ручном управлении памятью, а именно её выделение и последующее освобождение. Он входит в состав среды выполнения программного обеспечения, и хранит сведения обо всей памяти которая в данный момент используется в программе, делается это с помощью подсчёта ссылок на конкретную область</w:t>
+      </w:r>
+      <w:r>
+        <w:t xml:space="preserve"> или «объект»</w:t>
+      </w:r>
+      <w:r>
+        <w:t xml:space="preserve">. Регулярно сборщик мусора сканирует управляемую кучу на наличие «осиротевших» областей памяти, и освобождает их. Ещё одной задачей сборщика мусора может являться дефрагментация </w:t>
+      </w:r>
+      <w:r>
+        <w:t>управляемой кучи, при невозможности выделения из неё памяти. Все эти процессы происходят в фоновом режиме, и не требуют вмешательс</w:t>
+      </w:r>
+      <w:r>
+        <w:t>тв со стороны разработчика. Но как сканирование, так и</w:t>
+      </w:r>
+      <w:r>
+        <w:t xml:space="preserve"> дефрагментация в особенности, являются очень затратными по отношению к системным ресурсам операциями, в следствии чего производительность шаблонизатора </w:t>
+      </w:r>
+      <w:r>
+        <w:t>значительно деградирует</w:t>
+      </w:r>
+      <w:r>
+        <w:t>.</w:t>
+      </w:r>
+      <w:r>
+        <w:t xml:space="preserve"> Принцип работы</w:t>
+      </w:r>
+      <w:r>
+        <w:t>,</w:t>
+      </w:r>
+      <w:r>
+        <w:t xml:space="preserve"> основанный на подсчёте активных ссылок на объекты</w:t>
+      </w:r>
+      <w:r>
+        <w:t xml:space="preserve"> в управляемой куче проиллюстрирован на  </w:t>
+      </w:r>
+      <w:r>
+        <w:fldChar w:fldCharType="begin"/>
+      </w:r>
+      <w:r>
+        <w:instrText xml:space="preserve"> REF _Ref34604943 \h </w:instrText>
+      </w:r>
+      <w:r>
+        <w:fldChar w:fldCharType="separate"/>
+      </w:r>
+      <w:r>
+        <w:t xml:space="preserve">Рис.  </w:t>
+      </w:r>
+      <w:r>
+        <w:rPr>
+          <w:noProof/>
+        </w:rPr>
+        <w:t>1.4</w:t>
+      </w:r>
+      <w:r>
+        <w:t>.</w:t>
+      </w:r>
+      <w:r>
+        <w:rPr>
+          <w:noProof/>
+        </w:rPr>
+        <w:t>3</w:t>
+      </w:r>
+      <w:r>
+        <w:fldChar w:fldCharType="end"/>
+      </w:r>
+      <w:r>
+        <w:t>.</w:t>
+      </w:r>
+    </w:p>
+    <w:p>
+      <w:pPr>
+        <w:pStyle w:val="a1"/>
+      </w:pPr>
+      <w:r>
+        <w:t>Большинство систем веб-шаблонов</w:t>
+      </w:r>
+      <w:r>
+        <w:t xml:space="preserve"> </w:t>
+      </w:r>
+      <w:r>
+        <w:t xml:space="preserve">не имеют или не используют по умолчанию механизм кеширования уже скомпилированного веб-шаблона, это </w:t>
+      </w:r>
+      <w:r>
+        <w:t>в свою очередь может привести к ситуациям, где</w:t>
+      </w:r>
+      <w:r>
+        <w:t xml:space="preserve"> все три шага шаблонизации, предшествующие шагу построения</w:t>
+      </w:r>
+      <w:r>
+        <w:t xml:space="preserve"> документа приходится</w:t>
+      </w:r>
+      <w:r>
+        <w:t xml:space="preserve"> проводить каждый раз, когда меняется текущий шаблон.  Если</w:t>
+      </w:r>
+      <w:r>
+        <w:t xml:space="preserve"> система веб-шаблонов используется в среде, где</w:t>
+      </w:r>
+      <w:r>
+        <w:t xml:space="preserve"> смена шаблона происходит с высокой частотой, то необходимость проводить загрузку, лексический и синтаксич</w:t>
+      </w:r>
+      <w:r>
+        <w:t>еские анализы шаблона большое количество итераций,</w:t>
+      </w:r>
+      <w:r>
+        <w:t xml:space="preserve"> может привести к критически низким показателям производительности.</w:t>
+      </w:r>
+    </w:p>
+    <w:p>
+      <w:pPr>
+        <w:pStyle w:val="a1"/>
+      </w:pPr>
+    </w:p>
+    <w:p>
+      <w:pPr>
+        <w:keepNext/>
+      </w:pPr>
+      <w:r>
+        <w:rPr>
+          <w:noProof/>
+          <w:lang w:val="en-US" w:eastAsia="en-US"/>
+        </w:rPr>
+        <w:lastRenderedPageBreak/>
+        <w:drawing>
+          <wp:inline distT="0" distB="0" distL="0" distR="0" wp14:anchorId="21110191" wp14:editId="277ED48A">
+            <wp:extent cx="5972175" cy="4829175"/>
+            <wp:effectExtent l="0" t="0" r="9525" b="9525"/>
+            <wp:docPr id="10" name="Рисунок 10"/>
+            <wp:cNvGraphicFramePr>
+              <a:graphicFrameLocks xmlns:a="http://schemas.openxmlformats.org/drawingml/2006/main" noChangeAspect="1"/>
+            </wp:cNvGraphicFramePr>
+            <a:graphic xmlns:a="http://schemas.openxmlformats.org/drawingml/2006/main">
+              <a:graphicData uri="http://schemas.openxmlformats.org/drawingml/2006/picture">
+                <pic:pic xmlns:pic="http://schemas.openxmlformats.org/drawingml/2006/picture">
+                  <pic:nvPicPr>
+                    <pic:cNvPr id="10" name="Garbage collector.png"/>
+                    <pic:cNvPicPr/>
+                  </pic:nvPicPr>
+                  <pic:blipFill>
+                    <a:blip r:embed="rId17">
+                      <a:extLst>
+                        <a:ext uri="{28A0092B-C50C-407E-A947-70E740481C1C}">
+                          <a14:useLocalDpi xmlns:a14="http://schemas.microsoft.com/office/drawing/2010/main" val="0"/>
+                        </a:ext>
+                      </a:extLst>
+                    </a:blip>
+                    <a:stretch>
+                      <a:fillRect/>
+                    </a:stretch>
+                  </pic:blipFill>
+                  <pic:spPr>
+                    <a:xfrm>
+                      <a:off x="0" y="0"/>
+                      <a:ext cx="5972175" cy="4829175"/>
+                    </a:xfrm>
+                    <a:prstGeom prst="rect">
+                      <a:avLst/>
+                    </a:prstGeom>
+                  </pic:spPr>
+                </pic:pic>
+              </a:graphicData>
+            </a:graphic>
+          </wp:inline>
+        </w:drawing>
+      </w:r>
+    </w:p>
+    <w:p>
+      <w:pPr>
+        <w:pStyle w:val="a5"/>
+      </w:pPr>
+      <w:bookmarkStart w:id="19" w:name="_Ref34604943"/>
+      <w:r>
+        <w:t xml:space="preserve">Рис.  </w:t>
+      </w:r>
+      <w:r>
+        <w:fldChar w:fldCharType="begin"/>
+      </w:r>
+      <w:r>
+        <w:instrText xml:space="preserve"> STYLEREF 2 \s </w:instrText>
+      </w:r>
+      <w:r>
+        <w:fldChar w:fldCharType="separate"/>
+      </w:r>
+      <w:r>
+        <w:rPr>
+          <w:noProof/>
+        </w:rPr>
+        <w:t>1.4</w:t>
+      </w:r>
+      <w:r>
+        <w:fldChar w:fldCharType="end"/>
+      </w:r>
+      <w:r>
+        <w:t>.</w:t>
+      </w:r>
+      <w:r>
+        <w:fldChar w:fldCharType="begin"/>
+      </w:r>
+      <w:r>
+        <w:instrText xml:space="preserve"> SEQ Рис._ \* ARABIC \s 2 </w:instrText>
+      </w:r>
+      <w:r>
+        <w:fldChar w:fldCharType="separate"/>
+      </w:r>
+      <w:r>
+        <w:rPr>
+          <w:noProof/>
+        </w:rPr>
+        <w:t>3</w:t>
+      </w:r>
+      <w:r>
+        <w:fldChar w:fldCharType="end"/>
+      </w:r>
+      <w:bookmarkEnd w:id="19"/>
+      <w:r>
+        <w:t xml:space="preserve"> Принцип работы «сборщика мусора»</w:t>
+      </w:r>
+    </w:p>
+    <w:p>
+      <w:pPr>
+        <w:pStyle w:val="a1"/>
+      </w:pPr>
+      <w:r>
+        <w:t>Простой ре</w:t>
+      </w:r>
+      <w:r>
+        <w:t>сурсов многоядерных процессоров – это проблема, возникающая ввиду сильной связанности</w:t>
+      </w:r>
+      <w:r>
+        <w:t xml:space="preserve"> </w:t>
+      </w:r>
+      <w:r>
+        <w:t>шагов процесса</w:t>
+      </w:r>
+      <w:r>
+        <w:t xml:space="preserve"> шаблонизации и невозможностью </w:t>
+      </w:r>
+      <w:r>
+        <w:t>разделения данной задачи на подзадачи между несколькими нитями исполнения. В вычислительных системах с несколькими центральными процессорами, и отсутствием иного рода вычислительных задач, это может привести к простою или бездействию остальных процессоров, при этом время работы самого шаблонизатора увеличиться почти пропорционально количеству бездействующих вычислительных единиц.</w:t>
+      </w:r>
+    </w:p>
+    <w:p>
+      <w:pPr>
+        <w:pStyle w:val="a1"/>
+      </w:pPr>
+      <w:r>
+        <w:lastRenderedPageBreak/>
+        <w:t xml:space="preserve">Приняв во внимание вышеперечисленные проблемы и их специфику можно сформировать перечень целей и задач, которые необходимо достичь и решить </w:t>
+      </w:r>
+      <w:r>
+        <w:t xml:space="preserve">соответственно </w:t>
+      </w:r>
+      <w:r>
+        <w:t>в рамках данной выпускной квалификационной работы.</w:t>
+      </w:r>
     </w:p>
     <w:p>
       <w:pPr>
         <w:pStyle w:val="2"/>
       </w:pPr>
-      <w:bookmarkStart w:id="14" w:name="_Toc34511627"/>
+      <w:bookmarkStart w:id="20" w:name="_Toc34511627"/>
       <w:r>
         <w:t>Цели и задачи</w:t>
       </w:r>
-      <w:bookmarkEnd w:id="14"/>
+      <w:bookmarkEnd w:id="20"/>
+    </w:p>
+    <w:p>
+      <w:pPr>
+        <w:pStyle w:val="a1"/>
+      </w:pPr>
+      <w:r>
+        <w:t>Ка</w:t>
+      </w:r>
+      <w:r>
+        <w:t>к говорилось ранее, в данной работе основное внимание отводится производительности и эффективности систем веб-шаблонов. В разделе «</w:t>
+      </w:r>
+      <w:r>
+        <w:fldChar w:fldCharType="begin"/>
+      </w:r>
+      <w:r>
+        <w:instrText xml:space="preserve"> REF _Ref34605953 \h </w:instrText>
+      </w:r>
+      <w:r>
+        <w:fldChar w:fldCharType="separate"/>
+      </w:r>
+      <w:r>
+        <w:t>Основные причины низкой производительности шаблонизаторов</w:t>
+      </w:r>
+      <w:r>
+        <w:fldChar w:fldCharType="end"/>
+      </w:r>
+      <w:r>
+        <w:t xml:space="preserve">» был приведён и подробно описан перечень факторов, оказывающих негативное влияние на быстродействие системы веб-шаблонов в целом. </w:t>
+      </w:r>
+      <w:r>
+        <w:t>Отталкиваясь от этой информации, можно сформулировать основные задачи, который предстоит решить в рамках этой выпускной квалификационной работы:</w:t>
+      </w:r>
+    </w:p>
+    <w:p>
+      <w:pPr>
+        <w:pStyle w:val="af1"/>
+        <w:numPr>
+          <w:ilvl w:val="0"/>
+          <w:numId w:val="21"/>
+        </w:numPr>
+        <w:tabs>
+          <w:tab w:val="left" w:pos="1134"/>
+        </w:tabs>
+        <w:ind w:left="0" w:firstLine="709"/>
+      </w:pPr>
+      <w:r>
+        <w:t>Исследовать альтернативные способы написания шаблонизаторов на компилируемых языках программирования, при этом необходимо минимизировать отрицательное воздействие такого подхода на такие показатели качеств</w:t>
+      </w:r>
+      <w:r>
+        <w:t>а, как удобство в использовании и простота сопровождения программного продукта.</w:t>
+      </w:r>
+    </w:p>
+    <w:p>
+      <w:pPr>
+        <w:pStyle w:val="af1"/>
+        <w:numPr>
+          <w:ilvl w:val="0"/>
+          <w:numId w:val="21"/>
+        </w:numPr>
+        <w:tabs>
+          <w:tab w:val="left" w:pos="1134"/>
+        </w:tabs>
+        <w:ind w:left="0" w:firstLine="709"/>
+      </w:pPr>
+      <w:r>
+        <w:t>Изучить парадигмы и практики в программировании, которые позволяют уменьшить число системный вызовов, при этом не значительно усложняя модель управления памятью вычислительной системы.</w:t>
+      </w:r>
+    </w:p>
+    <w:p>
+      <w:pPr>
+        <w:pStyle w:val="af1"/>
+        <w:numPr>
+          <w:ilvl w:val="0"/>
+          <w:numId w:val="21"/>
+        </w:numPr>
+        <w:tabs>
+          <w:tab w:val="left" w:pos="1134"/>
+        </w:tabs>
+        <w:ind w:left="0" w:firstLine="709"/>
+      </w:pPr>
+      <w:r>
+        <w:t>Проанализировать существующие языки программирования, которые не реализуют управление памятью через «сборку мусора». Оценить предоставляемые ими возможности, и сделать вывод в целесообразности отказа от сборщика мусора.</w:t>
+      </w:r>
+    </w:p>
+    <w:p>
+      <w:pPr>
+        <w:pStyle w:val="af1"/>
+        <w:numPr>
+          <w:ilvl w:val="0"/>
+          <w:numId w:val="21"/>
+        </w:numPr>
+        <w:tabs>
+          <w:tab w:val="left" w:pos="1134"/>
+        </w:tabs>
+        <w:ind w:left="0" w:firstLine="709"/>
+      </w:pPr>
+      <w:r>
+        <w:t xml:space="preserve">Исследовать методологии и концепции кеширования результатов уже осуществлённых вычислений, с целью </w:t>
+      </w:r>
+      <w:r>
+        <w:t>минимизации</w:t>
+      </w:r>
+      <w:r>
+        <w:t xml:space="preserve"> накладн</w:t>
+      </w:r>
+      <w:r>
+        <w:t xml:space="preserve">ых </w:t>
+      </w:r>
+      <w:r>
+        <w:lastRenderedPageBreak/>
+        <w:t>расходов, связанных с необходимостью повторного выполнения всех шагов шаблонизации, возникающих как следствие смены текущего веб-шаблона.</w:t>
+      </w:r>
+    </w:p>
+    <w:p>
+      <w:pPr>
+        <w:pStyle w:val="af1"/>
+        <w:numPr>
+          <w:ilvl w:val="0"/>
+          <w:numId w:val="21"/>
+        </w:numPr>
+        <w:tabs>
+          <w:tab w:val="left" w:pos="1134"/>
+        </w:tabs>
+        <w:ind w:left="0" w:firstLine="709"/>
+      </w:pPr>
+      <w:r>
+        <w:t>Ознакомится с парадигмой многопоточного программирования и изучить сложности, которые могут возникать при написании многопоточных программ. Также необходимо исследовать концепцию асинхронного программирования, оценить возможность её применения</w:t>
+      </w:r>
+      <w:r>
+        <w:t xml:space="preserve"> для ещё более эффективного использования системных ресурсов.</w:t>
+      </w:r>
+    </w:p>
+    <w:p>
+      <w:pPr>
+        <w:pStyle w:val="a1"/>
+      </w:pPr>
+      <w:r>
+        <w:t>Описанные выше задачи, отражают пять основных проблем низкой производительности шаблонизаторов. В ходе решения этих задач будет собрана большая база знаний, которые в дальнейшем могут быть использованы для реализации высокопроизводительной, и в то же время удобной в использовании системы веб-шаблонов, что в свою очередь является главной целью данной выпускной квалификационной работы.</w:t>
+      </w:r>
+      <w:bookmarkStart w:id="21" w:name="_GoBack"/>
+      <w:bookmarkEnd w:id="21"/>
     </w:p>
     <w:p>
       <w:pPr>
@@ -5285,22 +6651,22 @@
       <w:pPr>
         <w:pStyle w:val="1"/>
       </w:pPr>
-      <w:bookmarkStart w:id="15" w:name="_Toc34511628"/>
+      <w:bookmarkStart w:id="22" w:name="_Toc34511628"/>
       <w:r>
         <w:lastRenderedPageBreak/>
         <w:t>ИССЛЕДОВАНИЕ ВОЗМОЖНЫХ СПОСОБОВ ПОВЫШЕНИЯ ПРОИЗВОДИТЕЛЬНОСТИ СИСТЕМ ВЕБ ШАБЛОНОВ</w:t>
       </w:r>
-      <w:bookmarkEnd w:id="15"/>
+      <w:bookmarkEnd w:id="22"/>
     </w:p>
     <w:p>
       <w:pPr>
         <w:pStyle w:val="2"/>
       </w:pPr>
-      <w:bookmarkStart w:id="16" w:name="_Toc34511629"/>
+      <w:bookmarkStart w:id="23" w:name="_Toc34511629"/>
       <w:r>
         <w:t>Устранение причины низкой производительности, связанной с использованием интерпретаторов</w:t>
       </w:r>
-      <w:bookmarkEnd w:id="16"/>
+      <w:bookmarkEnd w:id="23"/>
       <w:r>
         <w:t xml:space="preserve"> </w:t>
       </w:r>
@@ -5309,21 +6675,38 @@
       <w:pPr>
         <w:pStyle w:val="2"/>
       </w:pPr>
-      <w:bookmarkStart w:id="17" w:name="_Toc34511630"/>
+      <w:bookmarkStart w:id="24" w:name="_Toc34511630"/>
       <w:r>
         <w:t>Уменьшение системных вызовов</w:t>
       </w:r>
-      <w:bookmarkEnd w:id="17"/>
+      <w:bookmarkEnd w:id="24"/>
     </w:p>
     <w:p>
       <w:pPr>
         <w:pStyle w:val="2"/>
       </w:pPr>
-      <w:bookmarkStart w:id="18" w:name="_Toc34511631"/>
+      <w:r>
+        <w:tab/>
+        <w:t>Альтернатива сборщику мусора</w:t>
+      </w:r>
+    </w:p>
+    <w:p>
+      <w:pPr>
+        <w:pStyle w:val="2"/>
+      </w:pPr>
+      <w:r>
+        <w:t>Кеширование наиболее часто используемых шаблонов</w:t>
+      </w:r>
+    </w:p>
+    <w:p>
+      <w:pPr>
+        <w:pStyle w:val="2"/>
+      </w:pPr>
+      <w:bookmarkStart w:id="25" w:name="_Toc34511631"/>
       <w:r>
         <w:t>Решение проблемы простоя системных ресурсов</w:t>
       </w:r>
-      <w:bookmarkEnd w:id="18"/>
+      <w:bookmarkEnd w:id="25"/>
     </w:p>
     <w:p>
       <w:pPr>
@@ -5334,7 +6717,7 @@
       <w:pPr>
         <w:pStyle w:val="2"/>
       </w:pPr>
-      <w:bookmarkStart w:id="19" w:name="_Toc34511632"/>
+      <w:bookmarkStart w:id="26" w:name="_Toc34511632"/>
       <w:r>
         <w:rPr>
           <w:lang w:val="en-US"/>
@@ -5347,7 +6730,7 @@
       <w:r>
         <w:t>сервис, выполняющий роль системы веб шаблонов</w:t>
       </w:r>
-      <w:bookmarkEnd w:id="19"/>
+      <w:bookmarkEnd w:id="26"/>
     </w:p>
     <w:p>
       <w:pPr>
@@ -5361,65 +6744,65 @@
       <w:pPr>
         <w:pStyle w:val="1"/>
       </w:pPr>
-      <w:bookmarkStart w:id="20" w:name="_Toc34511633"/>
+      <w:bookmarkStart w:id="27" w:name="_Toc34511633"/>
       <w:r>
         <w:lastRenderedPageBreak/>
         <w:t>ПРОЕКТИРОВАНИЕ СЕРВИСА ПО ПРЕДОСТАВЛЕНИЮ УСЛУГ СИСТЕМЫ ВЕБ-ШАБЛОНОВ</w:t>
       </w:r>
-      <w:bookmarkEnd w:id="20"/>
+      <w:bookmarkEnd w:id="27"/>
     </w:p>
     <w:p>
       <w:pPr>
         <w:pStyle w:val="2"/>
       </w:pPr>
-      <w:bookmarkStart w:id="21" w:name="_Toc34511634"/>
+      <w:bookmarkStart w:id="28" w:name="_Toc34511634"/>
       <w:r>
         <w:t xml:space="preserve">Моделирование </w:t>
       </w:r>
       <w:r>
         <w:t>работы сервиса</w:t>
       </w:r>
-      <w:bookmarkEnd w:id="21"/>
+      <w:bookmarkEnd w:id="28"/>
     </w:p>
     <w:p>
       <w:pPr>
         <w:pStyle w:val="2"/>
       </w:pPr>
-      <w:bookmarkStart w:id="22" w:name="_Toc34511635"/>
+      <w:bookmarkStart w:id="29" w:name="_Toc34511635"/>
       <w:r>
         <w:t>Выбор инструментов</w:t>
       </w:r>
-      <w:bookmarkEnd w:id="22"/>
+      <w:bookmarkEnd w:id="29"/>
     </w:p>
     <w:p>
       <w:pPr>
         <w:pStyle w:val="2"/>
       </w:pPr>
-      <w:bookmarkStart w:id="23" w:name="_Toc34511636"/>
+      <w:bookmarkStart w:id="30" w:name="_Toc34511636"/>
       <w:r>
         <w:t>Разработка сервиса</w:t>
       </w:r>
-      <w:bookmarkEnd w:id="23"/>
+      <w:bookmarkEnd w:id="30"/>
     </w:p>
     <w:p>
       <w:pPr>
         <w:pStyle w:val="2"/>
       </w:pPr>
-      <w:bookmarkStart w:id="24" w:name="_Toc34511637"/>
+      <w:bookmarkStart w:id="31" w:name="_Toc34511637"/>
       <w:r>
         <w:t>Результат разработки, оценка производительности</w:t>
       </w:r>
-      <w:bookmarkEnd w:id="24"/>
+      <w:bookmarkEnd w:id="31"/>
     </w:p>
     <w:p>
       <w:pPr>
         <w:pStyle w:val="2"/>
       </w:pPr>
-      <w:bookmarkStart w:id="25" w:name="_Toc34511638"/>
+      <w:bookmarkStart w:id="32" w:name="_Toc34511638"/>
       <w:r>
         <w:t>Потенциал к масштабированию</w:t>
       </w:r>
-      <w:bookmarkEnd w:id="25"/>
+      <w:bookmarkEnd w:id="32"/>
     </w:p>
     <w:p>
       <w:pPr>
@@ -5433,12 +6816,12 @@
       <w:pPr>
         <w:pStyle w:val="ae"/>
       </w:pPr>
-      <w:bookmarkStart w:id="26" w:name="_Toc34511639"/>
+      <w:bookmarkStart w:id="33" w:name="_Toc34511639"/>
       <w:r>
         <w:lastRenderedPageBreak/>
         <w:t>ЗАКЛЮЧЕНИЕ</w:t>
       </w:r>
-      <w:bookmarkEnd w:id="26"/>
+      <w:bookmarkEnd w:id="33"/>
     </w:p>
     <w:p>
       <w:pPr>
@@ -5455,12 +6838,12 @@
       <w:pPr>
         <w:pStyle w:val="ae"/>
       </w:pPr>
-      <w:bookmarkStart w:id="27" w:name="_Toc34511640"/>
+      <w:bookmarkStart w:id="34" w:name="_Toc34511640"/>
       <w:r>
         <w:lastRenderedPageBreak/>
         <w:t>СПИСОК ЛИТЕРАТУРЫ</w:t>
       </w:r>
-      <w:bookmarkEnd w:id="27"/>
+      <w:bookmarkEnd w:id="34"/>
     </w:p>
     <w:p>
       <w:pPr>
@@ -5614,7 +6997,7 @@
       <w:r>
         <w:t xml:space="preserve">Режим доступа: </w:t>
       </w:r>
-      <w:hyperlink r:id="rId15" w:history="1">
+      <w:hyperlink r:id="rId18" w:history="1">
         <w:r>
           <w:rPr>
             <w:rStyle w:val="ad"/>
@@ -5717,7 +7100,7 @@
       <w:r>
         <w:t xml:space="preserve">Режим доступа: </w:t>
       </w:r>
-      <w:hyperlink r:id="rId16" w:history="1">
+      <w:hyperlink r:id="rId19" w:history="1">
         <w:r>
           <w:rPr>
             <w:rStyle w:val="ad"/>
@@ -5880,7 +7263,7 @@
       <w:r>
         <w:t xml:space="preserve"> </w:t>
       </w:r>
-      <w:hyperlink r:id="rId17" w:anchor="what-is-handlebars" w:history="1">
+      <w:hyperlink r:id="rId20" w:anchor="what-is-handlebars" w:history="1">
         <w:r>
           <w:rPr>
             <w:rStyle w:val="ad"/>
@@ -6013,7 +7396,7 @@
         <w:pStyle w:val="ae"/>
         <w:jc w:val="right"/>
       </w:pPr>
-      <w:bookmarkStart w:id="28" w:name="_Toc34511641"/>
+      <w:bookmarkStart w:id="35" w:name="_Toc34511641"/>
       <w:r>
         <w:lastRenderedPageBreak/>
         <w:t>ПРИЛОЖЕНИЕ</w:t>
@@ -6024,7 +7407,7 @@
       <w:r>
         <w:t>.</w:t>
       </w:r>
-      <w:bookmarkEnd w:id="28"/>
+      <w:bookmarkEnd w:id="35"/>
     </w:p>
     <w:p>
       <w:pPr>
@@ -6076,12 +7459,12 @@
         <w:pStyle w:val="ae"/>
         <w:jc w:val="right"/>
       </w:pPr>
-      <w:bookmarkStart w:id="29" w:name="_Toc34511642"/>
+      <w:bookmarkStart w:id="36" w:name="_Toc34511642"/>
       <w:r>
         <w:lastRenderedPageBreak/>
         <w:t>ПРИЛОЖЕНИЕ Б.</w:t>
       </w:r>
-      <w:bookmarkEnd w:id="29"/>
+      <w:bookmarkEnd w:id="36"/>
     </w:p>
     <w:p>
       <w:pPr>
@@ -6113,9 +7496,9 @@
       </w:r>
     </w:p>
     <w:sectPr>
-      <w:headerReference w:type="default" r:id="rId18"/>
-      <w:headerReference w:type="first" r:id="rId19"/>
-      <w:footerReference w:type="first" r:id="rId20"/>
+      <w:headerReference w:type="default" r:id="rId21"/>
+      <w:headerReference w:type="first" r:id="rId22"/>
+      <w:footerReference w:type="first" r:id="rId23"/>
       <w:pgSz w:w="12240" w:h="15840"/>
       <w:pgMar w:top="1134" w:right="1134" w:bottom="1134" w:left="1701" w:header="720" w:footer="720" w:gutter="0"/>
       <w:cols w:space="720"/>
@@ -6231,7 +7614,7 @@
           <w:rPr>
             <w:noProof/>
           </w:rPr>
-          <w:t>4</w:t>
+          <w:t>22</w:t>
         </w:r>
         <w:r>
           <w:fldChar w:fldCharType="end"/>
@@ -6266,12 +7649,101 @@
 <file path=word/numbering.xml><?xml version="1.0" encoding="utf-8"?>
 <w:numbering xmlns:wpc="http://schemas.microsoft.com/office/word/2010/wordprocessingCanvas" xmlns:cx="http://schemas.microsoft.com/office/drawing/2014/chartex" xmlns:mc="http://schemas.openxmlformats.org/markup-compatibility/2006" xmlns:o="urn:schemas-microsoft-com:office:office" xmlns:r="http://schemas.openxmlformats.org/officeDocument/2006/relationships" xmlns:m="http://schemas.openxmlformats.org/officeDocument/2006/math" xmlns:v="urn:schemas-microsoft-com:vml" xmlns:wp14="http://schemas.microsoft.com/office/word/2010/wordprocessingDrawing" xmlns:wp="http://schemas.openxmlformats.org/drawingml/2006/wordprocessingDrawing" xmlns:w10="urn:schemas-microsoft-com:office:word" xmlns:w="http://schemas.openxmlformats.org/wordprocessingml/2006/main" xmlns:w14="http://schemas.microsoft.com/office/word/2010/wordml" xmlns:w15="http://schemas.microsoft.com/office/word/2012/wordml" xmlns:w16se="http://schemas.microsoft.com/office/word/2015/wordml/symex" xmlns:wpg="http://schemas.microsoft.com/office/word/2010/wordprocessingGroup" xmlns:wpi="http://schemas.microsoft.com/office/word/2010/wordprocessingInk" xmlns:wne="http://schemas.microsoft.com/office/word/2006/wordml" xmlns:wps="http://schemas.microsoft.com/office/word/2010/wordprocessingShape" mc:Ignorable="w14 w15 w16se wp14">
   <w:abstractNum w:abstractNumId="0" w15:restartNumberingAfterBreak="0">
+    <w:nsid w:val="0B7A0465"/>
+    <w:multiLevelType w:val="hybridMultilevel"/>
+    <w:tmpl w:val="534E5978"/>
+    <w:lvl w:ilvl="0" w:tplc="B80AFCD6">
+      <w:start w:val="1"/>
+      <w:numFmt w:val="decimal"/>
+      <w:lvlText w:val="%1."/>
+      <w:lvlJc w:val="left"/>
+      <w:pPr>
+        <w:ind w:left="1069" w:hanging="360"/>
+      </w:pPr>
+      <w:rPr>
+        <w:rFonts w:hint="default"/>
+      </w:rPr>
+    </w:lvl>
+    <w:lvl w:ilvl="1" w:tplc="04190019" w:tentative="1">
+      <w:start w:val="1"/>
+      <w:numFmt w:val="lowerLetter"/>
+      <w:lvlText w:val="%2."/>
+      <w:lvlJc w:val="left"/>
+      <w:pPr>
+        <w:ind w:left="1789" w:hanging="360"/>
+      </w:pPr>
+    </w:lvl>
+    <w:lvl w:ilvl="2" w:tplc="0419001B" w:tentative="1">
+      <w:start w:val="1"/>
+      <w:numFmt w:val="lowerRoman"/>
+      <w:lvlText w:val="%3."/>
+      <w:lvlJc w:val="right"/>
+      <w:pPr>
+        <w:ind w:left="2509" w:hanging="180"/>
+      </w:pPr>
+    </w:lvl>
+    <w:lvl w:ilvl="3" w:tplc="0419000F" w:tentative="1">
+      <w:start w:val="1"/>
+      <w:numFmt w:val="decimal"/>
+      <w:lvlText w:val="%4."/>
+      <w:lvlJc w:val="left"/>
+      <w:pPr>
+        <w:ind w:left="3229" w:hanging="360"/>
+      </w:pPr>
+    </w:lvl>
+    <w:lvl w:ilvl="4" w:tplc="04190019" w:tentative="1">
+      <w:start w:val="1"/>
+      <w:numFmt w:val="lowerLetter"/>
+      <w:lvlText w:val="%5."/>
+      <w:lvlJc w:val="left"/>
+      <w:pPr>
+        <w:ind w:left="3949" w:hanging="360"/>
+      </w:pPr>
+    </w:lvl>
+    <w:lvl w:ilvl="5" w:tplc="0419001B" w:tentative="1">
+      <w:start w:val="1"/>
+      <w:numFmt w:val="lowerRoman"/>
+      <w:lvlText w:val="%6."/>
+      <w:lvlJc w:val="right"/>
+      <w:pPr>
+        <w:ind w:left="4669" w:hanging="180"/>
+      </w:pPr>
+    </w:lvl>
+    <w:lvl w:ilvl="6" w:tplc="0419000F" w:tentative="1">
+      <w:start w:val="1"/>
+      <w:numFmt w:val="decimal"/>
+      <w:lvlText w:val="%7."/>
+      <w:lvlJc w:val="left"/>
+      <w:pPr>
+        <w:ind w:left="5389" w:hanging="360"/>
+      </w:pPr>
+    </w:lvl>
+    <w:lvl w:ilvl="7" w:tplc="04190019" w:tentative="1">
+      <w:start w:val="1"/>
+      <w:numFmt w:val="lowerLetter"/>
+      <w:lvlText w:val="%8."/>
+      <w:lvlJc w:val="left"/>
+      <w:pPr>
+        <w:ind w:left="6109" w:hanging="360"/>
+      </w:pPr>
+    </w:lvl>
+    <w:lvl w:ilvl="8" w:tplc="0419001B" w:tentative="1">
+      <w:start w:val="1"/>
+      <w:numFmt w:val="lowerRoman"/>
+      <w:lvlText w:val="%9."/>
+      <w:lvlJc w:val="right"/>
+      <w:pPr>
+        <w:ind w:left="6829" w:hanging="180"/>
+      </w:pPr>
+    </w:lvl>
+  </w:abstractNum>
+  <w:abstractNum w:abstractNumId="1" w15:restartNumberingAfterBreak="0">
     <w:nsid w:val="0C584FD2"/>
     <w:multiLevelType w:val="multilevel"/>
     <w:tmpl w:val="41EC887A"/>
     <w:numStyleLink w:val="a"/>
   </w:abstractNum>
-  <w:abstractNum w:abstractNumId="1" w15:restartNumberingAfterBreak="0">
+  <w:abstractNum w:abstractNumId="2" w15:restartNumberingAfterBreak="0">
     <w:nsid w:val="0E964479"/>
     <w:multiLevelType w:val="hybridMultilevel"/>
     <w:tmpl w:val="44CEF612"/>
@@ -6357,7 +7829,7 @@
       </w:pPr>
     </w:lvl>
   </w:abstractNum>
-  <w:abstractNum w:abstractNumId="2" w15:restartNumberingAfterBreak="0">
+  <w:abstractNum w:abstractNumId="3" w15:restartNumberingAfterBreak="0">
     <w:nsid w:val="1B8F04AF"/>
     <w:multiLevelType w:val="hybridMultilevel"/>
     <w:tmpl w:val="84E00F4C"/>
@@ -6446,7 +7918,7 @@
       </w:pPr>
     </w:lvl>
   </w:abstractNum>
-  <w:abstractNum w:abstractNumId="3" w15:restartNumberingAfterBreak="0">
+  <w:abstractNum w:abstractNumId="4" w15:restartNumberingAfterBreak="0">
     <w:nsid w:val="23A36A56"/>
     <w:multiLevelType w:val="hybridMultilevel"/>
     <w:tmpl w:val="6C78A632"/>
@@ -6532,7 +8004,7 @@
       </w:pPr>
     </w:lvl>
   </w:abstractNum>
-  <w:abstractNum w:abstractNumId="4" w15:restartNumberingAfterBreak="0">
+  <w:abstractNum w:abstractNumId="5" w15:restartNumberingAfterBreak="0">
     <w:nsid w:val="2B2855A7"/>
     <w:multiLevelType w:val="hybridMultilevel"/>
     <w:tmpl w:val="10701978"/>
@@ -6621,7 +8093,96 @@
       </w:pPr>
     </w:lvl>
   </w:abstractNum>
-  <w:abstractNum w:abstractNumId="5" w15:restartNumberingAfterBreak="0">
+  <w:abstractNum w:abstractNumId="6" w15:restartNumberingAfterBreak="0">
+    <w:nsid w:val="2D6C4756"/>
+    <w:multiLevelType w:val="hybridMultilevel"/>
+    <w:tmpl w:val="3364FC76"/>
+    <w:lvl w:ilvl="0" w:tplc="0409000F">
+      <w:start w:val="1"/>
+      <w:numFmt w:val="decimal"/>
+      <w:lvlText w:val="%1."/>
+      <w:lvlJc w:val="left"/>
+      <w:pPr>
+        <w:ind w:left="720" w:hanging="360"/>
+      </w:pPr>
+      <w:rPr>
+        <w:rFonts w:hint="default"/>
+      </w:rPr>
+    </w:lvl>
+    <w:lvl w:ilvl="1" w:tplc="04090019" w:tentative="1">
+      <w:start w:val="1"/>
+      <w:numFmt w:val="lowerLetter"/>
+      <w:lvlText w:val="%2."/>
+      <w:lvlJc w:val="left"/>
+      <w:pPr>
+        <w:ind w:left="1440" w:hanging="360"/>
+      </w:pPr>
+    </w:lvl>
+    <w:lvl w:ilvl="2" w:tplc="0409001B" w:tentative="1">
+      <w:start w:val="1"/>
+      <w:numFmt w:val="lowerRoman"/>
+      <w:lvlText w:val="%3."/>
+      <w:lvlJc w:val="right"/>
+      <w:pPr>
+        <w:ind w:left="2160" w:hanging="180"/>
+      </w:pPr>
+    </w:lvl>
+    <w:lvl w:ilvl="3" w:tplc="0409000F" w:tentative="1">
+      <w:start w:val="1"/>
+      <w:numFmt w:val="decimal"/>
+      <w:lvlText w:val="%4."/>
+      <w:lvlJc w:val="left"/>
+      <w:pPr>
+        <w:ind w:left="2880" w:hanging="360"/>
+      </w:pPr>
+    </w:lvl>
+    <w:lvl w:ilvl="4" w:tplc="04090019" w:tentative="1">
+      <w:start w:val="1"/>
+      <w:numFmt w:val="lowerLetter"/>
+      <w:lvlText w:val="%5."/>
+      <w:lvlJc w:val="left"/>
+      <w:pPr>
+        <w:ind w:left="3600" w:hanging="360"/>
+      </w:pPr>
+    </w:lvl>
+    <w:lvl w:ilvl="5" w:tplc="0409001B" w:tentative="1">
+      <w:start w:val="1"/>
+      <w:numFmt w:val="lowerRoman"/>
+      <w:lvlText w:val="%6."/>
+      <w:lvlJc w:val="right"/>
+      <w:pPr>
+        <w:ind w:left="4320" w:hanging="180"/>
+      </w:pPr>
+    </w:lvl>
+    <w:lvl w:ilvl="6" w:tplc="0409000F" w:tentative="1">
+      <w:start w:val="1"/>
+      <w:numFmt w:val="decimal"/>
+      <w:lvlText w:val="%7."/>
+      <w:lvlJc w:val="left"/>
+      <w:pPr>
+        <w:ind w:left="5040" w:hanging="360"/>
+      </w:pPr>
+    </w:lvl>
+    <w:lvl w:ilvl="7" w:tplc="04090019" w:tentative="1">
+      <w:start w:val="1"/>
+      <w:numFmt w:val="lowerLetter"/>
+      <w:lvlText w:val="%8."/>
+      <w:lvlJc w:val="left"/>
+      <w:pPr>
+        <w:ind w:left="5760" w:hanging="360"/>
+      </w:pPr>
+    </w:lvl>
+    <w:lvl w:ilvl="8" w:tplc="0409001B" w:tentative="1">
+      <w:start w:val="1"/>
+      <w:numFmt w:val="lowerRoman"/>
+      <w:lvlText w:val="%9."/>
+      <w:lvlJc w:val="right"/>
+      <w:pPr>
+        <w:ind w:left="6480" w:hanging="180"/>
+      </w:pPr>
+    </w:lvl>
+  </w:abstractNum>
+  <w:abstractNum w:abstractNumId="7" w15:restartNumberingAfterBreak="0">
     <w:nsid w:val="393B56BC"/>
     <w:multiLevelType w:val="hybridMultilevel"/>
     <w:tmpl w:val="6A0A6DB6"/>
@@ -6707,7 +8268,7 @@
       </w:pPr>
     </w:lvl>
   </w:abstractNum>
-  <w:abstractNum w:abstractNumId="6" w15:restartNumberingAfterBreak="0">
+  <w:abstractNum w:abstractNumId="8" w15:restartNumberingAfterBreak="0">
     <w:nsid w:val="4D96301C"/>
     <w:multiLevelType w:val="hybridMultilevel"/>
     <w:tmpl w:val="BCD02E9C"/>
@@ -6820,7 +8381,7 @@
       </w:rPr>
     </w:lvl>
   </w:abstractNum>
-  <w:abstractNum w:abstractNumId="7" w15:restartNumberingAfterBreak="0">
+  <w:abstractNum w:abstractNumId="9" w15:restartNumberingAfterBreak="0">
     <w:nsid w:val="4E2F26F3"/>
     <w:multiLevelType w:val="hybridMultilevel"/>
     <w:tmpl w:val="A55899AA"/>
@@ -6932,7 +8493,7 @@
       </w:rPr>
     </w:lvl>
   </w:abstractNum>
-  <w:abstractNum w:abstractNumId="8" w15:restartNumberingAfterBreak="0">
+  <w:abstractNum w:abstractNumId="10" w15:restartNumberingAfterBreak="0">
     <w:nsid w:val="52402F36"/>
     <w:multiLevelType w:val="hybridMultilevel"/>
     <w:tmpl w:val="B680BBBE"/>
@@ -7045,7 +8606,7 @@
       </w:rPr>
     </w:lvl>
   </w:abstractNum>
-  <w:abstractNum w:abstractNumId="9" w15:restartNumberingAfterBreak="0">
+  <w:abstractNum w:abstractNumId="11" w15:restartNumberingAfterBreak="0">
     <w:nsid w:val="62467239"/>
     <w:multiLevelType w:val="multilevel"/>
     <w:tmpl w:val="41EC887A"/>
@@ -7160,7 +8721,93 @@
       </w:rPr>
     </w:lvl>
   </w:abstractNum>
-  <w:abstractNum w:abstractNumId="10" w15:restartNumberingAfterBreak="0">
+  <w:abstractNum w:abstractNumId="12" w15:restartNumberingAfterBreak="0">
+    <w:nsid w:val="695E1ACF"/>
+    <w:multiLevelType w:val="hybridMultilevel"/>
+    <w:tmpl w:val="51D02BA0"/>
+    <w:lvl w:ilvl="0" w:tplc="0419000F">
+      <w:start w:val="1"/>
+      <w:numFmt w:val="decimal"/>
+      <w:lvlText w:val="%1."/>
+      <w:lvlJc w:val="left"/>
+      <w:pPr>
+        <w:ind w:left="720" w:hanging="360"/>
+      </w:pPr>
+    </w:lvl>
+    <w:lvl w:ilvl="1" w:tplc="04190019" w:tentative="1">
+      <w:start w:val="1"/>
+      <w:numFmt w:val="lowerLetter"/>
+      <w:lvlText w:val="%2."/>
+      <w:lvlJc w:val="left"/>
+      <w:pPr>
+        <w:ind w:left="1440" w:hanging="360"/>
+      </w:pPr>
+    </w:lvl>
+    <w:lvl w:ilvl="2" w:tplc="0419001B" w:tentative="1">
+      <w:start w:val="1"/>
+      <w:numFmt w:val="lowerRoman"/>
+      <w:lvlText w:val="%3."/>
+      <w:lvlJc w:val="right"/>
+      <w:pPr>
+        <w:ind w:left="2160" w:hanging="180"/>
+      </w:pPr>
+    </w:lvl>
+    <w:lvl w:ilvl="3" w:tplc="0419000F" w:tentative="1">
+      <w:start w:val="1"/>
+      <w:numFmt w:val="decimal"/>
+      <w:lvlText w:val="%4."/>
+      <w:lvlJc w:val="left"/>
+      <w:pPr>
+        <w:ind w:left="2880" w:hanging="360"/>
+      </w:pPr>
+    </w:lvl>
+    <w:lvl w:ilvl="4" w:tplc="04190019" w:tentative="1">
+      <w:start w:val="1"/>
+      <w:numFmt w:val="lowerLetter"/>
+      <w:lvlText w:val="%5."/>
+      <w:lvlJc w:val="left"/>
+      <w:pPr>
+        <w:ind w:left="3600" w:hanging="360"/>
+      </w:pPr>
+    </w:lvl>
+    <w:lvl w:ilvl="5" w:tplc="0419001B" w:tentative="1">
+      <w:start w:val="1"/>
+      <w:numFmt w:val="lowerRoman"/>
+      <w:lvlText w:val="%6."/>
+      <w:lvlJc w:val="right"/>
+      <w:pPr>
+        <w:ind w:left="4320" w:hanging="180"/>
+      </w:pPr>
+    </w:lvl>
+    <w:lvl w:ilvl="6" w:tplc="0419000F" w:tentative="1">
+      <w:start w:val="1"/>
+      <w:numFmt w:val="decimal"/>
+      <w:lvlText w:val="%7."/>
+      <w:lvlJc w:val="left"/>
+      <w:pPr>
+        <w:ind w:left="5040" w:hanging="360"/>
+      </w:pPr>
+    </w:lvl>
+    <w:lvl w:ilvl="7" w:tplc="04190019" w:tentative="1">
+      <w:start w:val="1"/>
+      <w:numFmt w:val="lowerLetter"/>
+      <w:lvlText w:val="%8."/>
+      <w:lvlJc w:val="left"/>
+      <w:pPr>
+        <w:ind w:left="5760" w:hanging="360"/>
+      </w:pPr>
+    </w:lvl>
+    <w:lvl w:ilvl="8" w:tplc="0419001B" w:tentative="1">
+      <w:start w:val="1"/>
+      <w:numFmt w:val="lowerRoman"/>
+      <w:lvlText w:val="%9."/>
+      <w:lvlJc w:val="right"/>
+      <w:pPr>
+        <w:ind w:left="6480" w:hanging="180"/>
+      </w:pPr>
+    </w:lvl>
+  </w:abstractNum>
+  <w:abstractNum w:abstractNumId="13" w15:restartNumberingAfterBreak="0">
     <w:nsid w:val="69F52F4A"/>
     <w:multiLevelType w:val="hybridMultilevel"/>
     <w:tmpl w:val="BCA8123A"/>
@@ -7246,7 +8893,7 @@
       </w:pPr>
     </w:lvl>
   </w:abstractNum>
-  <w:abstractNum w:abstractNumId="11" w15:restartNumberingAfterBreak="0">
+  <w:abstractNum w:abstractNumId="14" w15:restartNumberingAfterBreak="0">
     <w:nsid w:val="74D54F8D"/>
     <w:multiLevelType w:val="multilevel"/>
     <w:tmpl w:val="5F06C894"/>
@@ -7370,7 +9017,7 @@
       </w:rPr>
     </w:lvl>
   </w:abstractNum>
-  <w:abstractNum w:abstractNumId="12" w15:restartNumberingAfterBreak="0">
+  <w:abstractNum w:abstractNumId="15" w15:restartNumberingAfterBreak="0">
     <w:nsid w:val="782E42FF"/>
     <w:multiLevelType w:val="hybridMultilevel"/>
     <w:tmpl w:val="3C0AD826"/>
@@ -7459,7 +9106,7 @@
       </w:pPr>
     </w:lvl>
   </w:abstractNum>
-  <w:abstractNum w:abstractNumId="13" w15:restartNumberingAfterBreak="0">
+  <w:abstractNum w:abstractNumId="16" w15:restartNumberingAfterBreak="0">
     <w:nsid w:val="7BA37417"/>
     <w:multiLevelType w:val="hybridMultilevel"/>
     <w:tmpl w:val="A864A5AE"/>
@@ -7546,13 +9193,13 @@
     </w:lvl>
   </w:abstractNum>
   <w:num w:numId="1">
-    <w:abstractNumId w:val="12"/>
+    <w:abstractNumId w:val="15"/>
   </w:num>
   <w:num w:numId="2">
-    <w:abstractNumId w:val="11"/>
+    <w:abstractNumId w:val="14"/>
   </w:num>
   <w:num w:numId="3">
-    <w:abstractNumId w:val="11"/>
+    <w:abstractNumId w:val="14"/>
     <w:lvlOverride w:ilvl="0">
       <w:startOverride w:val="1"/>
     </w:lvlOverride>
@@ -7582,16 +9229,16 @@
     </w:lvlOverride>
   </w:num>
   <w:num w:numId="4">
-    <w:abstractNumId w:val="9"/>
+    <w:abstractNumId w:val="11"/>
   </w:num>
   <w:num w:numId="5">
-    <w:abstractNumId w:val="0"/>
+    <w:abstractNumId w:val="1"/>
   </w:num>
   <w:num w:numId="6">
-    <w:abstractNumId w:val="11"/>
+    <w:abstractNumId w:val="14"/>
   </w:num>
   <w:num w:numId="7">
-    <w:abstractNumId w:val="11"/>
+    <w:abstractNumId w:val="14"/>
     <w:lvlOverride w:ilvl="0">
       <w:startOverride w:val="1"/>
     </w:lvlOverride>
@@ -7621,39 +9268,48 @@
     </w:lvlOverride>
   </w:num>
   <w:num w:numId="8">
-    <w:abstractNumId w:val="3"/>
+    <w:abstractNumId w:val="4"/>
   </w:num>
   <w:num w:numId="9">
-    <w:abstractNumId w:val="13"/>
+    <w:abstractNumId w:val="16"/>
   </w:num>
   <w:num w:numId="10">
-    <w:abstractNumId w:val="13"/>
+    <w:abstractNumId w:val="16"/>
     <w:lvlOverride w:ilvl="0">
       <w:startOverride w:val="1"/>
     </w:lvlOverride>
   </w:num>
   <w:num w:numId="11">
+    <w:abstractNumId w:val="7"/>
+  </w:num>
+  <w:num w:numId="12">
+    <w:abstractNumId w:val="2"/>
+  </w:num>
+  <w:num w:numId="13">
+    <w:abstractNumId w:val="3"/>
+  </w:num>
+  <w:num w:numId="14">
+    <w:abstractNumId w:val="13"/>
+  </w:num>
+  <w:num w:numId="15">
+    <w:abstractNumId w:val="9"/>
+  </w:num>
+  <w:num w:numId="16">
+    <w:abstractNumId w:val="10"/>
+  </w:num>
+  <w:num w:numId="17">
     <w:abstractNumId w:val="5"/>
   </w:num>
-  <w:num w:numId="12">
-    <w:abstractNumId w:val="1"/>
-  </w:num>
-  <w:num w:numId="13">
-    <w:abstractNumId w:val="2"/>
-  </w:num>
-  <w:num w:numId="14">
-    <w:abstractNumId w:val="10"/>
-  </w:num>
-  <w:num w:numId="15">
-    <w:abstractNumId w:val="7"/>
-  </w:num>
-  <w:num w:numId="16">
+  <w:num w:numId="18">
     <w:abstractNumId w:val="8"/>
   </w:num>
-  <w:num w:numId="17">
-    <w:abstractNumId w:val="4"/>
+  <w:num w:numId="19">
+    <w:abstractNumId w:val="0"/>
   </w:num>
-  <w:num w:numId="18">
+  <w:num w:numId="20">
+    <w:abstractNumId w:val="12"/>
+  </w:num>
+  <w:num w:numId="21">
     <w:abstractNumId w:val="6"/>
   </w:num>
 </w:numbering>
@@ -8744,6 +10400,74 @@
       <w:lang w:val="ru-RU" w:eastAsia="ru-RU"/>
     </w:rPr>
   </w:style>
+  <w:style w:type="character" w:styleId="af3">
+    <w:name w:val="annotation reference"/>
+    <w:basedOn w:val="a2"/>
+    <w:uiPriority w:val="99"/>
+    <w:semiHidden/>
+    <w:unhideWhenUsed/>
+    <w:rsid w:val="006114DA"/>
+    <w:rPr>
+      <w:sz w:val="16"/>
+      <w:szCs w:val="16"/>
+    </w:rPr>
+  </w:style>
+  <w:style w:type="paragraph" w:styleId="af4">
+    <w:name w:val="annotation text"/>
+    <w:basedOn w:val="a0"/>
+    <w:link w:val="af5"/>
+    <w:uiPriority w:val="99"/>
+    <w:semiHidden/>
+    <w:unhideWhenUsed/>
+    <w:rsid w:val="006114DA"/>
+    <w:rPr>
+      <w:sz w:val="20"/>
+    </w:rPr>
+  </w:style>
+  <w:style w:type="character" w:customStyle="1" w:styleId="af5">
+    <w:name w:val="Текст примечания Знак"/>
+    <w:basedOn w:val="a2"/>
+    <w:link w:val="af4"/>
+    <w:uiPriority w:val="99"/>
+    <w:semiHidden/>
+    <w:rsid w:val="006114DA"/>
+    <w:rPr>
+      <w:rFonts w:ascii="Times New Roman" w:eastAsia="Times New Roman" w:hAnsi="Times New Roman" w:cs="Times New Roman"/>
+      <w:sz w:val="20"/>
+      <w:szCs w:val="20"/>
+      <w:lang w:val="ru-RU" w:eastAsia="ru-RU"/>
+    </w:rPr>
+  </w:style>
+  <w:style w:type="paragraph" w:styleId="af6">
+    <w:name w:val="annotation subject"/>
+    <w:basedOn w:val="af4"/>
+    <w:next w:val="af4"/>
+    <w:link w:val="af7"/>
+    <w:uiPriority w:val="99"/>
+    <w:semiHidden/>
+    <w:unhideWhenUsed/>
+    <w:rsid w:val="006114DA"/>
+    <w:rPr>
+      <w:b/>
+      <w:bCs/>
+    </w:rPr>
+  </w:style>
+  <w:style w:type="character" w:customStyle="1" w:styleId="af7">
+    <w:name w:val="Тема примечания Знак"/>
+    <w:basedOn w:val="af5"/>
+    <w:link w:val="af6"/>
+    <w:uiPriority w:val="99"/>
+    <w:semiHidden/>
+    <w:rsid w:val="006114DA"/>
+    <w:rPr>
+      <w:rFonts w:ascii="Times New Roman" w:eastAsia="Times New Roman" w:hAnsi="Times New Roman" w:cs="Times New Roman"/>
+      <w:b/>
+      <w:bCs/>
+      <w:sz w:val="20"/>
+      <w:szCs w:val="20"/>
+      <w:lang w:val="ru-RU" w:eastAsia="ru-RU"/>
+    </w:rPr>
+  </w:style>
 </w:styles>
 </file>
 
@@ -9037,7 +10761,7 @@
 </file>
 
 <file path=customXml/itemProps1.xml><?xml version="1.0" encoding="utf-8"?>
-<ds:datastoreItem xmlns:ds="http://schemas.openxmlformats.org/officeDocument/2006/customXml" ds:itemID="{495457D0-6C3B-4FD8-8867-D08E3E784829}">
+<ds:datastoreItem xmlns:ds="http://schemas.openxmlformats.org/officeDocument/2006/customXml" ds:itemID="{74AE5A48-A833-4AD1-94C2-78504E3A9497}">
   <ds:schemaRefs>
     <ds:schemaRef ds:uri="http://schemas.openxmlformats.org/officeDocument/2006/bibliography"/>
   </ds:schemaRefs>

</xml_diff>

<commit_message>
Finished 4 sections of 2nd chapter
</commit_message>
<xml_diff>
--- a/docs/Выпускная квалификационная работа.docx
+++ b/docs/Выпускная квалификационная работа.docx
@@ -2091,7 +2091,7 @@
                 <w:sz w:val="28"/>
                 <w:szCs w:val="28"/>
               </w:rPr>
-              <w:t>26</w:t>
+              <w:t>31</w:t>
             </w:r>
             <w:r>
               <w:rPr>
@@ -2202,7 +2202,7 @@
                 <w:sz w:val="28"/>
                 <w:szCs w:val="28"/>
               </w:rPr>
-              <w:t>26</w:t>
+              <w:t>31</w:t>
             </w:r>
             <w:r>
               <w:rPr>
@@ -2313,7 +2313,7 @@
                 <w:sz w:val="28"/>
                 <w:szCs w:val="28"/>
               </w:rPr>
-              <w:t>27</w:t>
+              <w:t>32</w:t>
             </w:r>
             <w:r>
               <w:rPr>
@@ -2403,7 +2403,7 @@
                 <w:sz w:val="28"/>
                 <w:szCs w:val="28"/>
               </w:rPr>
-              <w:t>27</w:t>
+              <w:t>32</w:t>
             </w:r>
             <w:r>
               <w:rPr>
@@ -2493,7 +2493,7 @@
                 <w:sz w:val="28"/>
                 <w:szCs w:val="28"/>
               </w:rPr>
-              <w:t>27</w:t>
+              <w:t>32</w:t>
             </w:r>
             <w:r>
               <w:rPr>
@@ -2583,7 +2583,7 @@
                 <w:sz w:val="28"/>
                 <w:szCs w:val="28"/>
               </w:rPr>
-              <w:t>27</w:t>
+              <w:t>32</w:t>
             </w:r>
             <w:r>
               <w:rPr>
@@ -2673,7 +2673,7 @@
                 <w:sz w:val="28"/>
                 <w:szCs w:val="28"/>
               </w:rPr>
-              <w:t>27</w:t>
+              <w:t>32</w:t>
             </w:r>
             <w:r>
               <w:rPr>
@@ -2763,7 +2763,7 @@
                 <w:sz w:val="28"/>
                 <w:szCs w:val="28"/>
               </w:rPr>
-              <w:t>33</w:t>
+              <w:t>38</w:t>
             </w:r>
             <w:r>
               <w:rPr>
@@ -2853,7 +2853,7 @@
                 <w:sz w:val="28"/>
                 <w:szCs w:val="28"/>
               </w:rPr>
-              <w:t>34</w:t>
+              <w:t>39</w:t>
             </w:r>
             <w:r>
               <w:rPr>
@@ -2943,7 +2943,7 @@
                 <w:sz w:val="28"/>
                 <w:szCs w:val="28"/>
               </w:rPr>
-              <w:t>35</w:t>
+              <w:t>40</w:t>
             </w:r>
             <w:r>
               <w:rPr>
@@ -3033,7 +3033,7 @@
                 <w:sz w:val="28"/>
                 <w:szCs w:val="28"/>
               </w:rPr>
-              <w:t>36</w:t>
+              <w:t>42</w:t>
             </w:r>
             <w:r>
               <w:rPr>
@@ -3123,7 +3123,7 @@
                 <w:sz w:val="28"/>
                 <w:szCs w:val="28"/>
               </w:rPr>
-              <w:t>37</w:t>
+              <w:t>43</w:t>
             </w:r>
             <w:r>
               <w:rPr>
@@ -7822,46 +7822,169 @@
       <w:r>
         <w:t xml:space="preserve">Необходимость в кешировании часто возникает в самых различных задачах, связанных с разработкой программного обеспечения. Основная идея </w:t>
       </w:r>
-      <w:bookmarkStart w:id="24" w:name="_GoBack"/>
+      <w:r>
+        <w:t xml:space="preserve">кеширования </w:t>
+      </w:r>
+      <w:r>
+        <w:t>заключается в сохранении результата какой-либо вычислительной операции для дальнейшего его использования из локального хранилища «кеша». При этом происходит экономия времени за счёт отсутствия потребности в повторном выполнении этой вычислительной операции, но возрастает потреблении пространственных ресурсов. Для решения проблемы повторного выполнения всех шагов шаблонизации, можно использовать локальный для шаблонизатора «кеш», который будет содержать уже построенные абстрактные синтаксические деревья, предыдущих шаблонов. В этом случае</w:t>
+      </w:r>
+      <w:r>
+        <w:t>,</w:t>
+      </w:r>
+      <w:r>
+        <w:t xml:space="preserve"> если </w:t>
+      </w:r>
+      <w:r>
+        <w:t>поступит запрос на генерацию веб-документа на основе веб-шаблона, который ранее был уже использован, то все шаги</w:t>
+      </w:r>
+      <w:r>
+        <w:t xml:space="preserve"> </w:t>
+      </w:r>
+      <w:r>
+        <w:t>шаблонизации предшествующие построению веб-документа, можно пропустить, так как абстрактное синтаксическое дерево уже имеется в кеше.</w:t>
+      </w:r>
+    </w:p>
+    <w:p>
+      <w:pPr>
+        <w:pStyle w:val="a1"/>
+      </w:pPr>
+      <w:r>
+        <w:t>В результате использования кеша, возникают две проблемы:</w:t>
+      </w:r>
+    </w:p>
+    <w:p>
+      <w:pPr>
+        <w:pStyle w:val="af1"/>
+        <w:numPr>
+          <w:ilvl w:val="0"/>
+          <w:numId w:val="33"/>
+        </w:numPr>
+        <w:tabs>
+          <w:tab w:val="left" w:pos="1134"/>
+        </w:tabs>
+        <w:ind w:left="0" w:firstLine="709"/>
+      </w:pPr>
+      <w:r>
+        <w:t>необходимость поддерживать когерентность кеша;</w:t>
+      </w:r>
+    </w:p>
+    <w:p>
+      <w:pPr>
+        <w:pStyle w:val="af1"/>
+        <w:numPr>
+          <w:ilvl w:val="0"/>
+          <w:numId w:val="33"/>
+        </w:numPr>
+        <w:tabs>
+          <w:tab w:val="left" w:pos="1134"/>
+        </w:tabs>
+        <w:ind w:left="0" w:firstLine="709"/>
+      </w:pPr>
+      <w:r>
+        <w:t xml:space="preserve">необходимость ограничить размер кеша. </w:t>
+      </w:r>
+    </w:p>
+    <w:p>
+      <w:pPr>
+        <w:pStyle w:val="a1"/>
+      </w:pPr>
+      <w:r>
+        <w:t xml:space="preserve">Суть проблемы когерентности кеша, заключается в том, что данные в кеше должны соответствовать тем данным, на основе которых они были получены. Решением данной проблемы, в случае системы веб-шаблонов, является триггерное обновление кеша при изменении шаблона, на основе которого было построено абстрактное синтаксическое дерево. </w:t>
+      </w:r>
+      <w:r>
+        <w:t>Обновление кеша необходимо проводить с блокировкой шаблонизатора, с целью исключить вероятность использования кеша другими нитями исполнения.</w:t>
+      </w:r>
+    </w:p>
+    <w:p>
+      <w:pPr>
+        <w:pStyle w:val="a1"/>
+      </w:pPr>
+      <w:r>
+        <w:lastRenderedPageBreak/>
+        <w:t>Необходимость ограничить размер кеша, возникает как результат фиксированности размеров памяти</w:t>
+      </w:r>
+      <w:r>
+        <w:t>,</w:t>
+      </w:r>
+      <w:r>
+        <w:t xml:space="preserve"> доступной для использования шаблонизато</w:t>
+      </w:r>
+      <w:r>
+        <w:t>ром, и потенциально не</w:t>
+      </w:r>
+      <w:r>
+        <w:t>ограниченным количеством шаблонов, имеющимся в системе.</w:t>
+      </w:r>
+      <w:r>
+        <w:t xml:space="preserve"> Для решения данной проблемы можно использовать алгоритм вытесняющего кеширования </w:t>
+      </w:r>
+      <w:r>
+        <w:rPr>
+          <w:lang w:val="en-US"/>
+        </w:rPr>
+        <w:t>LRU</w:t>
+      </w:r>
+      <w:r>
+        <w:t xml:space="preserve"> (</w:t>
+      </w:r>
+      <w:r>
+        <w:rPr>
+          <w:lang w:val="en-US"/>
+        </w:rPr>
+        <w:t>Last</w:t>
+      </w:r>
+      <w:r>
+        <w:t xml:space="preserve"> </w:t>
+      </w:r>
+      <w:r>
+        <w:rPr>
+          <w:lang w:val="en-US"/>
+        </w:rPr>
+        <w:t>Recently</w:t>
+      </w:r>
+      <w:r>
+        <w:t xml:space="preserve"> </w:t>
+      </w:r>
+      <w:r>
+        <w:rPr>
+          <w:lang w:val="en-US"/>
+        </w:rPr>
+        <w:t>Used</w:t>
+      </w:r>
+      <w:r>
+        <w:t xml:space="preserve"> – </w:t>
+      </w:r>
+      <w:r>
+        <w:t>Вытеснение давно неиспользуемых</w:t>
+      </w:r>
+      <w:r>
+        <w:t>). Суть алгоритма заключается в том, что заранее задается размер кеша, в случае шаблонизатора это максимальное количество АСД, которые могут находится в кеше. С каждым вхождением в кеше, ассоциируется «бит возраста», который при обращении к этому вхождению</w:t>
+      </w:r>
+      <w:r>
+        <w:t xml:space="preserve"> становится равным нулю</w:t>
+      </w:r>
+      <w:r>
+        <w:t xml:space="preserve">, </w:t>
+      </w:r>
+      <w:r>
+        <w:t>а для всех остальных вхождений увеличивается на единицу. В результате, при переполнении кеша, и необходимости загрузить в него новое АСД, то вхождение с наибольшим «возрастом» вытесняется из кеша.</w:t>
+      </w:r>
+    </w:p>
+    <w:p>
+      <w:pPr>
+        <w:pStyle w:val="2"/>
+      </w:pPr>
+      <w:bookmarkStart w:id="24" w:name="_Toc34511631"/>
+      <w:r>
+        <w:t>Решение проблемы простоя системных ресурсов</w:t>
+      </w:r>
       <w:bookmarkEnd w:id="24"/>
-      <w:r>
-        <w:t>кеширования</w:t>
-      </w:r>
-      <w:r>
-        <w:t xml:space="preserve"> </w:t>
-      </w:r>
-      <w:r>
-        <w:t>заключается в сохранении результата какой-либо вычислительной операции для дальнейшего его использования из локального хранилища «кеша». При этом происходит экономия времени за счёт отсутствия потребности в повторном выполнении этой вычислительной операции, но возрастает потреблении пространственных ресурсов. Для решения проблемы повторного выполнения всех шагов шаблонизации, можно использовать локальный для шаблонизатора «кеш», который будет содержать уже построенные абстрактные синтаксические деревья, предыдущих шаблонов. В этом случае</w:t>
-      </w:r>
-      <w:r>
-        <w:t>,</w:t>
-      </w:r>
-      <w:r>
-        <w:t xml:space="preserve"> если </w:t>
-      </w:r>
-      <w:r>
-        <w:t>поступит запрос на генерацию веб-документа на основе веб-шаблона, который ранее был уже использован, то все шаги</w:t>
-      </w:r>
-      <w:r>
-        <w:t xml:space="preserve"> </w:t>
-      </w:r>
-      <w:r>
-        <w:t>шаблонизации предшествующие построению веб-документа, можно пропустить, так как абстрактное синтаксическое дерево уже имеется в кеше.</w:t>
-      </w:r>
     </w:p>
     <w:p>
       <w:pPr>
         <w:pStyle w:val="a1"/>
       </w:pPr>
-    </w:p>
-    <w:p>
-      <w:pPr>
-        <w:pStyle w:val="2"/>
-      </w:pPr>
-      <w:bookmarkStart w:id="25" w:name="_Toc34511631"/>
-      <w:r>
-        <w:t>Решение проблемы простоя системных ресурсов</w:t>
-      </w:r>
+      <w:bookmarkStart w:id="25" w:name="_GoBack"/>
       <w:bookmarkEnd w:id="25"/>
     </w:p>
     <w:p>
@@ -7869,10 +7992,7 @@
         <w:pStyle w:val="a1"/>
       </w:pPr>
       <w:r>
-        <w:t>В следующем разделе будет выбран язык программирования для написания системы веб-шаблонов, с учётом всех вышеприведённых требований</w:t>
-      </w:r>
-      <w:r>
-        <w:t>.</w:t>
+        <w:t>В следующем разделе будет выбран язык программирования для написания системы веб-шаблонов, с учётом всех вышеприведённых требований.</w:t>
       </w:r>
     </w:p>
     <w:p>
@@ -10182,11 +10302,67 @@
     <w:p>
       <w:pPr>
         <w:pStyle w:val="af1"/>
+        <w:numPr>
+          <w:ilvl w:val="0"/>
+          <w:numId w:val="13"/>
+        </w:numPr>
         <w:tabs>
           <w:tab w:val="left" w:pos="1134"/>
         </w:tabs>
-      </w:pPr>
-      <w:r>
+        <w:rPr>
+          <w:szCs w:val="28"/>
+          <w:lang w:val="en-US"/>
+        </w:rPr>
+      </w:pPr>
+      <w:r>
+        <w:rPr>
+          <w:szCs w:val="28"/>
+          <w:lang w:val="en-US"/>
+        </w:rPr>
+        <w:t xml:space="preserve">Ramakrishna Karedla, J. Spencer Love, and Bradley G. Wherry. Caching Strategies to </w:t>
+      </w:r>
+      <w:r>
+        <w:rPr>
+          <w:szCs w:val="28"/>
+          <w:lang w:val="en-US"/>
+        </w:rPr>
+        <w:t>Improve Disk System Performance –</w:t>
+      </w:r>
+      <w:r>
+        <w:rPr>
+          <w:szCs w:val="28"/>
+          <w:lang w:val="en-US"/>
+        </w:rPr>
+        <w:t xml:space="preserve"> Computer, 1994. – 46 </w:t>
+      </w:r>
+      <w:r>
+        <w:rPr>
+          <w:szCs w:val="28"/>
+        </w:rPr>
+        <w:t>с</w:t>
+      </w:r>
+      <w:r>
+        <w:rPr>
+          <w:szCs w:val="28"/>
+          <w:lang w:val="en-US"/>
+        </w:rPr>
+        <w:t>.</w:t>
+      </w:r>
+    </w:p>
+    <w:p>
+      <w:pPr>
+        <w:pStyle w:val="af1"/>
+        <w:tabs>
+          <w:tab w:val="left" w:pos="1134"/>
+        </w:tabs>
+        <w:rPr>
+          <w:lang w:val="en-US"/>
+        </w:rPr>
+      </w:pPr>
+      <w:r>
+        <w:rPr>
+          <w:lang w:val="en-US"/>
+        </w:rPr>
         <w:br w:type="page"/>
       </w:r>
     </w:p>
@@ -10412,7 +10588,7 @@
           <w:rPr>
             <w:noProof/>
           </w:rPr>
-          <w:t>31</w:t>
+          <w:t>32</w:t>
         </w:r>
         <w:r>
           <w:fldChar w:fldCharType="end"/>
@@ -10741,6 +10917,95 @@
     </w:lvl>
   </w:abstractNum>
   <w:abstractNum w:abstractNumId="4" w15:restartNumberingAfterBreak="0">
+    <w:nsid w:val="12A73A6A"/>
+    <w:multiLevelType w:val="hybridMultilevel"/>
+    <w:tmpl w:val="9D72CDD4"/>
+    <w:lvl w:ilvl="0" w:tplc="00D43FC4">
+      <w:start w:val="1"/>
+      <w:numFmt w:val="decimal"/>
+      <w:lvlText w:val="%1."/>
+      <w:lvlJc w:val="left"/>
+      <w:pPr>
+        <w:ind w:left="1069" w:hanging="360"/>
+      </w:pPr>
+      <w:rPr>
+        <w:rFonts w:hint="default"/>
+      </w:rPr>
+    </w:lvl>
+    <w:lvl w:ilvl="1" w:tplc="04090019" w:tentative="1">
+      <w:start w:val="1"/>
+      <w:numFmt w:val="lowerLetter"/>
+      <w:lvlText w:val="%2."/>
+      <w:lvlJc w:val="left"/>
+      <w:pPr>
+        <w:ind w:left="1789" w:hanging="360"/>
+      </w:pPr>
+    </w:lvl>
+    <w:lvl w:ilvl="2" w:tplc="0409001B" w:tentative="1">
+      <w:start w:val="1"/>
+      <w:numFmt w:val="lowerRoman"/>
+      <w:lvlText w:val="%3."/>
+      <w:lvlJc w:val="right"/>
+      <w:pPr>
+        <w:ind w:left="2509" w:hanging="180"/>
+      </w:pPr>
+    </w:lvl>
+    <w:lvl w:ilvl="3" w:tplc="0409000F" w:tentative="1">
+      <w:start w:val="1"/>
+      <w:numFmt w:val="decimal"/>
+      <w:lvlText w:val="%4."/>
+      <w:lvlJc w:val="left"/>
+      <w:pPr>
+        <w:ind w:left="3229" w:hanging="360"/>
+      </w:pPr>
+    </w:lvl>
+    <w:lvl w:ilvl="4" w:tplc="04090019" w:tentative="1">
+      <w:start w:val="1"/>
+      <w:numFmt w:val="lowerLetter"/>
+      <w:lvlText w:val="%5."/>
+      <w:lvlJc w:val="left"/>
+      <w:pPr>
+        <w:ind w:left="3949" w:hanging="360"/>
+      </w:pPr>
+    </w:lvl>
+    <w:lvl w:ilvl="5" w:tplc="0409001B" w:tentative="1">
+      <w:start w:val="1"/>
+      <w:numFmt w:val="lowerRoman"/>
+      <w:lvlText w:val="%6."/>
+      <w:lvlJc w:val="right"/>
+      <w:pPr>
+        <w:ind w:left="4669" w:hanging="180"/>
+      </w:pPr>
+    </w:lvl>
+    <w:lvl w:ilvl="6" w:tplc="0409000F" w:tentative="1">
+      <w:start w:val="1"/>
+      <w:numFmt w:val="decimal"/>
+      <w:lvlText w:val="%7."/>
+      <w:lvlJc w:val="left"/>
+      <w:pPr>
+        <w:ind w:left="5389" w:hanging="360"/>
+      </w:pPr>
+    </w:lvl>
+    <w:lvl w:ilvl="7" w:tplc="04090019" w:tentative="1">
+      <w:start w:val="1"/>
+      <w:numFmt w:val="lowerLetter"/>
+      <w:lvlText w:val="%8."/>
+      <w:lvlJc w:val="left"/>
+      <w:pPr>
+        <w:ind w:left="6109" w:hanging="360"/>
+      </w:pPr>
+    </w:lvl>
+    <w:lvl w:ilvl="8" w:tplc="0409001B" w:tentative="1">
+      <w:start w:val="1"/>
+      <w:numFmt w:val="lowerRoman"/>
+      <w:lvlText w:val="%9."/>
+      <w:lvlJc w:val="right"/>
+      <w:pPr>
+        <w:ind w:left="6829" w:hanging="180"/>
+      </w:pPr>
+    </w:lvl>
+  </w:abstractNum>
+  <w:abstractNum w:abstractNumId="5" w15:restartNumberingAfterBreak="0">
     <w:nsid w:val="1B8F04AF"/>
     <w:multiLevelType w:val="hybridMultilevel"/>
     <w:tmpl w:val="84E00F4C"/>
@@ -10829,7 +11094,7 @@
       </w:pPr>
     </w:lvl>
   </w:abstractNum>
-  <w:abstractNum w:abstractNumId="5" w15:restartNumberingAfterBreak="0">
+  <w:abstractNum w:abstractNumId="6" w15:restartNumberingAfterBreak="0">
     <w:nsid w:val="23A36A56"/>
     <w:multiLevelType w:val="hybridMultilevel"/>
     <w:tmpl w:val="6C78A632"/>
@@ -10915,7 +11180,7 @@
       </w:pPr>
     </w:lvl>
   </w:abstractNum>
-  <w:abstractNum w:abstractNumId="6" w15:restartNumberingAfterBreak="0">
+  <w:abstractNum w:abstractNumId="7" w15:restartNumberingAfterBreak="0">
     <w:nsid w:val="27EA7E87"/>
     <w:multiLevelType w:val="hybridMultilevel"/>
     <w:tmpl w:val="8DBCF04C"/>
@@ -11028,7 +11293,7 @@
       </w:rPr>
     </w:lvl>
   </w:abstractNum>
-  <w:abstractNum w:abstractNumId="7" w15:restartNumberingAfterBreak="0">
+  <w:abstractNum w:abstractNumId="8" w15:restartNumberingAfterBreak="0">
     <w:nsid w:val="2B2855A7"/>
     <w:multiLevelType w:val="hybridMultilevel"/>
     <w:tmpl w:val="10701978"/>
@@ -11117,7 +11382,7 @@
       </w:pPr>
     </w:lvl>
   </w:abstractNum>
-  <w:abstractNum w:abstractNumId="8" w15:restartNumberingAfterBreak="0">
+  <w:abstractNum w:abstractNumId="9" w15:restartNumberingAfterBreak="0">
     <w:nsid w:val="2D6C4756"/>
     <w:multiLevelType w:val="hybridMultilevel"/>
     <w:tmpl w:val="3364FC76"/>
@@ -11206,7 +11471,7 @@
       </w:pPr>
     </w:lvl>
   </w:abstractNum>
-  <w:abstractNum w:abstractNumId="9" w15:restartNumberingAfterBreak="0">
+  <w:abstractNum w:abstractNumId="10" w15:restartNumberingAfterBreak="0">
     <w:nsid w:val="30A01B2F"/>
     <w:multiLevelType w:val="hybridMultilevel"/>
     <w:tmpl w:val="3662A8B6"/>
@@ -11319,7 +11584,7 @@
       </w:rPr>
     </w:lvl>
   </w:abstractNum>
-  <w:abstractNum w:abstractNumId="10" w15:restartNumberingAfterBreak="0">
+  <w:abstractNum w:abstractNumId="11" w15:restartNumberingAfterBreak="0">
     <w:nsid w:val="32981CE0"/>
     <w:multiLevelType w:val="hybridMultilevel"/>
     <w:tmpl w:val="D58C0B44"/>
@@ -11432,7 +11697,7 @@
       </w:rPr>
     </w:lvl>
   </w:abstractNum>
-  <w:abstractNum w:abstractNumId="11" w15:restartNumberingAfterBreak="0">
+  <w:abstractNum w:abstractNumId="12" w15:restartNumberingAfterBreak="0">
     <w:nsid w:val="37B31B05"/>
     <w:multiLevelType w:val="hybridMultilevel"/>
     <w:tmpl w:val="B06CAF60"/>
@@ -11521,7 +11786,7 @@
       </w:pPr>
     </w:lvl>
   </w:abstractNum>
-  <w:abstractNum w:abstractNumId="12" w15:restartNumberingAfterBreak="0">
+  <w:abstractNum w:abstractNumId="13" w15:restartNumberingAfterBreak="0">
     <w:nsid w:val="393B56BC"/>
     <w:multiLevelType w:val="hybridMultilevel"/>
     <w:tmpl w:val="6A0A6DB6"/>
@@ -11607,7 +11872,7 @@
       </w:pPr>
     </w:lvl>
   </w:abstractNum>
-  <w:abstractNum w:abstractNumId="13" w15:restartNumberingAfterBreak="0">
+  <w:abstractNum w:abstractNumId="14" w15:restartNumberingAfterBreak="0">
     <w:nsid w:val="41441EEC"/>
     <w:multiLevelType w:val="hybridMultilevel"/>
     <w:tmpl w:val="E9CAA60A"/>
@@ -11720,7 +11985,7 @@
       </w:rPr>
     </w:lvl>
   </w:abstractNum>
-  <w:abstractNum w:abstractNumId="14" w15:restartNumberingAfterBreak="0">
+  <w:abstractNum w:abstractNumId="15" w15:restartNumberingAfterBreak="0">
     <w:nsid w:val="46D81577"/>
     <w:multiLevelType w:val="hybridMultilevel"/>
     <w:tmpl w:val="52946776"/>
@@ -11833,7 +12098,7 @@
       </w:rPr>
     </w:lvl>
   </w:abstractNum>
-  <w:abstractNum w:abstractNumId="15" w15:restartNumberingAfterBreak="0">
+  <w:abstractNum w:abstractNumId="16" w15:restartNumberingAfterBreak="0">
     <w:nsid w:val="4D96301C"/>
     <w:multiLevelType w:val="hybridMultilevel"/>
     <w:tmpl w:val="BCD02E9C"/>
@@ -11946,7 +12211,7 @@
       </w:rPr>
     </w:lvl>
   </w:abstractNum>
-  <w:abstractNum w:abstractNumId="16" w15:restartNumberingAfterBreak="0">
+  <w:abstractNum w:abstractNumId="17" w15:restartNumberingAfterBreak="0">
     <w:nsid w:val="4E2F26F3"/>
     <w:multiLevelType w:val="hybridMultilevel"/>
     <w:tmpl w:val="A55899AA"/>
@@ -12058,7 +12323,96 @@
       </w:rPr>
     </w:lvl>
   </w:abstractNum>
-  <w:abstractNum w:abstractNumId="17" w15:restartNumberingAfterBreak="0">
+  <w:abstractNum w:abstractNumId="18" w15:restartNumberingAfterBreak="0">
+    <w:nsid w:val="4EC06B3A"/>
+    <w:multiLevelType w:val="hybridMultilevel"/>
+    <w:tmpl w:val="C8FA9DB2"/>
+    <w:lvl w:ilvl="0" w:tplc="00D43FC4">
+      <w:start w:val="1"/>
+      <w:numFmt w:val="decimal"/>
+      <w:lvlText w:val="%1."/>
+      <w:lvlJc w:val="left"/>
+      <w:pPr>
+        <w:ind w:left="1069" w:hanging="360"/>
+      </w:pPr>
+      <w:rPr>
+        <w:rFonts w:hint="default"/>
+      </w:rPr>
+    </w:lvl>
+    <w:lvl w:ilvl="1" w:tplc="04090019" w:tentative="1">
+      <w:start w:val="1"/>
+      <w:numFmt w:val="lowerLetter"/>
+      <w:lvlText w:val="%2."/>
+      <w:lvlJc w:val="left"/>
+      <w:pPr>
+        <w:ind w:left="1440" w:hanging="360"/>
+      </w:pPr>
+    </w:lvl>
+    <w:lvl w:ilvl="2" w:tplc="0409001B" w:tentative="1">
+      <w:start w:val="1"/>
+      <w:numFmt w:val="lowerRoman"/>
+      <w:lvlText w:val="%3."/>
+      <w:lvlJc w:val="right"/>
+      <w:pPr>
+        <w:ind w:left="2160" w:hanging="180"/>
+      </w:pPr>
+    </w:lvl>
+    <w:lvl w:ilvl="3" w:tplc="0409000F" w:tentative="1">
+      <w:start w:val="1"/>
+      <w:numFmt w:val="decimal"/>
+      <w:lvlText w:val="%4."/>
+      <w:lvlJc w:val="left"/>
+      <w:pPr>
+        <w:ind w:left="2880" w:hanging="360"/>
+      </w:pPr>
+    </w:lvl>
+    <w:lvl w:ilvl="4" w:tplc="04090019" w:tentative="1">
+      <w:start w:val="1"/>
+      <w:numFmt w:val="lowerLetter"/>
+      <w:lvlText w:val="%5."/>
+      <w:lvlJc w:val="left"/>
+      <w:pPr>
+        <w:ind w:left="3600" w:hanging="360"/>
+      </w:pPr>
+    </w:lvl>
+    <w:lvl w:ilvl="5" w:tplc="0409001B" w:tentative="1">
+      <w:start w:val="1"/>
+      <w:numFmt w:val="lowerRoman"/>
+      <w:lvlText w:val="%6."/>
+      <w:lvlJc w:val="right"/>
+      <w:pPr>
+        <w:ind w:left="4320" w:hanging="180"/>
+      </w:pPr>
+    </w:lvl>
+    <w:lvl w:ilvl="6" w:tplc="0409000F" w:tentative="1">
+      <w:start w:val="1"/>
+      <w:numFmt w:val="decimal"/>
+      <w:lvlText w:val="%7."/>
+      <w:lvlJc w:val="left"/>
+      <w:pPr>
+        <w:ind w:left="5040" w:hanging="360"/>
+      </w:pPr>
+    </w:lvl>
+    <w:lvl w:ilvl="7" w:tplc="04090019" w:tentative="1">
+      <w:start w:val="1"/>
+      <w:numFmt w:val="lowerLetter"/>
+      <w:lvlText w:val="%8."/>
+      <w:lvlJc w:val="left"/>
+      <w:pPr>
+        <w:ind w:left="5760" w:hanging="360"/>
+      </w:pPr>
+    </w:lvl>
+    <w:lvl w:ilvl="8" w:tplc="0409001B" w:tentative="1">
+      <w:start w:val="1"/>
+      <w:numFmt w:val="lowerRoman"/>
+      <w:lvlText w:val="%9."/>
+      <w:lvlJc w:val="right"/>
+      <w:pPr>
+        <w:ind w:left="6480" w:hanging="180"/>
+      </w:pPr>
+    </w:lvl>
+  </w:abstractNum>
+  <w:abstractNum w:abstractNumId="19" w15:restartNumberingAfterBreak="0">
     <w:nsid w:val="52402F36"/>
     <w:multiLevelType w:val="hybridMultilevel"/>
     <w:tmpl w:val="B680BBBE"/>
@@ -12171,7 +12525,7 @@
       </w:rPr>
     </w:lvl>
   </w:abstractNum>
-  <w:abstractNum w:abstractNumId="18" w15:restartNumberingAfterBreak="0">
+  <w:abstractNum w:abstractNumId="20" w15:restartNumberingAfterBreak="0">
     <w:nsid w:val="5487085A"/>
     <w:multiLevelType w:val="hybridMultilevel"/>
     <w:tmpl w:val="06984586"/>
@@ -12260,7 +12614,7 @@
       </w:pPr>
     </w:lvl>
   </w:abstractNum>
-  <w:abstractNum w:abstractNumId="19" w15:restartNumberingAfterBreak="0">
+  <w:abstractNum w:abstractNumId="21" w15:restartNumberingAfterBreak="0">
     <w:nsid w:val="60FA2B37"/>
     <w:multiLevelType w:val="hybridMultilevel"/>
     <w:tmpl w:val="4B4ACB38"/>
@@ -12373,7 +12727,7 @@
       </w:rPr>
     </w:lvl>
   </w:abstractNum>
-  <w:abstractNum w:abstractNumId="20" w15:restartNumberingAfterBreak="0">
+  <w:abstractNum w:abstractNumId="22" w15:restartNumberingAfterBreak="0">
     <w:nsid w:val="62467239"/>
     <w:multiLevelType w:val="multilevel"/>
     <w:tmpl w:val="41EC887A"/>
@@ -12488,7 +12842,7 @@
       </w:rPr>
     </w:lvl>
   </w:abstractNum>
-  <w:abstractNum w:abstractNumId="21" w15:restartNumberingAfterBreak="0">
+  <w:abstractNum w:abstractNumId="23" w15:restartNumberingAfterBreak="0">
     <w:nsid w:val="695E1ACF"/>
     <w:multiLevelType w:val="hybridMultilevel"/>
     <w:tmpl w:val="51D02BA0"/>
@@ -12574,7 +12928,7 @@
       </w:pPr>
     </w:lvl>
   </w:abstractNum>
-  <w:abstractNum w:abstractNumId="22" w15:restartNumberingAfterBreak="0">
+  <w:abstractNum w:abstractNumId="24" w15:restartNumberingAfterBreak="0">
     <w:nsid w:val="69F52F4A"/>
     <w:multiLevelType w:val="hybridMultilevel"/>
     <w:tmpl w:val="BCA8123A"/>
@@ -12660,7 +13014,7 @@
       </w:pPr>
     </w:lvl>
   </w:abstractNum>
-  <w:abstractNum w:abstractNumId="23" w15:restartNumberingAfterBreak="0">
+  <w:abstractNum w:abstractNumId="25" w15:restartNumberingAfterBreak="0">
     <w:nsid w:val="73E7406B"/>
     <w:multiLevelType w:val="hybridMultilevel"/>
     <w:tmpl w:val="4EC8B34A"/>
@@ -12749,7 +13103,7 @@
       </w:pPr>
     </w:lvl>
   </w:abstractNum>
-  <w:abstractNum w:abstractNumId="24" w15:restartNumberingAfterBreak="0">
+  <w:abstractNum w:abstractNumId="26" w15:restartNumberingAfterBreak="0">
     <w:nsid w:val="74D54F8D"/>
     <w:multiLevelType w:val="multilevel"/>
     <w:tmpl w:val="5F06C894"/>
@@ -12873,7 +13227,7 @@
       </w:rPr>
     </w:lvl>
   </w:abstractNum>
-  <w:abstractNum w:abstractNumId="25" w15:restartNumberingAfterBreak="0">
+  <w:abstractNum w:abstractNumId="27" w15:restartNumberingAfterBreak="0">
     <w:nsid w:val="782E42FF"/>
     <w:multiLevelType w:val="hybridMultilevel"/>
     <w:tmpl w:val="3C0AD826"/>
@@ -12962,7 +13316,7 @@
       </w:pPr>
     </w:lvl>
   </w:abstractNum>
-  <w:abstractNum w:abstractNumId="26" w15:restartNumberingAfterBreak="0">
+  <w:abstractNum w:abstractNumId="28" w15:restartNumberingAfterBreak="0">
     <w:nsid w:val="7BA37417"/>
     <w:multiLevelType w:val="hybridMultilevel"/>
     <w:tmpl w:val="A864A5AE"/>
@@ -13049,13 +13403,13 @@
     </w:lvl>
   </w:abstractNum>
   <w:num w:numId="1">
-    <w:abstractNumId w:val="25"/>
+    <w:abstractNumId w:val="27"/>
   </w:num>
   <w:num w:numId="2">
-    <w:abstractNumId w:val="24"/>
+    <w:abstractNumId w:val="26"/>
   </w:num>
   <w:num w:numId="3">
-    <w:abstractNumId w:val="24"/>
+    <w:abstractNumId w:val="26"/>
     <w:lvlOverride w:ilvl="0">
       <w:startOverride w:val="1"/>
     </w:lvlOverride>
@@ -13085,16 +13439,16 @@
     </w:lvlOverride>
   </w:num>
   <w:num w:numId="4">
-    <w:abstractNumId w:val="20"/>
+    <w:abstractNumId w:val="22"/>
   </w:num>
   <w:num w:numId="5">
     <w:abstractNumId w:val="2"/>
   </w:num>
   <w:num w:numId="6">
-    <w:abstractNumId w:val="24"/>
+    <w:abstractNumId w:val="26"/>
   </w:num>
   <w:num w:numId="7">
-    <w:abstractNumId w:val="24"/>
+    <w:abstractNumId w:val="26"/>
     <w:lvlOverride w:ilvl="0">
       <w:startOverride w:val="1"/>
     </w:lvlOverride>
@@ -13124,79 +13478,85 @@
     </w:lvlOverride>
   </w:num>
   <w:num w:numId="8">
-    <w:abstractNumId w:val="5"/>
+    <w:abstractNumId w:val="6"/>
   </w:num>
   <w:num w:numId="9">
-    <w:abstractNumId w:val="26"/>
+    <w:abstractNumId w:val="28"/>
   </w:num>
   <w:num w:numId="10">
-    <w:abstractNumId w:val="26"/>
+    <w:abstractNumId w:val="28"/>
     <w:lvlOverride w:ilvl="0">
       <w:startOverride w:val="1"/>
     </w:lvlOverride>
   </w:num>
   <w:num w:numId="11">
-    <w:abstractNumId w:val="12"/>
+    <w:abstractNumId w:val="13"/>
   </w:num>
   <w:num w:numId="12">
     <w:abstractNumId w:val="3"/>
   </w:num>
   <w:num w:numId="13">
-    <w:abstractNumId w:val="4"/>
+    <w:abstractNumId w:val="5"/>
   </w:num>
   <w:num w:numId="14">
-    <w:abstractNumId w:val="22"/>
+    <w:abstractNumId w:val="24"/>
   </w:num>
   <w:num w:numId="15">
-    <w:abstractNumId w:val="16"/>
+    <w:abstractNumId w:val="17"/>
   </w:num>
   <w:num w:numId="16">
-    <w:abstractNumId w:val="17"/>
+    <w:abstractNumId w:val="19"/>
   </w:num>
   <w:num w:numId="17">
-    <w:abstractNumId w:val="7"/>
+    <w:abstractNumId w:val="8"/>
   </w:num>
   <w:num w:numId="18">
-    <w:abstractNumId w:val="15"/>
+    <w:abstractNumId w:val="16"/>
   </w:num>
   <w:num w:numId="19">
     <w:abstractNumId w:val="1"/>
   </w:num>
   <w:num w:numId="20">
+    <w:abstractNumId w:val="23"/>
+  </w:num>
+  <w:num w:numId="21">
+    <w:abstractNumId w:val="9"/>
+  </w:num>
+  <w:num w:numId="22">
+    <w:abstractNumId w:val="7"/>
+  </w:num>
+  <w:num w:numId="23">
+    <w:abstractNumId w:val="12"/>
+  </w:num>
+  <w:num w:numId="24">
+    <w:abstractNumId w:val="20"/>
+  </w:num>
+  <w:num w:numId="25">
     <w:abstractNumId w:val="21"/>
   </w:num>
-  <w:num w:numId="21">
-    <w:abstractNumId w:val="8"/>
+  <w:num w:numId="26">
+    <w:abstractNumId w:val="10"/>
   </w:num>
-  <w:num w:numId="22">
-    <w:abstractNumId w:val="6"/>
-  </w:num>
-  <w:num w:numId="23">
+  <w:num w:numId="27">
     <w:abstractNumId w:val="11"/>
   </w:num>
-  <w:num w:numId="24">
-    <w:abstractNumId w:val="18"/>
-  </w:num>
-  <w:num w:numId="25">
-    <w:abstractNumId w:val="19"/>
-  </w:num>
-  <w:num w:numId="26">
-    <w:abstractNumId w:val="9"/>
-  </w:num>
-  <w:num w:numId="27">
-    <w:abstractNumId w:val="10"/>
-  </w:num>
   <w:num w:numId="28">
-    <w:abstractNumId w:val="13"/>
+    <w:abstractNumId w:val="14"/>
   </w:num>
   <w:num w:numId="29">
-    <w:abstractNumId w:val="23"/>
+    <w:abstractNumId w:val="25"/>
   </w:num>
   <w:num w:numId="30">
-    <w:abstractNumId w:val="14"/>
+    <w:abstractNumId w:val="15"/>
   </w:num>
   <w:num w:numId="31">
     <w:abstractNumId w:val="0"/>
+  </w:num>
+  <w:num w:numId="32">
+    <w:abstractNumId w:val="4"/>
+  </w:num>
+  <w:num w:numId="33">
+    <w:abstractNumId w:val="18"/>
   </w:num>
 </w:numbering>
 </file>
@@ -14647,7 +15007,7 @@
 </file>
 
 <file path=customXml/itemProps1.xml><?xml version="1.0" encoding="utf-8"?>
-<ds:datastoreItem xmlns:ds="http://schemas.openxmlformats.org/officeDocument/2006/customXml" ds:itemID="{8C0BC49E-1792-4119-8001-75219B29DA3E}">
+<ds:datastoreItem xmlns:ds="http://schemas.openxmlformats.org/officeDocument/2006/customXml" ds:itemID="{D237A699-0E86-49CE-85DC-669930DE095F}">
   <ds:schemaRefs>
     <ds:schemaRef ds:uri="http://schemas.openxmlformats.org/officeDocument/2006/bibliography"/>
   </ds:schemaRefs>

</xml_diff>

<commit_message>
added models to document
</commit_message>
<xml_diff>
--- a/docs/Выпускная квалификационная работа.docx
+++ b/docs/Выпускная квалификационная работа.docx
@@ -9897,13 +9897,7 @@
         <w:fldChar w:fldCharType="end"/>
       </w:r>
       <w:r>
-        <w:t xml:space="preserve"> </w:t>
-      </w:r>
-      <w:r>
-        <w:t>Иерархическая модель каче</w:t>
-      </w:r>
-      <w:r>
-        <w:t>ства продукта</w:t>
+        <w:t xml:space="preserve"> Иерархическая модель качества продукта</w:t>
       </w:r>
     </w:p>
     <w:p>
@@ -10155,10 +10149,1021 @@
     </w:p>
     <w:p>
       <w:pPr>
-        <w:pStyle w:val="a1"/>
-      </w:pPr>
+        <w:keepNext/>
+      </w:pPr>
+      <w:r>
+        <w:rPr>
+          <w:noProof/>
+          <w:lang w:val="en-US" w:eastAsia="en-US"/>
+        </w:rPr>
+        <w:drawing>
+          <wp:inline distT="0" distB="0" distL="0" distR="0" wp14:anchorId="1340EB6C" wp14:editId="266677D3">
+            <wp:extent cx="5972175" cy="3970020"/>
+            <wp:effectExtent l="0" t="0" r="9525" b="0"/>
+            <wp:docPr id="12" name="Рисунок 12"/>
+            <wp:cNvGraphicFramePr>
+              <a:graphicFrameLocks xmlns:a="http://schemas.openxmlformats.org/drawingml/2006/main" noChangeAspect="1"/>
+            </wp:cNvGraphicFramePr>
+            <a:graphic xmlns:a="http://schemas.openxmlformats.org/drawingml/2006/main">
+              <a:graphicData uri="http://schemas.openxmlformats.org/drawingml/2006/picture">
+                <pic:pic xmlns:pic="http://schemas.openxmlformats.org/drawingml/2006/picture">
+                  <pic:nvPicPr>
+                    <pic:cNvPr id="12" name="Контекстная диаграмма.png"/>
+                    <pic:cNvPicPr/>
+                  </pic:nvPicPr>
+                  <pic:blipFill>
+                    <a:blip r:embed="rId20">
+                      <a:extLst>
+                        <a:ext uri="{28A0092B-C50C-407E-A947-70E740481C1C}">
+                          <a14:useLocalDpi xmlns:a14="http://schemas.microsoft.com/office/drawing/2010/main" val="0"/>
+                        </a:ext>
+                      </a:extLst>
+                    </a:blip>
+                    <a:stretch>
+                      <a:fillRect/>
+                    </a:stretch>
+                  </pic:blipFill>
+                  <pic:spPr>
+                    <a:xfrm>
+                      <a:off x="0" y="0"/>
+                      <a:ext cx="5972175" cy="3970020"/>
+                    </a:xfrm>
+                    <a:prstGeom prst="rect">
+                      <a:avLst/>
+                    </a:prstGeom>
+                  </pic:spPr>
+                </pic:pic>
+              </a:graphicData>
+            </a:graphic>
+          </wp:inline>
+        </w:drawing>
+      </w:r>
+    </w:p>
+    <w:p>
+      <w:pPr>
+        <w:pStyle w:val="a5"/>
+      </w:pPr>
+      <w:r>
+        <w:t xml:space="preserve">Рис.  </w:t>
+      </w:r>
+      <w:r>
+        <w:fldChar w:fldCharType="begin"/>
+      </w:r>
+      <w:r>
+        <w:instrText xml:space="preserve"> STYLEREF 2 \s </w:instrText>
+      </w:r>
+      <w:r>
+        <w:fldChar w:fldCharType="separate"/>
+      </w:r>
+      <w:r>
+        <w:rPr>
+          <w:noProof/>
+        </w:rPr>
+        <w:t>3.2</w:t>
+      </w:r>
+      <w:r>
+        <w:fldChar w:fldCharType="end"/>
+      </w:r>
+      <w:r>
+        <w:t>.</w:t>
+      </w:r>
+      <w:r>
+        <w:fldChar w:fldCharType="begin"/>
+      </w:r>
+      <w:r>
+        <w:instrText xml:space="preserve"> SEQ Рис._ \* ARABIC \s 2 </w:instrText>
+      </w:r>
+      <w:r>
+        <w:fldChar w:fldCharType="separate"/>
+      </w:r>
+      <w:r>
+        <w:rPr>
+          <w:noProof/>
+        </w:rPr>
+        <w:t>1</w:t>
+      </w:r>
+      <w:r>
+        <w:fldChar w:fldCharType="end"/>
+      </w:r>
+      <w:r>
+        <w:t xml:space="preserve"> </w:t>
+      </w:r>
+      <w:r>
+        <w:t>Контекстная диаграмма работы веб-сервиса</w:t>
+      </w:r>
+    </w:p>
+    <w:p>
+      <w:pPr>
+        <w:keepNext/>
+      </w:pPr>
+      <w:r>
+        <w:rPr>
+          <w:noProof/>
+          <w:lang w:val="en-US" w:eastAsia="en-US"/>
+        </w:rPr>
+        <w:lastRenderedPageBreak/>
+        <w:drawing>
+          <wp:inline distT="0" distB="0" distL="0" distR="0" wp14:anchorId="6F499164" wp14:editId="740F2638">
+            <wp:extent cx="5972175" cy="3970020"/>
+            <wp:effectExtent l="0" t="0" r="9525" b="0"/>
+            <wp:docPr id="13" name="Рисунок 13"/>
+            <wp:cNvGraphicFramePr>
+              <a:graphicFrameLocks xmlns:a="http://schemas.openxmlformats.org/drawingml/2006/main" noChangeAspect="1"/>
+            </wp:cNvGraphicFramePr>
+            <a:graphic xmlns:a="http://schemas.openxmlformats.org/drawingml/2006/main">
+              <a:graphicData uri="http://schemas.openxmlformats.org/drawingml/2006/picture">
+                <pic:pic xmlns:pic="http://schemas.openxmlformats.org/drawingml/2006/picture">
+                  <pic:nvPicPr>
+                    <pic:cNvPr id="13" name="Декомпозиция контекстной диаграммы.png"/>
+                    <pic:cNvPicPr/>
+                  </pic:nvPicPr>
+                  <pic:blipFill>
+                    <a:blip r:embed="rId21">
+                      <a:extLst>
+                        <a:ext uri="{28A0092B-C50C-407E-A947-70E740481C1C}">
+                          <a14:useLocalDpi xmlns:a14="http://schemas.microsoft.com/office/drawing/2010/main" val="0"/>
+                        </a:ext>
+                      </a:extLst>
+                    </a:blip>
+                    <a:stretch>
+                      <a:fillRect/>
+                    </a:stretch>
+                  </pic:blipFill>
+                  <pic:spPr>
+                    <a:xfrm>
+                      <a:off x="0" y="0"/>
+                      <a:ext cx="5972175" cy="3970020"/>
+                    </a:xfrm>
+                    <a:prstGeom prst="rect">
+                      <a:avLst/>
+                    </a:prstGeom>
+                  </pic:spPr>
+                </pic:pic>
+              </a:graphicData>
+            </a:graphic>
+          </wp:inline>
+        </w:drawing>
+      </w:r>
+    </w:p>
+    <w:p>
+      <w:pPr>
+        <w:pStyle w:val="a5"/>
+      </w:pPr>
+      <w:r>
+        <w:t xml:space="preserve">Рис.  </w:t>
+      </w:r>
+      <w:r>
+        <w:fldChar w:fldCharType="begin"/>
+      </w:r>
+      <w:r>
+        <w:instrText xml:space="preserve"> STYLEREF 2 \s </w:instrText>
+      </w:r>
+      <w:r>
+        <w:fldChar w:fldCharType="separate"/>
+      </w:r>
+      <w:r>
+        <w:rPr>
+          <w:noProof/>
+        </w:rPr>
+        <w:t>3.2</w:t>
+      </w:r>
+      <w:r>
+        <w:fldChar w:fldCharType="end"/>
+      </w:r>
+      <w:r>
+        <w:t>.</w:t>
+      </w:r>
+      <w:r>
+        <w:fldChar w:fldCharType="begin"/>
+      </w:r>
+      <w:r>
+        <w:instrText xml:space="preserve"> SEQ Рис._ \* ARABIC \s 2 </w:instrText>
+      </w:r>
+      <w:r>
+        <w:fldChar w:fldCharType="separate"/>
+      </w:r>
+      <w:r>
+        <w:rPr>
+          <w:noProof/>
+        </w:rPr>
+        <w:t>2</w:t>
+      </w:r>
+      <w:r>
+        <w:fldChar w:fldCharType="end"/>
+      </w:r>
+      <w:r>
+        <w:t xml:space="preserve"> Декомпозиция контекстной диаграммы</w:t>
+      </w:r>
+    </w:p>
+    <w:p>
+      <w:pPr>
+        <w:keepNext/>
+      </w:pPr>
+      <w:r>
+        <w:rPr>
+          <w:noProof/>
+          <w:lang w:val="en-US" w:eastAsia="en-US"/>
+        </w:rPr>
+        <w:lastRenderedPageBreak/>
+        <w:drawing>
+          <wp:inline distT="0" distB="0" distL="0" distR="0" wp14:anchorId="0046D020" wp14:editId="05585F88">
+            <wp:extent cx="5972175" cy="3970020"/>
+            <wp:effectExtent l="0" t="0" r="9525" b="0"/>
+            <wp:docPr id="14" name="Рисунок 14"/>
+            <wp:cNvGraphicFramePr>
+              <a:graphicFrameLocks xmlns:a="http://schemas.openxmlformats.org/drawingml/2006/main" noChangeAspect="1"/>
+            </wp:cNvGraphicFramePr>
+            <a:graphic xmlns:a="http://schemas.openxmlformats.org/drawingml/2006/main">
+              <a:graphicData uri="http://schemas.openxmlformats.org/drawingml/2006/picture">
+                <pic:pic xmlns:pic="http://schemas.openxmlformats.org/drawingml/2006/picture">
+                  <pic:nvPicPr>
+                    <pic:cNvPr id="14" name="Процесс предварительной обработки запроса.png"/>
+                    <pic:cNvPicPr/>
+                  </pic:nvPicPr>
+                  <pic:blipFill>
+                    <a:blip r:embed="rId22">
+                      <a:extLst>
+                        <a:ext uri="{28A0092B-C50C-407E-A947-70E740481C1C}">
+                          <a14:useLocalDpi xmlns:a14="http://schemas.microsoft.com/office/drawing/2010/main" val="0"/>
+                        </a:ext>
+                      </a:extLst>
+                    </a:blip>
+                    <a:stretch>
+                      <a:fillRect/>
+                    </a:stretch>
+                  </pic:blipFill>
+                  <pic:spPr>
+                    <a:xfrm>
+                      <a:off x="0" y="0"/>
+                      <a:ext cx="5972175" cy="3970020"/>
+                    </a:xfrm>
+                    <a:prstGeom prst="rect">
+                      <a:avLst/>
+                    </a:prstGeom>
+                  </pic:spPr>
+                </pic:pic>
+              </a:graphicData>
+            </a:graphic>
+          </wp:inline>
+        </w:drawing>
+      </w:r>
+    </w:p>
+    <w:p>
+      <w:pPr>
+        <w:pStyle w:val="a5"/>
+      </w:pPr>
+      <w:r>
+        <w:t xml:space="preserve">Рис.  </w:t>
+      </w:r>
+      <w:r>
+        <w:fldChar w:fldCharType="begin"/>
+      </w:r>
+      <w:r>
+        <w:instrText xml:space="preserve"> STYLEREF 2 \s </w:instrText>
+      </w:r>
+      <w:r>
+        <w:fldChar w:fldCharType="separate"/>
+      </w:r>
+      <w:r>
+        <w:rPr>
+          <w:noProof/>
+        </w:rPr>
+        <w:t>3.2</w:t>
+      </w:r>
+      <w:r>
+        <w:fldChar w:fldCharType="end"/>
+      </w:r>
+      <w:r>
+        <w:t>.</w:t>
+      </w:r>
+      <w:r>
+        <w:fldChar w:fldCharType="begin"/>
+      </w:r>
+      <w:r>
+        <w:instrText xml:space="preserve"> SEQ Рис._ \* ARABIC \s 2 </w:instrText>
+      </w:r>
+      <w:r>
+        <w:fldChar w:fldCharType="separate"/>
+      </w:r>
+      <w:r>
+        <w:rPr>
+          <w:noProof/>
+        </w:rPr>
+        <w:t>3</w:t>
+      </w:r>
+      <w:r>
+        <w:fldChar w:fldCharType="end"/>
+      </w:r>
+      <w:r>
+        <w:t xml:space="preserve"> </w:t>
+      </w:r>
+      <w:r>
+        <w:rPr>
+          <w:lang w:val="en-US"/>
+        </w:rPr>
+        <w:t>DFD</w:t>
+      </w:r>
+      <w:r>
+        <w:t xml:space="preserve"> </w:t>
+      </w:r>
+      <w:r>
+        <w:t>декомпозиция предварительного обработки запроса</w:t>
+      </w:r>
+    </w:p>
+    <w:p>
+      <w:pPr>
+        <w:keepNext/>
+      </w:pPr>
+      <w:r>
+        <w:rPr>
+          <w:noProof/>
+          <w:lang w:val="en-US" w:eastAsia="en-US"/>
+        </w:rPr>
+        <w:lastRenderedPageBreak/>
+        <w:drawing>
+          <wp:inline distT="0" distB="0" distL="0" distR="0" wp14:anchorId="3E5C891D" wp14:editId="23A87CF3">
+            <wp:extent cx="5972175" cy="3970020"/>
+            <wp:effectExtent l="0" t="0" r="9525" b="0"/>
+            <wp:docPr id="15" name="Рисунок 15"/>
+            <wp:cNvGraphicFramePr>
+              <a:graphicFrameLocks xmlns:a="http://schemas.openxmlformats.org/drawingml/2006/main" noChangeAspect="1"/>
+            </wp:cNvGraphicFramePr>
+            <a:graphic xmlns:a="http://schemas.openxmlformats.org/drawingml/2006/main">
+              <a:graphicData uri="http://schemas.openxmlformats.org/drawingml/2006/picture">
+                <pic:pic xmlns:pic="http://schemas.openxmlformats.org/drawingml/2006/picture">
+                  <pic:nvPicPr>
+                    <pic:cNvPr id="15" name="Процесс получения шаблона.png"/>
+                    <pic:cNvPicPr/>
+                  </pic:nvPicPr>
+                  <pic:blipFill>
+                    <a:blip r:embed="rId23">
+                      <a:extLst>
+                        <a:ext uri="{28A0092B-C50C-407E-A947-70E740481C1C}">
+                          <a14:useLocalDpi xmlns:a14="http://schemas.microsoft.com/office/drawing/2010/main" val="0"/>
+                        </a:ext>
+                      </a:extLst>
+                    </a:blip>
+                    <a:stretch>
+                      <a:fillRect/>
+                    </a:stretch>
+                  </pic:blipFill>
+                  <pic:spPr>
+                    <a:xfrm>
+                      <a:off x="0" y="0"/>
+                      <a:ext cx="5972175" cy="3970020"/>
+                    </a:xfrm>
+                    <a:prstGeom prst="rect">
+                      <a:avLst/>
+                    </a:prstGeom>
+                  </pic:spPr>
+                </pic:pic>
+              </a:graphicData>
+            </a:graphic>
+          </wp:inline>
+        </w:drawing>
+      </w:r>
+    </w:p>
+    <w:p>
+      <w:pPr>
+        <w:pStyle w:val="a5"/>
+      </w:pPr>
+      <w:r>
+        <w:t xml:space="preserve">Рис.  </w:t>
+      </w:r>
+      <w:r>
+        <w:fldChar w:fldCharType="begin"/>
+      </w:r>
+      <w:r>
+        <w:instrText xml:space="preserve"> STYLEREF 2 \s </w:instrText>
+      </w:r>
+      <w:r>
+        <w:fldChar w:fldCharType="separate"/>
+      </w:r>
+      <w:r>
+        <w:rPr>
+          <w:noProof/>
+        </w:rPr>
+        <w:t>3.2</w:t>
+      </w:r>
+      <w:r>
+        <w:fldChar w:fldCharType="end"/>
+      </w:r>
+      <w:r>
+        <w:t>.</w:t>
+      </w:r>
+      <w:r>
+        <w:fldChar w:fldCharType="begin"/>
+      </w:r>
+      <w:r>
+        <w:instrText xml:space="preserve"> SEQ Рис._ \* ARABIC \s 2 </w:instrText>
+      </w:r>
+      <w:r>
+        <w:fldChar w:fldCharType="separate"/>
+      </w:r>
+      <w:r>
+        <w:rPr>
+          <w:noProof/>
+        </w:rPr>
+        <w:t>4</w:t>
+      </w:r>
+      <w:r>
+        <w:fldChar w:fldCharType="end"/>
+      </w:r>
+      <w:r>
+        <w:t xml:space="preserve"> </w:t>
+      </w:r>
+      <w:r>
+        <w:rPr>
+          <w:lang w:val="en-US"/>
+        </w:rPr>
+        <w:t>DFD</w:t>
+      </w:r>
+      <w:r>
+        <w:t xml:space="preserve"> </w:t>
+      </w:r>
+      <w:r>
+        <w:t>декомпозиция процесса получения шаблона</w:t>
+      </w:r>
+    </w:p>
+    <w:p>
+      <w:pPr>
+        <w:keepNext/>
+      </w:pPr>
+      <w:r>
+        <w:rPr>
+          <w:noProof/>
+          <w:lang w:val="en-US" w:eastAsia="en-US"/>
+        </w:rPr>
+        <w:lastRenderedPageBreak/>
+        <w:drawing>
+          <wp:inline distT="0" distB="0" distL="0" distR="0" wp14:anchorId="41C42B98" wp14:editId="6348FF87">
+            <wp:extent cx="5972175" cy="3970020"/>
+            <wp:effectExtent l="0" t="0" r="9525" b="0"/>
+            <wp:docPr id="16" name="Рисунок 16"/>
+            <wp:cNvGraphicFramePr>
+              <a:graphicFrameLocks xmlns:a="http://schemas.openxmlformats.org/drawingml/2006/main" noChangeAspect="1"/>
+            </wp:cNvGraphicFramePr>
+            <a:graphic xmlns:a="http://schemas.openxmlformats.org/drawingml/2006/main">
+              <a:graphicData uri="http://schemas.openxmlformats.org/drawingml/2006/picture">
+                <pic:pic xmlns:pic="http://schemas.openxmlformats.org/drawingml/2006/picture">
+                  <pic:nvPicPr>
+                    <pic:cNvPr id="16" name="Верхний уровен построения веб-документа.png"/>
+                    <pic:cNvPicPr/>
+                  </pic:nvPicPr>
+                  <pic:blipFill>
+                    <a:blip r:embed="rId24">
+                      <a:extLst>
+                        <a:ext uri="{28A0092B-C50C-407E-A947-70E740481C1C}">
+                          <a14:useLocalDpi xmlns:a14="http://schemas.microsoft.com/office/drawing/2010/main" val="0"/>
+                        </a:ext>
+                      </a:extLst>
+                    </a:blip>
+                    <a:stretch>
+                      <a:fillRect/>
+                    </a:stretch>
+                  </pic:blipFill>
+                  <pic:spPr>
+                    <a:xfrm>
+                      <a:off x="0" y="0"/>
+                      <a:ext cx="5972175" cy="3970020"/>
+                    </a:xfrm>
+                    <a:prstGeom prst="rect">
+                      <a:avLst/>
+                    </a:prstGeom>
+                  </pic:spPr>
+                </pic:pic>
+              </a:graphicData>
+            </a:graphic>
+          </wp:inline>
+        </w:drawing>
+      </w:r>
+    </w:p>
+    <w:p>
+      <w:pPr>
+        <w:pStyle w:val="a5"/>
+      </w:pPr>
+      <w:r>
+        <w:t xml:space="preserve">Рис.  </w:t>
+      </w:r>
+      <w:r>
+        <w:fldChar w:fldCharType="begin"/>
+      </w:r>
+      <w:r>
+        <w:instrText xml:space="preserve"> STYLEREF 2 \s </w:instrText>
+      </w:r>
+      <w:r>
+        <w:fldChar w:fldCharType="separate"/>
+      </w:r>
+      <w:r>
+        <w:rPr>
+          <w:noProof/>
+        </w:rPr>
+        <w:t>3.2</w:t>
+      </w:r>
+      <w:r>
+        <w:fldChar w:fldCharType="end"/>
+      </w:r>
+      <w:r>
+        <w:t>.</w:t>
+      </w:r>
+      <w:r>
+        <w:fldChar w:fldCharType="begin"/>
+      </w:r>
+      <w:r>
+        <w:instrText xml:space="preserve"> SEQ Рис._ \* ARABIC \s 2 </w:instrText>
+      </w:r>
+      <w:r>
+        <w:fldChar w:fldCharType="separate"/>
+      </w:r>
+      <w:r>
+        <w:rPr>
+          <w:noProof/>
+        </w:rPr>
+        <w:t>5</w:t>
+      </w:r>
+      <w:r>
+        <w:fldChar w:fldCharType="end"/>
+      </w:r>
+      <w:r>
+        <w:t xml:space="preserve"> </w:t>
+      </w:r>
+      <w:r>
+        <w:rPr>
+          <w:lang w:val="en-US"/>
+        </w:rPr>
+        <w:t>IDEF</w:t>
+      </w:r>
+      <w:r>
+        <w:t xml:space="preserve">0 </w:t>
+      </w:r>
+      <w:r>
+        <w:t>декомпозиция процесса генерации веб-документа</w:t>
+      </w:r>
+    </w:p>
+    <w:p>
+      <w:pPr>
+        <w:keepNext/>
+      </w:pPr>
+      <w:r>
+        <w:rPr>
+          <w:noProof/>
+          <w:lang w:val="en-US" w:eastAsia="en-US"/>
+        </w:rPr>
+        <w:lastRenderedPageBreak/>
+        <w:drawing>
+          <wp:inline distT="0" distB="0" distL="0" distR="0" wp14:anchorId="109EB2BC" wp14:editId="1A2C90AE">
+            <wp:extent cx="5972175" cy="3970020"/>
+            <wp:effectExtent l="0" t="0" r="9525" b="0"/>
+            <wp:docPr id="17" name="Рисунок 17"/>
+            <wp:cNvGraphicFramePr>
+              <a:graphicFrameLocks xmlns:a="http://schemas.openxmlformats.org/drawingml/2006/main" noChangeAspect="1"/>
+            </wp:cNvGraphicFramePr>
+            <a:graphic xmlns:a="http://schemas.openxmlformats.org/drawingml/2006/main">
+              <a:graphicData uri="http://schemas.openxmlformats.org/drawingml/2006/picture">
+                <pic:pic xmlns:pic="http://schemas.openxmlformats.org/drawingml/2006/picture">
+                  <pic:nvPicPr>
+                    <pic:cNvPr id="17" name="Построение АСД.png"/>
+                    <pic:cNvPicPr/>
+                  </pic:nvPicPr>
+                  <pic:blipFill>
+                    <a:blip r:embed="rId25">
+                      <a:extLst>
+                        <a:ext uri="{28A0092B-C50C-407E-A947-70E740481C1C}">
+                          <a14:useLocalDpi xmlns:a14="http://schemas.microsoft.com/office/drawing/2010/main" val="0"/>
+                        </a:ext>
+                      </a:extLst>
+                    </a:blip>
+                    <a:stretch>
+                      <a:fillRect/>
+                    </a:stretch>
+                  </pic:blipFill>
+                  <pic:spPr>
+                    <a:xfrm>
+                      <a:off x="0" y="0"/>
+                      <a:ext cx="5972175" cy="3970020"/>
+                    </a:xfrm>
+                    <a:prstGeom prst="rect">
+                      <a:avLst/>
+                    </a:prstGeom>
+                  </pic:spPr>
+                </pic:pic>
+              </a:graphicData>
+            </a:graphic>
+          </wp:inline>
+        </w:drawing>
+      </w:r>
+    </w:p>
+    <w:p>
+      <w:pPr>
+        <w:pStyle w:val="a5"/>
+      </w:pPr>
+      <w:r>
+        <w:t xml:space="preserve">Рис.  </w:t>
+      </w:r>
+      <w:r>
+        <w:fldChar w:fldCharType="begin"/>
+      </w:r>
+      <w:r>
+        <w:instrText xml:space="preserve"> STYLEREF 2 \s </w:instrText>
+      </w:r>
+      <w:r>
+        <w:fldChar w:fldCharType="separate"/>
+      </w:r>
+      <w:r>
+        <w:rPr>
+          <w:noProof/>
+        </w:rPr>
+        <w:t>3.2</w:t>
+      </w:r>
+      <w:r>
+        <w:fldChar w:fldCharType="end"/>
+      </w:r>
+      <w:r>
+        <w:t>.</w:t>
+      </w:r>
+      <w:r>
+        <w:fldChar w:fldCharType="begin"/>
+      </w:r>
+      <w:r>
+        <w:instrText xml:space="preserve"> SEQ Рис._ \* ARABIC \s 2 </w:instrText>
+      </w:r>
+      <w:r>
+        <w:fldChar w:fldCharType="separate"/>
+      </w:r>
+      <w:r>
+        <w:rPr>
+          <w:noProof/>
+        </w:rPr>
+        <w:t>6</w:t>
+      </w:r>
+      <w:r>
+        <w:fldChar w:fldCharType="end"/>
+      </w:r>
+      <w:r>
+        <w:t xml:space="preserve"> </w:t>
+      </w:r>
+      <w:r>
+        <w:rPr>
+          <w:lang w:val="en-US"/>
+        </w:rPr>
+        <w:t>DFD</w:t>
+      </w:r>
+      <w:r>
+        <w:t xml:space="preserve"> </w:t>
+      </w:r>
+      <w:r>
+        <w:t>декомпозиция процесса получения абстрактного синтаксического дерева</w:t>
+      </w:r>
+    </w:p>
+    <w:p>
+      <w:pPr>
+        <w:keepNext/>
+      </w:pPr>
+      <w:r>
+        <w:rPr>
+          <w:noProof/>
+          <w:lang w:val="en-US" w:eastAsia="en-US"/>
+        </w:rPr>
+        <w:lastRenderedPageBreak/>
+        <w:drawing>
+          <wp:inline distT="0" distB="0" distL="0" distR="0" wp14:anchorId="389C6948" wp14:editId="19660F48">
+            <wp:extent cx="5972175" cy="3970020"/>
+            <wp:effectExtent l="0" t="0" r="9525" b="0"/>
+            <wp:docPr id="18" name="Рисунок 18"/>
+            <wp:cNvGraphicFramePr>
+              <a:graphicFrameLocks xmlns:a="http://schemas.openxmlformats.org/drawingml/2006/main" noChangeAspect="1"/>
+            </wp:cNvGraphicFramePr>
+            <a:graphic xmlns:a="http://schemas.openxmlformats.org/drawingml/2006/main">
+              <a:graphicData uri="http://schemas.openxmlformats.org/drawingml/2006/picture">
+                <pic:pic xmlns:pic="http://schemas.openxmlformats.org/drawingml/2006/picture">
+                  <pic:nvPicPr>
+                    <pic:cNvPr id="18" name="Построение документа.png"/>
+                    <pic:cNvPicPr/>
+                  </pic:nvPicPr>
+                  <pic:blipFill>
+                    <a:blip r:embed="rId26">
+                      <a:extLst>
+                        <a:ext uri="{28A0092B-C50C-407E-A947-70E740481C1C}">
+                          <a14:useLocalDpi xmlns:a14="http://schemas.microsoft.com/office/drawing/2010/main" val="0"/>
+                        </a:ext>
+                      </a:extLst>
+                    </a:blip>
+                    <a:stretch>
+                      <a:fillRect/>
+                    </a:stretch>
+                  </pic:blipFill>
+                  <pic:spPr>
+                    <a:xfrm>
+                      <a:off x="0" y="0"/>
+                      <a:ext cx="5972175" cy="3970020"/>
+                    </a:xfrm>
+                    <a:prstGeom prst="rect">
+                      <a:avLst/>
+                    </a:prstGeom>
+                  </pic:spPr>
+                </pic:pic>
+              </a:graphicData>
+            </a:graphic>
+          </wp:inline>
+        </w:drawing>
+      </w:r>
+    </w:p>
+    <w:p>
+      <w:pPr>
+        <w:pStyle w:val="a5"/>
+      </w:pPr>
+      <w:r>
+        <w:t xml:space="preserve">Рис.  </w:t>
+      </w:r>
+      <w:r>
+        <w:fldChar w:fldCharType="begin"/>
+      </w:r>
+      <w:r>
+        <w:instrText xml:space="preserve"> STYLEREF 2 \s </w:instrText>
+      </w:r>
+      <w:r>
+        <w:fldChar w:fldCharType="separate"/>
+      </w:r>
+      <w:r>
+        <w:rPr>
+          <w:noProof/>
+        </w:rPr>
+        <w:t>3.2</w:t>
+      </w:r>
+      <w:r>
+        <w:fldChar w:fldCharType="end"/>
+      </w:r>
+      <w:r>
+        <w:t>.</w:t>
+      </w:r>
+      <w:r>
+        <w:fldChar w:fldCharType="begin"/>
+      </w:r>
+      <w:r>
+        <w:instrText xml:space="preserve"> SEQ Рис._ \* ARABIC \s 2 </w:instrText>
+      </w:r>
+      <w:r>
+        <w:fldChar w:fldCharType="separate"/>
+      </w:r>
+      <w:r>
+        <w:rPr>
+          <w:noProof/>
+        </w:rPr>
+        <w:t>7</w:t>
+      </w:r>
+      <w:r>
+        <w:fldChar w:fldCharType="end"/>
+      </w:r>
+      <w:r>
+        <w:t xml:space="preserve"> </w:t>
+      </w:r>
+      <w:r>
+        <w:rPr>
+          <w:lang w:val="en-US"/>
+        </w:rPr>
+        <w:t>DFD</w:t>
+      </w:r>
+      <w:r>
+        <w:t xml:space="preserve"> </w:t>
+      </w:r>
+      <w:r>
+        <w:t>декомпозиция процесса построения документа</w:t>
+      </w:r>
+    </w:p>
+    <w:p>
+      <w:pPr>
+        <w:keepNext/>
+      </w:pPr>
+      <w:r>
+        <w:rPr>
+          <w:noProof/>
+          <w:lang w:val="en-US" w:eastAsia="en-US"/>
+        </w:rPr>
+        <w:lastRenderedPageBreak/>
+        <w:drawing>
+          <wp:inline distT="0" distB="0" distL="0" distR="0" wp14:anchorId="078BC18F" wp14:editId="7FDD21E3">
+            <wp:extent cx="5972175" cy="3970020"/>
+            <wp:effectExtent l="0" t="0" r="9525" b="0"/>
+            <wp:docPr id="19" name="Рисунок 19"/>
+            <wp:cNvGraphicFramePr>
+              <a:graphicFrameLocks xmlns:a="http://schemas.openxmlformats.org/drawingml/2006/main" noChangeAspect="1"/>
+            </wp:cNvGraphicFramePr>
+            <a:graphic xmlns:a="http://schemas.openxmlformats.org/drawingml/2006/main">
+              <a:graphicData uri="http://schemas.openxmlformats.org/drawingml/2006/picture">
+                <pic:pic xmlns:pic="http://schemas.openxmlformats.org/drawingml/2006/picture">
+                  <pic:nvPicPr>
+                    <pic:cNvPr id="19" name="Создание или обновление шаблона.png"/>
+                    <pic:cNvPicPr/>
+                  </pic:nvPicPr>
+                  <pic:blipFill>
+                    <a:blip r:embed="rId27">
+                      <a:extLst>
+                        <a:ext uri="{28A0092B-C50C-407E-A947-70E740481C1C}">
+                          <a14:useLocalDpi xmlns:a14="http://schemas.microsoft.com/office/drawing/2010/main" val="0"/>
+                        </a:ext>
+                      </a:extLst>
+                    </a:blip>
+                    <a:stretch>
+                      <a:fillRect/>
+                    </a:stretch>
+                  </pic:blipFill>
+                  <pic:spPr>
+                    <a:xfrm>
+                      <a:off x="0" y="0"/>
+                      <a:ext cx="5972175" cy="3970020"/>
+                    </a:xfrm>
+                    <a:prstGeom prst="rect">
+                      <a:avLst/>
+                    </a:prstGeom>
+                  </pic:spPr>
+                </pic:pic>
+              </a:graphicData>
+            </a:graphic>
+          </wp:inline>
+        </w:drawing>
+      </w:r>
+    </w:p>
+    <w:p>
+      <w:pPr>
+        <w:pStyle w:val="a5"/>
+      </w:pPr>
+      <w:r>
+        <w:t xml:space="preserve">Рис.  </w:t>
+      </w:r>
+      <w:r>
+        <w:fldChar w:fldCharType="begin"/>
+      </w:r>
+      <w:r>
+        <w:instrText xml:space="preserve"> STYLEREF 2 \s </w:instrText>
+      </w:r>
+      <w:r>
+        <w:fldChar w:fldCharType="separate"/>
+      </w:r>
+      <w:r>
+        <w:rPr>
+          <w:noProof/>
+        </w:rPr>
+        <w:t>3.2</w:t>
+      </w:r>
+      <w:r>
+        <w:fldChar w:fldCharType="end"/>
+      </w:r>
+      <w:r>
+        <w:t>.</w:t>
+      </w:r>
+      <w:r>
+        <w:fldChar w:fldCharType="begin"/>
+      </w:r>
+      <w:r>
+        <w:instrText xml:space="preserve"> SEQ Рис._ \* ARABIC \s 2 </w:instrText>
+      </w:r>
+      <w:r>
+        <w:fldChar w:fldCharType="separate"/>
+      </w:r>
+      <w:r>
+        <w:rPr>
+          <w:noProof/>
+        </w:rPr>
+        <w:t>8</w:t>
+      </w:r>
+      <w:r>
+        <w:fldChar w:fldCharType="end"/>
+      </w:r>
+      <w:r>
+        <w:t xml:space="preserve"> </w:t>
+      </w:r>
+      <w:r>
+        <w:rPr>
+          <w:lang w:val="en-US"/>
+        </w:rPr>
+        <w:t>DFD</w:t>
+      </w:r>
+      <w:r>
+        <w:t xml:space="preserve"> </w:t>
+      </w:r>
+      <w:r>
+        <w:t>декомпозиция процесса создания или обновления шаблона</w:t>
+      </w:r>
+    </w:p>
+    <w:p>
+      <w:pPr>
+        <w:keepNext/>
+      </w:pPr>
+      <w:r>
+        <w:rPr>
+          <w:noProof/>
+          <w:lang w:val="en-US" w:eastAsia="en-US"/>
+        </w:rPr>
+        <w:lastRenderedPageBreak/>
+        <w:drawing>
+          <wp:inline distT="0" distB="0" distL="0" distR="0" wp14:anchorId="2FD73207" wp14:editId="71CC190C">
+            <wp:extent cx="5972175" cy="3970020"/>
+            <wp:effectExtent l="0" t="0" r="9525" b="0"/>
+            <wp:docPr id="20" name="Рисунок 20"/>
+            <wp:cNvGraphicFramePr>
+              <a:graphicFrameLocks xmlns:a="http://schemas.openxmlformats.org/drawingml/2006/main" noChangeAspect="1"/>
+            </wp:cNvGraphicFramePr>
+            <a:graphic xmlns:a="http://schemas.openxmlformats.org/drawingml/2006/main">
+              <a:graphicData uri="http://schemas.openxmlformats.org/drawingml/2006/picture">
+                <pic:pic xmlns:pic="http://schemas.openxmlformats.org/drawingml/2006/picture">
+                  <pic:nvPicPr>
+                    <pic:cNvPr id="20" name="Проверка шаблона.png"/>
+                    <pic:cNvPicPr/>
+                  </pic:nvPicPr>
+                  <pic:blipFill>
+                    <a:blip r:embed="rId28">
+                      <a:extLst>
+                        <a:ext uri="{28A0092B-C50C-407E-A947-70E740481C1C}">
+                          <a14:useLocalDpi xmlns:a14="http://schemas.microsoft.com/office/drawing/2010/main" val="0"/>
+                        </a:ext>
+                      </a:extLst>
+                    </a:blip>
+                    <a:stretch>
+                      <a:fillRect/>
+                    </a:stretch>
+                  </pic:blipFill>
+                  <pic:spPr>
+                    <a:xfrm>
+                      <a:off x="0" y="0"/>
+                      <a:ext cx="5972175" cy="3970020"/>
+                    </a:xfrm>
+                    <a:prstGeom prst="rect">
+                      <a:avLst/>
+                    </a:prstGeom>
+                  </pic:spPr>
+                </pic:pic>
+              </a:graphicData>
+            </a:graphic>
+          </wp:inline>
+        </w:drawing>
+      </w:r>
+    </w:p>
+    <w:p>
+      <w:pPr>
+        <w:pStyle w:val="a5"/>
+      </w:pPr>
+      <w:r>
+        <w:t xml:space="preserve">Рис.  </w:t>
+      </w:r>
+      <w:r>
+        <w:fldChar w:fldCharType="begin"/>
+      </w:r>
+      <w:r>
+        <w:instrText xml:space="preserve"> STYLEREF 2 \s </w:instrText>
+      </w:r>
+      <w:r>
+        <w:fldChar w:fldCharType="separate"/>
+      </w:r>
+      <w:r>
+        <w:rPr>
+          <w:noProof/>
+        </w:rPr>
+        <w:t>3.2</w:t>
+      </w:r>
+      <w:r>
+        <w:fldChar w:fldCharType="end"/>
+      </w:r>
+      <w:r>
+        <w:t>.</w:t>
+      </w:r>
+      <w:r>
+        <w:fldChar w:fldCharType="begin"/>
+      </w:r>
+      <w:r>
+        <w:instrText xml:space="preserve"> SEQ Рис._ \* ARABIC \s 2 </w:instrText>
+      </w:r>
+      <w:r>
+        <w:fldChar w:fldCharType="separate"/>
+      </w:r>
+      <w:r>
+        <w:rPr>
+          <w:noProof/>
+        </w:rPr>
+        <w:t>9</w:t>
+      </w:r>
+      <w:r>
+        <w:fldChar w:fldCharType="end"/>
+      </w:r>
+      <w:r>
+        <w:t xml:space="preserve"> </w:t>
+      </w:r>
+      <w:r>
+        <w:rPr>
+          <w:lang w:val="en-US"/>
+        </w:rPr>
+        <w:t>DFD</w:t>
+      </w:r>
+      <w:r>
+        <w:t xml:space="preserve"> </w:t>
+      </w:r>
+      <w:r>
+        <w:t>декомпозиц</w:t>
+      </w:r>
       <w:bookmarkStart w:id="33" w:name="_GoBack"/>
       <w:bookmarkEnd w:id="33"/>
+      <w:r>
+        <w:t>ия проверки веб-шаблона</w:t>
+      </w:r>
     </w:p>
     <w:p>
       <w:pPr>
@@ -10215,7 +11220,7 @@
                     <pic:cNvPicPr/>
                   </pic:nvPicPr>
                   <pic:blipFill>
-                    <a:blip r:embed="rId20">
+                    <a:blip r:embed="rId29">
                       <a:extLst>
                         <a:ext uri="{28A0092B-C50C-407E-A947-70E740481C1C}">
                           <a14:useLocalDpi xmlns:a14="http://schemas.microsoft.com/office/drawing/2010/main" val="0"/>
@@ -10315,6 +11320,7 @@
           <w:noProof/>
           <w:lang w:val="en-US" w:eastAsia="en-US"/>
         </w:rPr>
+        <w:lastRenderedPageBreak/>
         <w:drawing>
           <wp:inline distT="0" distB="0" distL="0" distR="0" wp14:anchorId="67063523" wp14:editId="0DA4BE81">
             <wp:extent cx="5972175" cy="922352"/>
@@ -10331,7 +11337,7 @@
                     <pic:cNvPicPr/>
                   </pic:nvPicPr>
                   <pic:blipFill>
-                    <a:blip r:embed="rId21">
+                    <a:blip r:embed="rId30">
                       <a:extLst>
                         <a:ext uri="{28A0092B-C50C-407E-A947-70E740481C1C}">
                           <a14:useLocalDpi xmlns:a14="http://schemas.microsoft.com/office/drawing/2010/main" val="0"/>
@@ -10425,7 +11431,6 @@
           <w:noProof/>
           <w:lang w:val="en-US" w:eastAsia="en-US"/>
         </w:rPr>
-        <w:lastRenderedPageBreak/>
         <w:drawing>
           <wp:inline distT="0" distB="0" distL="0" distR="0" wp14:anchorId="3215BB73" wp14:editId="70482453">
             <wp:extent cx="5972175" cy="3144520"/>
@@ -10442,7 +11447,7 @@
                     <pic:cNvPicPr/>
                   </pic:nvPicPr>
                   <pic:blipFill>
-                    <a:blip r:embed="rId22">
+                    <a:blip r:embed="rId31">
                       <a:extLst>
                         <a:ext uri="{28A0092B-C50C-407E-A947-70E740481C1C}">
                           <a14:useLocalDpi xmlns:a14="http://schemas.microsoft.com/office/drawing/2010/main" val="0"/>
@@ -10533,6 +11538,7 @@
           <w:noProof/>
           <w:lang w:val="en-US" w:eastAsia="en-US"/>
         </w:rPr>
+        <w:lastRenderedPageBreak/>
         <w:drawing>
           <wp:inline distT="0" distB="0" distL="0" distR="0" wp14:anchorId="5D2411AD" wp14:editId="62E8F73E">
             <wp:extent cx="5972175" cy="3144520"/>
@@ -10546,974 +11552,6 @@
                 <pic:pic xmlns:pic="http://schemas.openxmlformats.org/drawingml/2006/picture">
                   <pic:nvPicPr>
                     <pic:cNvPr id="56" name="htop-50users.apk7max.png"/>
-                    <pic:cNvPicPr/>
-                  </pic:nvPicPr>
-                  <pic:blipFill>
-                    <a:blip r:embed="rId23">
-                      <a:extLst>
-                        <a:ext uri="{28A0092B-C50C-407E-A947-70E740481C1C}">
-                          <a14:useLocalDpi xmlns:a14="http://schemas.microsoft.com/office/drawing/2010/main" val="0"/>
-                        </a:ext>
-                      </a:extLst>
-                    </a:blip>
-                    <a:stretch>
-                      <a:fillRect/>
-                    </a:stretch>
-                  </pic:blipFill>
-                  <pic:spPr>
-                    <a:xfrm>
-                      <a:off x="0" y="0"/>
-                      <a:ext cx="5972175" cy="3144520"/>
-                    </a:xfrm>
-                    <a:prstGeom prst="rect">
-                      <a:avLst/>
-                    </a:prstGeom>
-                    <a:ln>
-                      <a:solidFill>
-                        <a:schemeClr val="tx1"/>
-                      </a:solidFill>
-                    </a:ln>
-                  </pic:spPr>
-                </pic:pic>
-              </a:graphicData>
-            </a:graphic>
-          </wp:inline>
-        </w:drawing>
-      </w:r>
-    </w:p>
-    <w:p>
-      <w:pPr>
-        <w:pStyle w:val="a5"/>
-      </w:pPr>
-      <w:r>
-        <w:t xml:space="preserve">Рис.  </w:t>
-      </w:r>
-      <w:r>
-        <w:fldChar w:fldCharType="begin"/>
-      </w:r>
-      <w:r>
-        <w:instrText xml:space="preserve"> STYLEREF 2 \s </w:instrText>
-      </w:r>
-      <w:r>
-        <w:fldChar w:fldCharType="separate"/>
-      </w:r>
-      <w:r>
-        <w:rPr>
-          <w:noProof/>
-        </w:rPr>
-        <w:t>3.5</w:t>
-      </w:r>
-      <w:r>
-        <w:fldChar w:fldCharType="end"/>
-      </w:r>
-      <w:r>
-        <w:t>.</w:t>
-      </w:r>
-      <w:r>
-        <w:fldChar w:fldCharType="begin"/>
-      </w:r>
-      <w:r>
-        <w:instrText xml:space="preserve"> SEQ Рис._ \* ARABIC \s 2 </w:instrText>
-      </w:r>
-      <w:r>
-        <w:fldChar w:fldCharType="separate"/>
-      </w:r>
-      <w:r>
-        <w:rPr>
-          <w:noProof/>
-        </w:rPr>
-        <w:t>4</w:t>
-      </w:r>
-      <w:r>
-        <w:fldChar w:fldCharType="end"/>
-      </w:r>
-      <w:r>
-        <w:t xml:space="preserve">  Состояние системы, тест № 1, пиковая нагрузка</w:t>
-      </w:r>
-    </w:p>
-    <w:p>
-      <w:pPr>
-        <w:keepNext/>
-      </w:pPr>
-      <w:r>
-        <w:rPr>
-          <w:noProof/>
-          <w:lang w:val="en-US" w:eastAsia="en-US"/>
-        </w:rPr>
-        <w:lastRenderedPageBreak/>
-        <w:drawing>
-          <wp:inline distT="0" distB="0" distL="0" distR="0" wp14:anchorId="1273FA34" wp14:editId="2FCC3B94">
-            <wp:extent cx="5972175" cy="3011805"/>
-            <wp:effectExtent l="19050" t="19050" r="28575" b="17145"/>
-            <wp:docPr id="59" name="Рисунок 59"/>
-            <wp:cNvGraphicFramePr>
-              <a:graphicFrameLocks xmlns:a="http://schemas.openxmlformats.org/drawingml/2006/main" noChangeAspect="1"/>
-            </wp:cNvGraphicFramePr>
-            <a:graphic xmlns:a="http://schemas.openxmlformats.org/drawingml/2006/main">
-              <a:graphicData uri="http://schemas.openxmlformats.org/drawingml/2006/picture">
-                <pic:pic xmlns:pic="http://schemas.openxmlformats.org/drawingml/2006/picture">
-                  <pic:nvPicPr>
-                    <pic:cNvPr id="59" name="loader_io_graph100users.png"/>
-                    <pic:cNvPicPr/>
-                  </pic:nvPicPr>
-                  <pic:blipFill>
-                    <a:blip r:embed="rId24">
-                      <a:extLst>
-                        <a:ext uri="{28A0092B-C50C-407E-A947-70E740481C1C}">
-                          <a14:useLocalDpi xmlns:a14="http://schemas.microsoft.com/office/drawing/2010/main" val="0"/>
-                        </a:ext>
-                      </a:extLst>
-                    </a:blip>
-                    <a:stretch>
-                      <a:fillRect/>
-                    </a:stretch>
-                  </pic:blipFill>
-                  <pic:spPr>
-                    <a:xfrm>
-                      <a:off x="0" y="0"/>
-                      <a:ext cx="5972175" cy="3011805"/>
-                    </a:xfrm>
-                    <a:prstGeom prst="rect">
-                      <a:avLst/>
-                    </a:prstGeom>
-                    <a:ln>
-                      <a:solidFill>
-                        <a:schemeClr val="tx1"/>
-                      </a:solidFill>
-                    </a:ln>
-                  </pic:spPr>
-                </pic:pic>
-              </a:graphicData>
-            </a:graphic>
-          </wp:inline>
-        </w:drawing>
-      </w:r>
-    </w:p>
-    <w:p>
-      <w:pPr>
-        <w:pStyle w:val="a5"/>
-      </w:pPr>
-      <w:r>
-        <w:t xml:space="preserve">Рис.  </w:t>
-      </w:r>
-      <w:r>
-        <w:fldChar w:fldCharType="begin"/>
-      </w:r>
-      <w:r>
-        <w:instrText xml:space="preserve"> STYLEREF 2 \s </w:instrText>
-      </w:r>
-      <w:r>
-        <w:fldChar w:fldCharType="separate"/>
-      </w:r>
-      <w:r>
-        <w:rPr>
-          <w:noProof/>
-        </w:rPr>
-        <w:t>3.5</w:t>
-      </w:r>
-      <w:r>
-        <w:fldChar w:fldCharType="end"/>
-      </w:r>
-      <w:r>
-        <w:t>.</w:t>
-      </w:r>
-      <w:r>
-        <w:fldChar w:fldCharType="begin"/>
-      </w:r>
-      <w:r>
-        <w:instrText xml:space="preserve"> SEQ Рис._ \* ARABIC \s 2 </w:instrText>
-      </w:r>
-      <w:r>
-        <w:fldChar w:fldCharType="separate"/>
-      </w:r>
-      <w:r>
-        <w:rPr>
-          <w:noProof/>
-        </w:rPr>
-        <w:t>5</w:t>
-      </w:r>
-      <w:r>
-        <w:fldChar w:fldCharType="end"/>
-      </w:r>
-      <w:r>
-        <w:t xml:space="preserve"> Тест №2, 100 одновременных подключений</w:t>
-      </w:r>
-    </w:p>
-    <w:p>
-      <w:pPr>
-        <w:keepNext/>
-      </w:pPr>
-      <w:r>
-        <w:rPr>
-          <w:noProof/>
-          <w:lang w:val="en-US" w:eastAsia="en-US"/>
-        </w:rPr>
-        <w:drawing>
-          <wp:inline distT="0" distB="0" distL="0" distR="0" wp14:anchorId="53C8FE54" wp14:editId="471D973D">
-            <wp:extent cx="5972175" cy="3144520"/>
-            <wp:effectExtent l="19050" t="19050" r="28575" b="17780"/>
-            <wp:docPr id="61" name="Рисунок 61"/>
-            <wp:cNvGraphicFramePr>
-              <a:graphicFrameLocks xmlns:a="http://schemas.openxmlformats.org/drawingml/2006/main" noChangeAspect="1"/>
-            </wp:cNvGraphicFramePr>
-            <a:graphic xmlns:a="http://schemas.openxmlformats.org/drawingml/2006/main">
-              <a:graphicData uri="http://schemas.openxmlformats.org/drawingml/2006/picture">
-                <pic:pic xmlns:pic="http://schemas.openxmlformats.org/drawingml/2006/picture">
-                  <pic:nvPicPr>
-                    <pic:cNvPr id="61" name="htop-100users.loaderio2.png"/>
-                    <pic:cNvPicPr/>
-                  </pic:nvPicPr>
-                  <pic:blipFill>
-                    <a:blip r:embed="rId25">
-                      <a:extLst>
-                        <a:ext uri="{28A0092B-C50C-407E-A947-70E740481C1C}">
-                          <a14:useLocalDpi xmlns:a14="http://schemas.microsoft.com/office/drawing/2010/main" val="0"/>
-                        </a:ext>
-                      </a:extLst>
-                    </a:blip>
-                    <a:stretch>
-                      <a:fillRect/>
-                    </a:stretch>
-                  </pic:blipFill>
-                  <pic:spPr>
-                    <a:xfrm>
-                      <a:off x="0" y="0"/>
-                      <a:ext cx="5972175" cy="3144520"/>
-                    </a:xfrm>
-                    <a:prstGeom prst="rect">
-                      <a:avLst/>
-                    </a:prstGeom>
-                    <a:ln>
-                      <a:solidFill>
-                        <a:schemeClr val="tx1"/>
-                      </a:solidFill>
-                    </a:ln>
-                  </pic:spPr>
-                </pic:pic>
-              </a:graphicData>
-            </a:graphic>
-          </wp:inline>
-        </w:drawing>
-      </w:r>
-    </w:p>
-    <w:p>
-      <w:pPr>
-        <w:pStyle w:val="a5"/>
-      </w:pPr>
-      <w:r>
-        <w:t xml:space="preserve">Рис.  </w:t>
-      </w:r>
-      <w:r>
-        <w:fldChar w:fldCharType="begin"/>
-      </w:r>
-      <w:r>
-        <w:instrText xml:space="preserve"> STYLEREF 2 \s </w:instrText>
-      </w:r>
-      <w:r>
-        <w:fldChar w:fldCharType="separate"/>
-      </w:r>
-      <w:r>
-        <w:rPr>
-          <w:noProof/>
-        </w:rPr>
-        <w:t>3.5</w:t>
-      </w:r>
-      <w:r>
-        <w:fldChar w:fldCharType="end"/>
-      </w:r>
-      <w:r>
-        <w:t>.</w:t>
-      </w:r>
-      <w:r>
-        <w:fldChar w:fldCharType="begin"/>
-      </w:r>
-      <w:r>
-        <w:instrText xml:space="preserve"> SEQ Рис._ \* ARABIC \s 2 </w:instrText>
-      </w:r>
-      <w:r>
-        <w:fldChar w:fldCharType="separate"/>
-      </w:r>
-      <w:r>
-        <w:rPr>
-          <w:noProof/>
-        </w:rPr>
-        <w:t>6</w:t>
-      </w:r>
-      <w:r>
-        <w:fldChar w:fldCharType="end"/>
-      </w:r>
-      <w:r>
-        <w:t xml:space="preserve"> Тест №2, состояние системы, пиковая нагрузка</w:t>
-      </w:r>
-    </w:p>
-    <w:p>
-      <w:pPr>
-        <w:keepNext/>
-      </w:pPr>
-      <w:r>
-        <w:rPr>
-          <w:noProof/>
-          <w:lang w:val="en-US" w:eastAsia="en-US"/>
-        </w:rPr>
-        <w:lastRenderedPageBreak/>
-        <w:drawing>
-          <wp:inline distT="0" distB="0" distL="0" distR="0" wp14:anchorId="57710BF9" wp14:editId="613CBA8F">
-            <wp:extent cx="5972175" cy="4024630"/>
-            <wp:effectExtent l="19050" t="19050" r="28575" b="13970"/>
-            <wp:docPr id="62" name="Рисунок 62"/>
-            <wp:cNvGraphicFramePr>
-              <a:graphicFrameLocks xmlns:a="http://schemas.openxmlformats.org/drawingml/2006/main" noChangeAspect="1"/>
-            </wp:cNvGraphicFramePr>
-            <a:graphic xmlns:a="http://schemas.openxmlformats.org/drawingml/2006/main">
-              <a:graphicData uri="http://schemas.openxmlformats.org/drawingml/2006/picture">
-                <pic:pic xmlns:pic="http://schemas.openxmlformats.org/drawingml/2006/picture">
-                  <pic:nvPicPr>
-                    <pic:cNvPr id="62" name="loader_io_graph200users.png"/>
-                    <pic:cNvPicPr/>
-                  </pic:nvPicPr>
-                  <pic:blipFill>
-                    <a:blip r:embed="rId26">
-                      <a:extLst>
-                        <a:ext uri="{28A0092B-C50C-407E-A947-70E740481C1C}">
-                          <a14:useLocalDpi xmlns:a14="http://schemas.microsoft.com/office/drawing/2010/main" val="0"/>
-                        </a:ext>
-                      </a:extLst>
-                    </a:blip>
-                    <a:stretch>
-                      <a:fillRect/>
-                    </a:stretch>
-                  </pic:blipFill>
-                  <pic:spPr>
-                    <a:xfrm>
-                      <a:off x="0" y="0"/>
-                      <a:ext cx="5972175" cy="4024630"/>
-                    </a:xfrm>
-                    <a:prstGeom prst="rect">
-                      <a:avLst/>
-                    </a:prstGeom>
-                    <a:ln>
-                      <a:solidFill>
-                        <a:schemeClr val="tx1"/>
-                      </a:solidFill>
-                    </a:ln>
-                  </pic:spPr>
-                </pic:pic>
-              </a:graphicData>
-            </a:graphic>
-          </wp:inline>
-        </w:drawing>
-      </w:r>
-    </w:p>
-    <w:p>
-      <w:pPr>
-        <w:pStyle w:val="a5"/>
-      </w:pPr>
-      <w:r>
-        <w:t xml:space="preserve">Рис.  </w:t>
-      </w:r>
-      <w:r>
-        <w:fldChar w:fldCharType="begin"/>
-      </w:r>
-      <w:r>
-        <w:instrText xml:space="preserve"> STYLEREF 2 \s </w:instrText>
-      </w:r>
-      <w:r>
-        <w:fldChar w:fldCharType="separate"/>
-      </w:r>
-      <w:r>
-        <w:rPr>
-          <w:noProof/>
-        </w:rPr>
-        <w:t>3.5</w:t>
-      </w:r>
-      <w:r>
-        <w:fldChar w:fldCharType="end"/>
-      </w:r>
-      <w:r>
-        <w:t>.</w:t>
-      </w:r>
-      <w:r>
-        <w:fldChar w:fldCharType="begin"/>
-      </w:r>
-      <w:r>
-        <w:instrText xml:space="preserve"> SEQ Рис._ \* ARABIC \s 2 </w:instrText>
-      </w:r>
-      <w:r>
-        <w:fldChar w:fldCharType="separate"/>
-      </w:r>
-      <w:r>
-        <w:rPr>
-          <w:noProof/>
-        </w:rPr>
-        <w:t>7</w:t>
-      </w:r>
-      <w:r>
-        <w:fldChar w:fldCharType="end"/>
-      </w:r>
-      <w:r>
-        <w:t xml:space="preserve"> Тест № 3, 200 одновременных подключений</w:t>
-      </w:r>
-    </w:p>
-    <w:p>
-      <w:pPr>
-        <w:keepNext/>
-      </w:pPr>
-      <w:r>
-        <w:rPr>
-          <w:noProof/>
-          <w:lang w:val="en-US" w:eastAsia="en-US"/>
-        </w:rPr>
-        <w:drawing>
-          <wp:inline distT="0" distB="0" distL="0" distR="0" wp14:anchorId="78F7374E" wp14:editId="49FFA71F">
-            <wp:extent cx="5972175" cy="3144520"/>
-            <wp:effectExtent l="19050" t="19050" r="28575" b="17780"/>
-            <wp:docPr id="64" name="Рисунок 64"/>
-            <wp:cNvGraphicFramePr>
-              <a:graphicFrameLocks xmlns:a="http://schemas.openxmlformats.org/drawingml/2006/main" noChangeAspect="1"/>
-            </wp:cNvGraphicFramePr>
-            <a:graphic xmlns:a="http://schemas.openxmlformats.org/drawingml/2006/main">
-              <a:graphicData uri="http://schemas.openxmlformats.org/drawingml/2006/picture">
-                <pic:pic xmlns:pic="http://schemas.openxmlformats.org/drawingml/2006/picture">
-                  <pic:nvPicPr>
-                    <pic:cNvPr id="64" name="htop-200users.loaderio2.png"/>
-                    <pic:cNvPicPr/>
-                  </pic:nvPicPr>
-                  <pic:blipFill>
-                    <a:blip r:embed="rId27">
-                      <a:extLst>
-                        <a:ext uri="{28A0092B-C50C-407E-A947-70E740481C1C}">
-                          <a14:useLocalDpi xmlns:a14="http://schemas.microsoft.com/office/drawing/2010/main" val="0"/>
-                        </a:ext>
-                      </a:extLst>
-                    </a:blip>
-                    <a:stretch>
-                      <a:fillRect/>
-                    </a:stretch>
-                  </pic:blipFill>
-                  <pic:spPr>
-                    <a:xfrm>
-                      <a:off x="0" y="0"/>
-                      <a:ext cx="5972175" cy="3144520"/>
-                    </a:xfrm>
-                    <a:prstGeom prst="rect">
-                      <a:avLst/>
-                    </a:prstGeom>
-                    <a:ln>
-                      <a:solidFill>
-                        <a:schemeClr val="tx1"/>
-                      </a:solidFill>
-                    </a:ln>
-                  </pic:spPr>
-                </pic:pic>
-              </a:graphicData>
-            </a:graphic>
-          </wp:inline>
-        </w:drawing>
-      </w:r>
-    </w:p>
-    <w:p>
-      <w:pPr>
-        <w:pStyle w:val="a5"/>
-      </w:pPr>
-      <w:r>
-        <w:t xml:space="preserve">Рис.  </w:t>
-      </w:r>
-      <w:r>
-        <w:fldChar w:fldCharType="begin"/>
-      </w:r>
-      <w:r>
-        <w:instrText xml:space="preserve"> STYLEREF 2 \s </w:instrText>
-      </w:r>
-      <w:r>
-        <w:fldChar w:fldCharType="separate"/>
-      </w:r>
-      <w:r>
-        <w:rPr>
-          <w:noProof/>
-        </w:rPr>
-        <w:t>3.5</w:t>
-      </w:r>
-      <w:r>
-        <w:fldChar w:fldCharType="end"/>
-      </w:r>
-      <w:r>
-        <w:t>.</w:t>
-      </w:r>
-      <w:r>
-        <w:fldChar w:fldCharType="begin"/>
-      </w:r>
-      <w:r>
-        <w:instrText xml:space="preserve"> SEQ Рис._ \* ARABIC \s 2 </w:instrText>
-      </w:r>
-      <w:r>
-        <w:fldChar w:fldCharType="separate"/>
-      </w:r>
-      <w:r>
-        <w:rPr>
-          <w:noProof/>
-        </w:rPr>
-        <w:t>8</w:t>
-      </w:r>
-      <w:r>
-        <w:fldChar w:fldCharType="end"/>
-      </w:r>
-      <w:r>
-        <w:t xml:space="preserve"> Тест №3, состояние системы, пиковая нагрузка</w:t>
-      </w:r>
-    </w:p>
-    <w:p>
-      <w:pPr>
-        <w:keepNext/>
-      </w:pPr>
-      <w:r>
-        <w:rPr>
-          <w:noProof/>
-          <w:lang w:val="en-US" w:eastAsia="en-US"/>
-        </w:rPr>
-        <w:lastRenderedPageBreak/>
-        <w:drawing>
-          <wp:inline distT="0" distB="0" distL="0" distR="0" wp14:anchorId="143E2108" wp14:editId="27B6023C">
-            <wp:extent cx="5972175" cy="4116070"/>
-            <wp:effectExtent l="19050" t="19050" r="28575" b="17780"/>
-            <wp:docPr id="65" name="Рисунок 65"/>
-            <wp:cNvGraphicFramePr>
-              <a:graphicFrameLocks xmlns:a="http://schemas.openxmlformats.org/drawingml/2006/main" noChangeAspect="1"/>
-            </wp:cNvGraphicFramePr>
-            <a:graphic xmlns:a="http://schemas.openxmlformats.org/drawingml/2006/main">
-              <a:graphicData uri="http://schemas.openxmlformats.org/drawingml/2006/picture">
-                <pic:pic xmlns:pic="http://schemas.openxmlformats.org/drawingml/2006/picture">
-                  <pic:nvPicPr>
-                    <pic:cNvPr id="65" name="loader_io_graph550users.png"/>
-                    <pic:cNvPicPr/>
-                  </pic:nvPicPr>
-                  <pic:blipFill>
-                    <a:blip r:embed="rId28">
-                      <a:extLst>
-                        <a:ext uri="{28A0092B-C50C-407E-A947-70E740481C1C}">
-                          <a14:useLocalDpi xmlns:a14="http://schemas.microsoft.com/office/drawing/2010/main" val="0"/>
-                        </a:ext>
-                      </a:extLst>
-                    </a:blip>
-                    <a:stretch>
-                      <a:fillRect/>
-                    </a:stretch>
-                  </pic:blipFill>
-                  <pic:spPr>
-                    <a:xfrm>
-                      <a:off x="0" y="0"/>
-                      <a:ext cx="5972175" cy="4116070"/>
-                    </a:xfrm>
-                    <a:prstGeom prst="rect">
-                      <a:avLst/>
-                    </a:prstGeom>
-                    <a:ln>
-                      <a:solidFill>
-                        <a:schemeClr val="tx1"/>
-                      </a:solidFill>
-                    </a:ln>
-                  </pic:spPr>
-                </pic:pic>
-              </a:graphicData>
-            </a:graphic>
-          </wp:inline>
-        </w:drawing>
-      </w:r>
-    </w:p>
-    <w:p>
-      <w:pPr>
-        <w:pStyle w:val="a5"/>
-      </w:pPr>
-      <w:r>
-        <w:t xml:space="preserve">Рис.  </w:t>
-      </w:r>
-      <w:r>
-        <w:fldChar w:fldCharType="begin"/>
-      </w:r>
-      <w:r>
-        <w:instrText xml:space="preserve"> STYLEREF 2 \s </w:instrText>
-      </w:r>
-      <w:r>
-        <w:fldChar w:fldCharType="separate"/>
-      </w:r>
-      <w:r>
-        <w:rPr>
-          <w:noProof/>
-        </w:rPr>
-        <w:t>3.5</w:t>
-      </w:r>
-      <w:r>
-        <w:fldChar w:fldCharType="end"/>
-      </w:r>
-      <w:r>
-        <w:t>.</w:t>
-      </w:r>
-      <w:r>
-        <w:fldChar w:fldCharType="begin"/>
-      </w:r>
-      <w:r>
-        <w:instrText xml:space="preserve"> SEQ Рис._ \* ARABIC \s 2 </w:instrText>
-      </w:r>
-      <w:r>
-        <w:fldChar w:fldCharType="separate"/>
-      </w:r>
-      <w:r>
-        <w:rPr>
-          <w:noProof/>
-        </w:rPr>
-        <w:t>9</w:t>
-      </w:r>
-      <w:r>
-        <w:fldChar w:fldCharType="end"/>
-      </w:r>
-      <w:r>
-        <w:t xml:space="preserve"> Тест № 4, 550 одновременных подключений</w:t>
-      </w:r>
-    </w:p>
-    <w:p>
-      <w:pPr>
-        <w:keepNext/>
-      </w:pPr>
-      <w:r>
-        <w:rPr>
-          <w:noProof/>
-          <w:lang w:val="en-US" w:eastAsia="en-US"/>
-        </w:rPr>
-        <w:drawing>
-          <wp:inline distT="0" distB="0" distL="0" distR="0" wp14:anchorId="1F13DCCF" wp14:editId="4CAB7ED2">
-            <wp:extent cx="5972175" cy="3144520"/>
-            <wp:effectExtent l="19050" t="19050" r="28575" b="17780"/>
-            <wp:docPr id="67" name="Рисунок 67"/>
-            <wp:cNvGraphicFramePr>
-              <a:graphicFrameLocks xmlns:a="http://schemas.openxmlformats.org/drawingml/2006/main" noChangeAspect="1"/>
-            </wp:cNvGraphicFramePr>
-            <a:graphic xmlns:a="http://schemas.openxmlformats.org/drawingml/2006/main">
-              <a:graphicData uri="http://schemas.openxmlformats.org/drawingml/2006/picture">
-                <pic:pic xmlns:pic="http://schemas.openxmlformats.org/drawingml/2006/picture">
-                  <pic:nvPicPr>
-                    <pic:cNvPr id="67" name="htop-550users.loaderio3.png"/>
-                    <pic:cNvPicPr/>
-                  </pic:nvPicPr>
-                  <pic:blipFill>
-                    <a:blip r:embed="rId29">
-                      <a:extLst>
-                        <a:ext uri="{28A0092B-C50C-407E-A947-70E740481C1C}">
-                          <a14:useLocalDpi xmlns:a14="http://schemas.microsoft.com/office/drawing/2010/main" val="0"/>
-                        </a:ext>
-                      </a:extLst>
-                    </a:blip>
-                    <a:stretch>
-                      <a:fillRect/>
-                    </a:stretch>
-                  </pic:blipFill>
-                  <pic:spPr>
-                    <a:xfrm>
-                      <a:off x="0" y="0"/>
-                      <a:ext cx="5972175" cy="3144520"/>
-                    </a:xfrm>
-                    <a:prstGeom prst="rect">
-                      <a:avLst/>
-                    </a:prstGeom>
-                    <a:ln>
-                      <a:solidFill>
-                        <a:schemeClr val="tx1"/>
-                      </a:solidFill>
-                    </a:ln>
-                  </pic:spPr>
-                </pic:pic>
-              </a:graphicData>
-            </a:graphic>
-          </wp:inline>
-        </w:drawing>
-      </w:r>
-    </w:p>
-    <w:p>
-      <w:pPr>
-        <w:pStyle w:val="a5"/>
-      </w:pPr>
-      <w:r>
-        <w:t xml:space="preserve">Рис.  </w:t>
-      </w:r>
-      <w:r>
-        <w:fldChar w:fldCharType="begin"/>
-      </w:r>
-      <w:r>
-        <w:instrText xml:space="preserve"> STYLEREF 2 \s </w:instrText>
-      </w:r>
-      <w:r>
-        <w:fldChar w:fldCharType="separate"/>
-      </w:r>
-      <w:r>
-        <w:rPr>
-          <w:noProof/>
-        </w:rPr>
-        <w:t>3.5</w:t>
-      </w:r>
-      <w:r>
-        <w:fldChar w:fldCharType="end"/>
-      </w:r>
-      <w:r>
-        <w:t>.</w:t>
-      </w:r>
-      <w:r>
-        <w:fldChar w:fldCharType="begin"/>
-      </w:r>
-      <w:r>
-        <w:instrText xml:space="preserve"> SEQ Рис._ \* ARABIC \s 2 </w:instrText>
-      </w:r>
-      <w:r>
-        <w:fldChar w:fldCharType="separate"/>
-      </w:r>
-      <w:r>
-        <w:rPr>
-          <w:noProof/>
-        </w:rPr>
-        <w:t>10</w:t>
-      </w:r>
-      <w:r>
-        <w:fldChar w:fldCharType="end"/>
-      </w:r>
-      <w:r>
-        <w:t xml:space="preserve"> Тест № 4, состояние системы, одно ядро полностью нагружено</w:t>
-      </w:r>
-    </w:p>
-    <w:p>
-      <w:pPr>
-        <w:keepNext/>
-      </w:pPr>
-      <w:r>
-        <w:rPr>
-          <w:noProof/>
-          <w:lang w:val="en-US" w:eastAsia="en-US"/>
-        </w:rPr>
-        <w:lastRenderedPageBreak/>
-        <w:drawing>
-          <wp:inline distT="0" distB="0" distL="0" distR="0" wp14:anchorId="6171F28D" wp14:editId="6746F94A">
-            <wp:extent cx="5972175" cy="4197985"/>
-            <wp:effectExtent l="19050" t="19050" r="28575" b="12065"/>
-            <wp:docPr id="68" name="Рисунок 68"/>
-            <wp:cNvGraphicFramePr>
-              <a:graphicFrameLocks xmlns:a="http://schemas.openxmlformats.org/drawingml/2006/main" noChangeAspect="1"/>
-            </wp:cNvGraphicFramePr>
-            <a:graphic xmlns:a="http://schemas.openxmlformats.org/drawingml/2006/main">
-              <a:graphicData uri="http://schemas.openxmlformats.org/drawingml/2006/picture">
-                <pic:pic xmlns:pic="http://schemas.openxmlformats.org/drawingml/2006/picture">
-                  <pic:nvPicPr>
-                    <pic:cNvPr id="68" name="loader_io_graph700users.png"/>
-                    <pic:cNvPicPr/>
-                  </pic:nvPicPr>
-                  <pic:blipFill>
-                    <a:blip r:embed="rId30">
-                      <a:extLst>
-                        <a:ext uri="{28A0092B-C50C-407E-A947-70E740481C1C}">
-                          <a14:useLocalDpi xmlns:a14="http://schemas.microsoft.com/office/drawing/2010/main" val="0"/>
-                        </a:ext>
-                      </a:extLst>
-                    </a:blip>
-                    <a:stretch>
-                      <a:fillRect/>
-                    </a:stretch>
-                  </pic:blipFill>
-                  <pic:spPr>
-                    <a:xfrm>
-                      <a:off x="0" y="0"/>
-                      <a:ext cx="5972175" cy="4197985"/>
-                    </a:xfrm>
-                    <a:prstGeom prst="rect">
-                      <a:avLst/>
-                    </a:prstGeom>
-                    <a:ln>
-                      <a:solidFill>
-                        <a:schemeClr val="tx1"/>
-                      </a:solidFill>
-                    </a:ln>
-                  </pic:spPr>
-                </pic:pic>
-              </a:graphicData>
-            </a:graphic>
-          </wp:inline>
-        </w:drawing>
-      </w:r>
-    </w:p>
-    <w:p>
-      <w:pPr>
-        <w:pStyle w:val="a5"/>
-      </w:pPr>
-      <w:r>
-        <w:t xml:space="preserve">Рис.  </w:t>
-      </w:r>
-      <w:r>
-        <w:fldChar w:fldCharType="begin"/>
-      </w:r>
-      <w:r>
-        <w:instrText xml:space="preserve"> STYLEREF 2 \s </w:instrText>
-      </w:r>
-      <w:r>
-        <w:fldChar w:fldCharType="separate"/>
-      </w:r>
-      <w:r>
-        <w:rPr>
-          <w:noProof/>
-        </w:rPr>
-        <w:t>3.5</w:t>
-      </w:r>
-      <w:r>
-        <w:fldChar w:fldCharType="end"/>
-      </w:r>
-      <w:r>
-        <w:t>.</w:t>
-      </w:r>
-      <w:r>
-        <w:fldChar w:fldCharType="begin"/>
-      </w:r>
-      <w:r>
-        <w:instrText xml:space="preserve"> SEQ Рис._ \* ARABIC \s 2 </w:instrText>
-      </w:r>
-      <w:r>
-        <w:fldChar w:fldCharType="separate"/>
-      </w:r>
-      <w:r>
-        <w:rPr>
-          <w:noProof/>
-        </w:rPr>
-        <w:t>11</w:t>
-      </w:r>
-      <w:r>
-        <w:fldChar w:fldCharType="end"/>
-      </w:r>
-      <w:r>
-        <w:t xml:space="preserve"> Тест № 5, 700 подключений, деградация производительности</w:t>
-      </w:r>
-    </w:p>
-    <w:p>
-      <w:pPr>
-        <w:keepNext/>
-      </w:pPr>
-      <w:r>
-        <w:rPr>
-          <w:noProof/>
-          <w:lang w:val="en-US" w:eastAsia="en-US"/>
-        </w:rPr>
-        <w:drawing>
-          <wp:inline distT="0" distB="0" distL="0" distR="0" wp14:anchorId="412BA1AC" wp14:editId="79192BF9">
-            <wp:extent cx="5972175" cy="3030855"/>
-            <wp:effectExtent l="19050" t="19050" r="28575" b="17145"/>
-            <wp:docPr id="69" name="Рисунок 69"/>
-            <wp:cNvGraphicFramePr>
-              <a:graphicFrameLocks xmlns:a="http://schemas.openxmlformats.org/drawingml/2006/main" noChangeAspect="1"/>
-            </wp:cNvGraphicFramePr>
-            <a:graphic xmlns:a="http://schemas.openxmlformats.org/drawingml/2006/main">
-              <a:graphicData uri="http://schemas.openxmlformats.org/drawingml/2006/picture">
-                <pic:pic xmlns:pic="http://schemas.openxmlformats.org/drawingml/2006/picture">
-                  <pic:nvPicPr>
-                    <pic:cNvPr id="69" name="loader_io_graph700errors.png"/>
-                    <pic:cNvPicPr/>
-                  </pic:nvPicPr>
-                  <pic:blipFill>
-                    <a:blip r:embed="rId31">
-                      <a:extLst>
-                        <a:ext uri="{28A0092B-C50C-407E-A947-70E740481C1C}">
-                          <a14:useLocalDpi xmlns:a14="http://schemas.microsoft.com/office/drawing/2010/main" val="0"/>
-                        </a:ext>
-                      </a:extLst>
-                    </a:blip>
-                    <a:stretch>
-                      <a:fillRect/>
-                    </a:stretch>
-                  </pic:blipFill>
-                  <pic:spPr>
-                    <a:xfrm>
-                      <a:off x="0" y="0"/>
-                      <a:ext cx="5972175" cy="3030855"/>
-                    </a:xfrm>
-                    <a:prstGeom prst="rect">
-                      <a:avLst/>
-                    </a:prstGeom>
-                    <a:ln>
-                      <a:solidFill>
-                        <a:schemeClr val="tx1"/>
-                      </a:solidFill>
-                    </a:ln>
-                  </pic:spPr>
-                </pic:pic>
-              </a:graphicData>
-            </a:graphic>
-          </wp:inline>
-        </w:drawing>
-      </w:r>
-    </w:p>
-    <w:p>
-      <w:pPr>
-        <w:pStyle w:val="a5"/>
-      </w:pPr>
-      <w:r>
-        <w:t xml:space="preserve">Рис.  </w:t>
-      </w:r>
-      <w:r>
-        <w:fldChar w:fldCharType="begin"/>
-      </w:r>
-      <w:r>
-        <w:instrText xml:space="preserve"> STYLEREF 2 \s </w:instrText>
-      </w:r>
-      <w:r>
-        <w:fldChar w:fldCharType="separate"/>
-      </w:r>
-      <w:r>
-        <w:rPr>
-          <w:noProof/>
-        </w:rPr>
-        <w:t>3.5</w:t>
-      </w:r>
-      <w:r>
-        <w:fldChar w:fldCharType="end"/>
-      </w:r>
-      <w:r>
-        <w:t>.</w:t>
-      </w:r>
-      <w:r>
-        <w:fldChar w:fldCharType="begin"/>
-      </w:r>
-      <w:r>
-        <w:instrText xml:space="preserve"> SEQ Рис._ \* ARABIC \s 2 </w:instrText>
-      </w:r>
-      <w:r>
-        <w:fldChar w:fldCharType="separate"/>
-      </w:r>
-      <w:r>
-        <w:rPr>
-          <w:noProof/>
-        </w:rPr>
-        <w:t>12</w:t>
-      </w:r>
-      <w:r>
-        <w:fldChar w:fldCharType="end"/>
-      </w:r>
-      <w:r>
-        <w:t xml:space="preserve"> Тест № 5, наличие ошибок в ответе от сервиса</w:t>
-      </w:r>
-    </w:p>
-    <w:p>
-      <w:pPr>
-        <w:keepNext/>
-      </w:pPr>
-      <w:r>
-        <w:rPr>
-          <w:noProof/>
-          <w:lang w:val="en-US" w:eastAsia="en-US"/>
-        </w:rPr>
-        <w:lastRenderedPageBreak/>
-        <w:drawing>
-          <wp:inline distT="0" distB="0" distL="0" distR="0" wp14:anchorId="20EC7F78" wp14:editId="4C7A3FED">
-            <wp:extent cx="5972175" cy="3144520"/>
-            <wp:effectExtent l="19050" t="19050" r="28575" b="17780"/>
-            <wp:docPr id="71" name="Рисунок 71"/>
-            <wp:cNvGraphicFramePr>
-              <a:graphicFrameLocks xmlns:a="http://schemas.openxmlformats.org/drawingml/2006/main" noChangeAspect="1"/>
-            </wp:cNvGraphicFramePr>
-            <a:graphic xmlns:a="http://schemas.openxmlformats.org/drawingml/2006/main">
-              <a:graphicData uri="http://schemas.openxmlformats.org/drawingml/2006/picture">
-                <pic:pic xmlns:pic="http://schemas.openxmlformats.org/drawingml/2006/picture">
-                  <pic:nvPicPr>
-                    <pic:cNvPr id="71" name="htop-700users.loaderio2.png"/>
                     <pic:cNvPicPr/>
                   </pic:nvPicPr>
                   <pic:blipFill>
@@ -11590,6 +11628,973 @@
         <w:rPr>
           <w:noProof/>
         </w:rPr>
+        <w:t>4</w:t>
+      </w:r>
+      <w:r>
+        <w:fldChar w:fldCharType="end"/>
+      </w:r>
+      <w:r>
+        <w:t xml:space="preserve">  Состояние системы, тест № 1, пиковая нагрузка</w:t>
+      </w:r>
+    </w:p>
+    <w:p>
+      <w:pPr>
+        <w:keepNext/>
+      </w:pPr>
+      <w:r>
+        <w:rPr>
+          <w:noProof/>
+          <w:lang w:val="en-US" w:eastAsia="en-US"/>
+        </w:rPr>
+        <w:drawing>
+          <wp:inline distT="0" distB="0" distL="0" distR="0" wp14:anchorId="1273FA34" wp14:editId="2FCC3B94">
+            <wp:extent cx="5972175" cy="3011805"/>
+            <wp:effectExtent l="19050" t="19050" r="28575" b="17145"/>
+            <wp:docPr id="59" name="Рисунок 59"/>
+            <wp:cNvGraphicFramePr>
+              <a:graphicFrameLocks xmlns:a="http://schemas.openxmlformats.org/drawingml/2006/main" noChangeAspect="1"/>
+            </wp:cNvGraphicFramePr>
+            <a:graphic xmlns:a="http://schemas.openxmlformats.org/drawingml/2006/main">
+              <a:graphicData uri="http://schemas.openxmlformats.org/drawingml/2006/picture">
+                <pic:pic xmlns:pic="http://schemas.openxmlformats.org/drawingml/2006/picture">
+                  <pic:nvPicPr>
+                    <pic:cNvPr id="59" name="loader_io_graph100users.png"/>
+                    <pic:cNvPicPr/>
+                  </pic:nvPicPr>
+                  <pic:blipFill>
+                    <a:blip r:embed="rId33">
+                      <a:extLst>
+                        <a:ext uri="{28A0092B-C50C-407E-A947-70E740481C1C}">
+                          <a14:useLocalDpi xmlns:a14="http://schemas.microsoft.com/office/drawing/2010/main" val="0"/>
+                        </a:ext>
+                      </a:extLst>
+                    </a:blip>
+                    <a:stretch>
+                      <a:fillRect/>
+                    </a:stretch>
+                  </pic:blipFill>
+                  <pic:spPr>
+                    <a:xfrm>
+                      <a:off x="0" y="0"/>
+                      <a:ext cx="5972175" cy="3011805"/>
+                    </a:xfrm>
+                    <a:prstGeom prst="rect">
+                      <a:avLst/>
+                    </a:prstGeom>
+                    <a:ln>
+                      <a:solidFill>
+                        <a:schemeClr val="tx1"/>
+                      </a:solidFill>
+                    </a:ln>
+                  </pic:spPr>
+                </pic:pic>
+              </a:graphicData>
+            </a:graphic>
+          </wp:inline>
+        </w:drawing>
+      </w:r>
+    </w:p>
+    <w:p>
+      <w:pPr>
+        <w:pStyle w:val="a5"/>
+      </w:pPr>
+      <w:r>
+        <w:t xml:space="preserve">Рис.  </w:t>
+      </w:r>
+      <w:r>
+        <w:fldChar w:fldCharType="begin"/>
+      </w:r>
+      <w:r>
+        <w:instrText xml:space="preserve"> STYLEREF 2 \s </w:instrText>
+      </w:r>
+      <w:r>
+        <w:fldChar w:fldCharType="separate"/>
+      </w:r>
+      <w:r>
+        <w:rPr>
+          <w:noProof/>
+        </w:rPr>
+        <w:t>3.5</w:t>
+      </w:r>
+      <w:r>
+        <w:fldChar w:fldCharType="end"/>
+      </w:r>
+      <w:r>
+        <w:t>.</w:t>
+      </w:r>
+      <w:r>
+        <w:fldChar w:fldCharType="begin"/>
+      </w:r>
+      <w:r>
+        <w:instrText xml:space="preserve"> SEQ Рис._ \* ARABIC \s 2 </w:instrText>
+      </w:r>
+      <w:r>
+        <w:fldChar w:fldCharType="separate"/>
+      </w:r>
+      <w:r>
+        <w:rPr>
+          <w:noProof/>
+        </w:rPr>
+        <w:t>5</w:t>
+      </w:r>
+      <w:r>
+        <w:fldChar w:fldCharType="end"/>
+      </w:r>
+      <w:r>
+        <w:t xml:space="preserve"> Тест №2, 100 одновременных подключений</w:t>
+      </w:r>
+    </w:p>
+    <w:p>
+      <w:pPr>
+        <w:keepNext/>
+      </w:pPr>
+      <w:r>
+        <w:rPr>
+          <w:noProof/>
+          <w:lang w:val="en-US" w:eastAsia="en-US"/>
+        </w:rPr>
+        <w:lastRenderedPageBreak/>
+        <w:drawing>
+          <wp:inline distT="0" distB="0" distL="0" distR="0" wp14:anchorId="53C8FE54" wp14:editId="471D973D">
+            <wp:extent cx="5972175" cy="3144520"/>
+            <wp:effectExtent l="19050" t="19050" r="28575" b="17780"/>
+            <wp:docPr id="61" name="Рисунок 61"/>
+            <wp:cNvGraphicFramePr>
+              <a:graphicFrameLocks xmlns:a="http://schemas.openxmlformats.org/drawingml/2006/main" noChangeAspect="1"/>
+            </wp:cNvGraphicFramePr>
+            <a:graphic xmlns:a="http://schemas.openxmlformats.org/drawingml/2006/main">
+              <a:graphicData uri="http://schemas.openxmlformats.org/drawingml/2006/picture">
+                <pic:pic xmlns:pic="http://schemas.openxmlformats.org/drawingml/2006/picture">
+                  <pic:nvPicPr>
+                    <pic:cNvPr id="61" name="htop-100users.loaderio2.png"/>
+                    <pic:cNvPicPr/>
+                  </pic:nvPicPr>
+                  <pic:blipFill>
+                    <a:blip r:embed="rId34">
+                      <a:extLst>
+                        <a:ext uri="{28A0092B-C50C-407E-A947-70E740481C1C}">
+                          <a14:useLocalDpi xmlns:a14="http://schemas.microsoft.com/office/drawing/2010/main" val="0"/>
+                        </a:ext>
+                      </a:extLst>
+                    </a:blip>
+                    <a:stretch>
+                      <a:fillRect/>
+                    </a:stretch>
+                  </pic:blipFill>
+                  <pic:spPr>
+                    <a:xfrm>
+                      <a:off x="0" y="0"/>
+                      <a:ext cx="5972175" cy="3144520"/>
+                    </a:xfrm>
+                    <a:prstGeom prst="rect">
+                      <a:avLst/>
+                    </a:prstGeom>
+                    <a:ln>
+                      <a:solidFill>
+                        <a:schemeClr val="tx1"/>
+                      </a:solidFill>
+                    </a:ln>
+                  </pic:spPr>
+                </pic:pic>
+              </a:graphicData>
+            </a:graphic>
+          </wp:inline>
+        </w:drawing>
+      </w:r>
+    </w:p>
+    <w:p>
+      <w:pPr>
+        <w:pStyle w:val="a5"/>
+      </w:pPr>
+      <w:r>
+        <w:t xml:space="preserve">Рис.  </w:t>
+      </w:r>
+      <w:r>
+        <w:fldChar w:fldCharType="begin"/>
+      </w:r>
+      <w:r>
+        <w:instrText xml:space="preserve"> STYLEREF 2 \s </w:instrText>
+      </w:r>
+      <w:r>
+        <w:fldChar w:fldCharType="separate"/>
+      </w:r>
+      <w:r>
+        <w:rPr>
+          <w:noProof/>
+        </w:rPr>
+        <w:t>3.5</w:t>
+      </w:r>
+      <w:r>
+        <w:fldChar w:fldCharType="end"/>
+      </w:r>
+      <w:r>
+        <w:t>.</w:t>
+      </w:r>
+      <w:r>
+        <w:fldChar w:fldCharType="begin"/>
+      </w:r>
+      <w:r>
+        <w:instrText xml:space="preserve"> SEQ Рис._ \* ARABIC \s 2 </w:instrText>
+      </w:r>
+      <w:r>
+        <w:fldChar w:fldCharType="separate"/>
+      </w:r>
+      <w:r>
+        <w:rPr>
+          <w:noProof/>
+        </w:rPr>
+        <w:t>6</w:t>
+      </w:r>
+      <w:r>
+        <w:fldChar w:fldCharType="end"/>
+      </w:r>
+      <w:r>
+        <w:t xml:space="preserve"> Тест №2, состояние системы, пиковая нагрузка</w:t>
+      </w:r>
+    </w:p>
+    <w:p>
+      <w:pPr>
+        <w:keepNext/>
+      </w:pPr>
+      <w:r>
+        <w:rPr>
+          <w:noProof/>
+          <w:lang w:val="en-US" w:eastAsia="en-US"/>
+        </w:rPr>
+        <w:drawing>
+          <wp:inline distT="0" distB="0" distL="0" distR="0" wp14:anchorId="57710BF9" wp14:editId="613CBA8F">
+            <wp:extent cx="5972175" cy="4024630"/>
+            <wp:effectExtent l="19050" t="19050" r="28575" b="13970"/>
+            <wp:docPr id="62" name="Рисунок 62"/>
+            <wp:cNvGraphicFramePr>
+              <a:graphicFrameLocks xmlns:a="http://schemas.openxmlformats.org/drawingml/2006/main" noChangeAspect="1"/>
+            </wp:cNvGraphicFramePr>
+            <a:graphic xmlns:a="http://schemas.openxmlformats.org/drawingml/2006/main">
+              <a:graphicData uri="http://schemas.openxmlformats.org/drawingml/2006/picture">
+                <pic:pic xmlns:pic="http://schemas.openxmlformats.org/drawingml/2006/picture">
+                  <pic:nvPicPr>
+                    <pic:cNvPr id="62" name="loader_io_graph200users.png"/>
+                    <pic:cNvPicPr/>
+                  </pic:nvPicPr>
+                  <pic:blipFill>
+                    <a:blip r:embed="rId35">
+                      <a:extLst>
+                        <a:ext uri="{28A0092B-C50C-407E-A947-70E740481C1C}">
+                          <a14:useLocalDpi xmlns:a14="http://schemas.microsoft.com/office/drawing/2010/main" val="0"/>
+                        </a:ext>
+                      </a:extLst>
+                    </a:blip>
+                    <a:stretch>
+                      <a:fillRect/>
+                    </a:stretch>
+                  </pic:blipFill>
+                  <pic:spPr>
+                    <a:xfrm>
+                      <a:off x="0" y="0"/>
+                      <a:ext cx="5972175" cy="4024630"/>
+                    </a:xfrm>
+                    <a:prstGeom prst="rect">
+                      <a:avLst/>
+                    </a:prstGeom>
+                    <a:ln>
+                      <a:solidFill>
+                        <a:schemeClr val="tx1"/>
+                      </a:solidFill>
+                    </a:ln>
+                  </pic:spPr>
+                </pic:pic>
+              </a:graphicData>
+            </a:graphic>
+          </wp:inline>
+        </w:drawing>
+      </w:r>
+    </w:p>
+    <w:p>
+      <w:pPr>
+        <w:pStyle w:val="a5"/>
+      </w:pPr>
+      <w:r>
+        <w:t xml:space="preserve">Рис.  </w:t>
+      </w:r>
+      <w:r>
+        <w:fldChar w:fldCharType="begin"/>
+      </w:r>
+      <w:r>
+        <w:instrText xml:space="preserve"> STYLEREF 2 \s </w:instrText>
+      </w:r>
+      <w:r>
+        <w:fldChar w:fldCharType="separate"/>
+      </w:r>
+      <w:r>
+        <w:rPr>
+          <w:noProof/>
+        </w:rPr>
+        <w:t>3.5</w:t>
+      </w:r>
+      <w:r>
+        <w:fldChar w:fldCharType="end"/>
+      </w:r>
+      <w:r>
+        <w:t>.</w:t>
+      </w:r>
+      <w:r>
+        <w:fldChar w:fldCharType="begin"/>
+      </w:r>
+      <w:r>
+        <w:instrText xml:space="preserve"> SEQ Рис._ \* ARABIC \s 2 </w:instrText>
+      </w:r>
+      <w:r>
+        <w:fldChar w:fldCharType="separate"/>
+      </w:r>
+      <w:r>
+        <w:rPr>
+          <w:noProof/>
+        </w:rPr>
+        <w:t>7</w:t>
+      </w:r>
+      <w:r>
+        <w:fldChar w:fldCharType="end"/>
+      </w:r>
+      <w:r>
+        <w:t xml:space="preserve"> Тест № 3, 200 одновременных подключений</w:t>
+      </w:r>
+    </w:p>
+    <w:p>
+      <w:pPr>
+        <w:keepNext/>
+      </w:pPr>
+      <w:r>
+        <w:rPr>
+          <w:noProof/>
+          <w:lang w:val="en-US" w:eastAsia="en-US"/>
+        </w:rPr>
+        <w:lastRenderedPageBreak/>
+        <w:drawing>
+          <wp:inline distT="0" distB="0" distL="0" distR="0" wp14:anchorId="78F7374E" wp14:editId="49FFA71F">
+            <wp:extent cx="5972175" cy="3144520"/>
+            <wp:effectExtent l="19050" t="19050" r="28575" b="17780"/>
+            <wp:docPr id="64" name="Рисунок 64"/>
+            <wp:cNvGraphicFramePr>
+              <a:graphicFrameLocks xmlns:a="http://schemas.openxmlformats.org/drawingml/2006/main" noChangeAspect="1"/>
+            </wp:cNvGraphicFramePr>
+            <a:graphic xmlns:a="http://schemas.openxmlformats.org/drawingml/2006/main">
+              <a:graphicData uri="http://schemas.openxmlformats.org/drawingml/2006/picture">
+                <pic:pic xmlns:pic="http://schemas.openxmlformats.org/drawingml/2006/picture">
+                  <pic:nvPicPr>
+                    <pic:cNvPr id="64" name="htop-200users.loaderio2.png"/>
+                    <pic:cNvPicPr/>
+                  </pic:nvPicPr>
+                  <pic:blipFill>
+                    <a:blip r:embed="rId36">
+                      <a:extLst>
+                        <a:ext uri="{28A0092B-C50C-407E-A947-70E740481C1C}">
+                          <a14:useLocalDpi xmlns:a14="http://schemas.microsoft.com/office/drawing/2010/main" val="0"/>
+                        </a:ext>
+                      </a:extLst>
+                    </a:blip>
+                    <a:stretch>
+                      <a:fillRect/>
+                    </a:stretch>
+                  </pic:blipFill>
+                  <pic:spPr>
+                    <a:xfrm>
+                      <a:off x="0" y="0"/>
+                      <a:ext cx="5972175" cy="3144520"/>
+                    </a:xfrm>
+                    <a:prstGeom prst="rect">
+                      <a:avLst/>
+                    </a:prstGeom>
+                    <a:ln>
+                      <a:solidFill>
+                        <a:schemeClr val="tx1"/>
+                      </a:solidFill>
+                    </a:ln>
+                  </pic:spPr>
+                </pic:pic>
+              </a:graphicData>
+            </a:graphic>
+          </wp:inline>
+        </w:drawing>
+      </w:r>
+    </w:p>
+    <w:p>
+      <w:pPr>
+        <w:pStyle w:val="a5"/>
+      </w:pPr>
+      <w:r>
+        <w:t xml:space="preserve">Рис.  </w:t>
+      </w:r>
+      <w:r>
+        <w:fldChar w:fldCharType="begin"/>
+      </w:r>
+      <w:r>
+        <w:instrText xml:space="preserve"> STYLEREF 2 \s </w:instrText>
+      </w:r>
+      <w:r>
+        <w:fldChar w:fldCharType="separate"/>
+      </w:r>
+      <w:r>
+        <w:rPr>
+          <w:noProof/>
+        </w:rPr>
+        <w:t>3.5</w:t>
+      </w:r>
+      <w:r>
+        <w:fldChar w:fldCharType="end"/>
+      </w:r>
+      <w:r>
+        <w:t>.</w:t>
+      </w:r>
+      <w:r>
+        <w:fldChar w:fldCharType="begin"/>
+      </w:r>
+      <w:r>
+        <w:instrText xml:space="preserve"> SEQ Рис._ \* ARABIC \s 2 </w:instrText>
+      </w:r>
+      <w:r>
+        <w:fldChar w:fldCharType="separate"/>
+      </w:r>
+      <w:r>
+        <w:rPr>
+          <w:noProof/>
+        </w:rPr>
+        <w:t>8</w:t>
+      </w:r>
+      <w:r>
+        <w:fldChar w:fldCharType="end"/>
+      </w:r>
+      <w:r>
+        <w:t xml:space="preserve"> Тест №3, состояние системы, пиковая нагрузка</w:t>
+      </w:r>
+    </w:p>
+    <w:p>
+      <w:pPr>
+        <w:keepNext/>
+      </w:pPr>
+      <w:r>
+        <w:rPr>
+          <w:noProof/>
+          <w:lang w:val="en-US" w:eastAsia="en-US"/>
+        </w:rPr>
+        <w:drawing>
+          <wp:inline distT="0" distB="0" distL="0" distR="0" wp14:anchorId="143E2108" wp14:editId="27B6023C">
+            <wp:extent cx="5972175" cy="4116070"/>
+            <wp:effectExtent l="19050" t="19050" r="28575" b="17780"/>
+            <wp:docPr id="65" name="Рисунок 65"/>
+            <wp:cNvGraphicFramePr>
+              <a:graphicFrameLocks xmlns:a="http://schemas.openxmlformats.org/drawingml/2006/main" noChangeAspect="1"/>
+            </wp:cNvGraphicFramePr>
+            <a:graphic xmlns:a="http://schemas.openxmlformats.org/drawingml/2006/main">
+              <a:graphicData uri="http://schemas.openxmlformats.org/drawingml/2006/picture">
+                <pic:pic xmlns:pic="http://schemas.openxmlformats.org/drawingml/2006/picture">
+                  <pic:nvPicPr>
+                    <pic:cNvPr id="65" name="loader_io_graph550users.png"/>
+                    <pic:cNvPicPr/>
+                  </pic:nvPicPr>
+                  <pic:blipFill>
+                    <a:blip r:embed="rId37">
+                      <a:extLst>
+                        <a:ext uri="{28A0092B-C50C-407E-A947-70E740481C1C}">
+                          <a14:useLocalDpi xmlns:a14="http://schemas.microsoft.com/office/drawing/2010/main" val="0"/>
+                        </a:ext>
+                      </a:extLst>
+                    </a:blip>
+                    <a:stretch>
+                      <a:fillRect/>
+                    </a:stretch>
+                  </pic:blipFill>
+                  <pic:spPr>
+                    <a:xfrm>
+                      <a:off x="0" y="0"/>
+                      <a:ext cx="5972175" cy="4116070"/>
+                    </a:xfrm>
+                    <a:prstGeom prst="rect">
+                      <a:avLst/>
+                    </a:prstGeom>
+                    <a:ln>
+                      <a:solidFill>
+                        <a:schemeClr val="tx1"/>
+                      </a:solidFill>
+                    </a:ln>
+                  </pic:spPr>
+                </pic:pic>
+              </a:graphicData>
+            </a:graphic>
+          </wp:inline>
+        </w:drawing>
+      </w:r>
+    </w:p>
+    <w:p>
+      <w:pPr>
+        <w:pStyle w:val="a5"/>
+      </w:pPr>
+      <w:r>
+        <w:t xml:space="preserve">Рис.  </w:t>
+      </w:r>
+      <w:r>
+        <w:fldChar w:fldCharType="begin"/>
+      </w:r>
+      <w:r>
+        <w:instrText xml:space="preserve"> STYLEREF 2 \s </w:instrText>
+      </w:r>
+      <w:r>
+        <w:fldChar w:fldCharType="separate"/>
+      </w:r>
+      <w:r>
+        <w:rPr>
+          <w:noProof/>
+        </w:rPr>
+        <w:t>3.5</w:t>
+      </w:r>
+      <w:r>
+        <w:fldChar w:fldCharType="end"/>
+      </w:r>
+      <w:r>
+        <w:t>.</w:t>
+      </w:r>
+      <w:r>
+        <w:fldChar w:fldCharType="begin"/>
+      </w:r>
+      <w:r>
+        <w:instrText xml:space="preserve"> SEQ Рис._ \* ARABIC \s 2 </w:instrText>
+      </w:r>
+      <w:r>
+        <w:fldChar w:fldCharType="separate"/>
+      </w:r>
+      <w:r>
+        <w:rPr>
+          <w:noProof/>
+        </w:rPr>
+        <w:t>9</w:t>
+      </w:r>
+      <w:r>
+        <w:fldChar w:fldCharType="end"/>
+      </w:r>
+      <w:r>
+        <w:t xml:space="preserve"> Тест № 4, 550 одновременных подключений</w:t>
+      </w:r>
+    </w:p>
+    <w:p>
+      <w:pPr>
+        <w:keepNext/>
+      </w:pPr>
+      <w:r>
+        <w:rPr>
+          <w:noProof/>
+          <w:lang w:val="en-US" w:eastAsia="en-US"/>
+        </w:rPr>
+        <w:lastRenderedPageBreak/>
+        <w:drawing>
+          <wp:inline distT="0" distB="0" distL="0" distR="0" wp14:anchorId="1F13DCCF" wp14:editId="4CAB7ED2">
+            <wp:extent cx="5972175" cy="3144520"/>
+            <wp:effectExtent l="19050" t="19050" r="28575" b="17780"/>
+            <wp:docPr id="67" name="Рисунок 67"/>
+            <wp:cNvGraphicFramePr>
+              <a:graphicFrameLocks xmlns:a="http://schemas.openxmlformats.org/drawingml/2006/main" noChangeAspect="1"/>
+            </wp:cNvGraphicFramePr>
+            <a:graphic xmlns:a="http://schemas.openxmlformats.org/drawingml/2006/main">
+              <a:graphicData uri="http://schemas.openxmlformats.org/drawingml/2006/picture">
+                <pic:pic xmlns:pic="http://schemas.openxmlformats.org/drawingml/2006/picture">
+                  <pic:nvPicPr>
+                    <pic:cNvPr id="67" name="htop-550users.loaderio3.png"/>
+                    <pic:cNvPicPr/>
+                  </pic:nvPicPr>
+                  <pic:blipFill>
+                    <a:blip r:embed="rId38">
+                      <a:extLst>
+                        <a:ext uri="{28A0092B-C50C-407E-A947-70E740481C1C}">
+                          <a14:useLocalDpi xmlns:a14="http://schemas.microsoft.com/office/drawing/2010/main" val="0"/>
+                        </a:ext>
+                      </a:extLst>
+                    </a:blip>
+                    <a:stretch>
+                      <a:fillRect/>
+                    </a:stretch>
+                  </pic:blipFill>
+                  <pic:spPr>
+                    <a:xfrm>
+                      <a:off x="0" y="0"/>
+                      <a:ext cx="5972175" cy="3144520"/>
+                    </a:xfrm>
+                    <a:prstGeom prst="rect">
+                      <a:avLst/>
+                    </a:prstGeom>
+                    <a:ln>
+                      <a:solidFill>
+                        <a:schemeClr val="tx1"/>
+                      </a:solidFill>
+                    </a:ln>
+                  </pic:spPr>
+                </pic:pic>
+              </a:graphicData>
+            </a:graphic>
+          </wp:inline>
+        </w:drawing>
+      </w:r>
+    </w:p>
+    <w:p>
+      <w:pPr>
+        <w:pStyle w:val="a5"/>
+      </w:pPr>
+      <w:r>
+        <w:t xml:space="preserve">Рис.  </w:t>
+      </w:r>
+      <w:r>
+        <w:fldChar w:fldCharType="begin"/>
+      </w:r>
+      <w:r>
+        <w:instrText xml:space="preserve"> STYLEREF 2 \s </w:instrText>
+      </w:r>
+      <w:r>
+        <w:fldChar w:fldCharType="separate"/>
+      </w:r>
+      <w:r>
+        <w:rPr>
+          <w:noProof/>
+        </w:rPr>
+        <w:t>3.5</w:t>
+      </w:r>
+      <w:r>
+        <w:fldChar w:fldCharType="end"/>
+      </w:r>
+      <w:r>
+        <w:t>.</w:t>
+      </w:r>
+      <w:r>
+        <w:fldChar w:fldCharType="begin"/>
+      </w:r>
+      <w:r>
+        <w:instrText xml:space="preserve"> SEQ Рис._ \* ARABIC \s 2 </w:instrText>
+      </w:r>
+      <w:r>
+        <w:fldChar w:fldCharType="separate"/>
+      </w:r>
+      <w:r>
+        <w:rPr>
+          <w:noProof/>
+        </w:rPr>
+        <w:t>10</w:t>
+      </w:r>
+      <w:r>
+        <w:fldChar w:fldCharType="end"/>
+      </w:r>
+      <w:r>
+        <w:t xml:space="preserve"> Тест № 4, состояние системы, одно ядро полностью нагружено</w:t>
+      </w:r>
+    </w:p>
+    <w:p>
+      <w:pPr>
+        <w:keepNext/>
+      </w:pPr>
+      <w:r>
+        <w:rPr>
+          <w:noProof/>
+          <w:lang w:val="en-US" w:eastAsia="en-US"/>
+        </w:rPr>
+        <w:drawing>
+          <wp:inline distT="0" distB="0" distL="0" distR="0" wp14:anchorId="6171F28D" wp14:editId="6746F94A">
+            <wp:extent cx="5972175" cy="4197985"/>
+            <wp:effectExtent l="19050" t="19050" r="28575" b="12065"/>
+            <wp:docPr id="68" name="Рисунок 68"/>
+            <wp:cNvGraphicFramePr>
+              <a:graphicFrameLocks xmlns:a="http://schemas.openxmlformats.org/drawingml/2006/main" noChangeAspect="1"/>
+            </wp:cNvGraphicFramePr>
+            <a:graphic xmlns:a="http://schemas.openxmlformats.org/drawingml/2006/main">
+              <a:graphicData uri="http://schemas.openxmlformats.org/drawingml/2006/picture">
+                <pic:pic xmlns:pic="http://schemas.openxmlformats.org/drawingml/2006/picture">
+                  <pic:nvPicPr>
+                    <pic:cNvPr id="68" name="loader_io_graph700users.png"/>
+                    <pic:cNvPicPr/>
+                  </pic:nvPicPr>
+                  <pic:blipFill>
+                    <a:blip r:embed="rId39">
+                      <a:extLst>
+                        <a:ext uri="{28A0092B-C50C-407E-A947-70E740481C1C}">
+                          <a14:useLocalDpi xmlns:a14="http://schemas.microsoft.com/office/drawing/2010/main" val="0"/>
+                        </a:ext>
+                      </a:extLst>
+                    </a:blip>
+                    <a:stretch>
+                      <a:fillRect/>
+                    </a:stretch>
+                  </pic:blipFill>
+                  <pic:spPr>
+                    <a:xfrm>
+                      <a:off x="0" y="0"/>
+                      <a:ext cx="5972175" cy="4197985"/>
+                    </a:xfrm>
+                    <a:prstGeom prst="rect">
+                      <a:avLst/>
+                    </a:prstGeom>
+                    <a:ln>
+                      <a:solidFill>
+                        <a:schemeClr val="tx1"/>
+                      </a:solidFill>
+                    </a:ln>
+                  </pic:spPr>
+                </pic:pic>
+              </a:graphicData>
+            </a:graphic>
+          </wp:inline>
+        </w:drawing>
+      </w:r>
+    </w:p>
+    <w:p>
+      <w:pPr>
+        <w:pStyle w:val="a5"/>
+      </w:pPr>
+      <w:r>
+        <w:t xml:space="preserve">Рис.  </w:t>
+      </w:r>
+      <w:r>
+        <w:fldChar w:fldCharType="begin"/>
+      </w:r>
+      <w:r>
+        <w:instrText xml:space="preserve"> STYLEREF 2 \s </w:instrText>
+      </w:r>
+      <w:r>
+        <w:fldChar w:fldCharType="separate"/>
+      </w:r>
+      <w:r>
+        <w:rPr>
+          <w:noProof/>
+        </w:rPr>
+        <w:t>3.5</w:t>
+      </w:r>
+      <w:r>
+        <w:fldChar w:fldCharType="end"/>
+      </w:r>
+      <w:r>
+        <w:t>.</w:t>
+      </w:r>
+      <w:r>
+        <w:fldChar w:fldCharType="begin"/>
+      </w:r>
+      <w:r>
+        <w:instrText xml:space="preserve"> SEQ Рис._ \* ARABIC \s 2 </w:instrText>
+      </w:r>
+      <w:r>
+        <w:fldChar w:fldCharType="separate"/>
+      </w:r>
+      <w:r>
+        <w:rPr>
+          <w:noProof/>
+        </w:rPr>
+        <w:t>11</w:t>
+      </w:r>
+      <w:r>
+        <w:fldChar w:fldCharType="end"/>
+      </w:r>
+      <w:r>
+        <w:t xml:space="preserve"> Тест № 5, 700 подключений, деградация производительности</w:t>
+      </w:r>
+    </w:p>
+    <w:p>
+      <w:pPr>
+        <w:keepNext/>
+      </w:pPr>
+      <w:r>
+        <w:rPr>
+          <w:noProof/>
+          <w:lang w:val="en-US" w:eastAsia="en-US"/>
+        </w:rPr>
+        <w:lastRenderedPageBreak/>
+        <w:drawing>
+          <wp:inline distT="0" distB="0" distL="0" distR="0" wp14:anchorId="412BA1AC" wp14:editId="79192BF9">
+            <wp:extent cx="5972175" cy="3030855"/>
+            <wp:effectExtent l="19050" t="19050" r="28575" b="17145"/>
+            <wp:docPr id="69" name="Рисунок 69"/>
+            <wp:cNvGraphicFramePr>
+              <a:graphicFrameLocks xmlns:a="http://schemas.openxmlformats.org/drawingml/2006/main" noChangeAspect="1"/>
+            </wp:cNvGraphicFramePr>
+            <a:graphic xmlns:a="http://schemas.openxmlformats.org/drawingml/2006/main">
+              <a:graphicData uri="http://schemas.openxmlformats.org/drawingml/2006/picture">
+                <pic:pic xmlns:pic="http://schemas.openxmlformats.org/drawingml/2006/picture">
+                  <pic:nvPicPr>
+                    <pic:cNvPr id="69" name="loader_io_graph700errors.png"/>
+                    <pic:cNvPicPr/>
+                  </pic:nvPicPr>
+                  <pic:blipFill>
+                    <a:blip r:embed="rId40">
+                      <a:extLst>
+                        <a:ext uri="{28A0092B-C50C-407E-A947-70E740481C1C}">
+                          <a14:useLocalDpi xmlns:a14="http://schemas.microsoft.com/office/drawing/2010/main" val="0"/>
+                        </a:ext>
+                      </a:extLst>
+                    </a:blip>
+                    <a:stretch>
+                      <a:fillRect/>
+                    </a:stretch>
+                  </pic:blipFill>
+                  <pic:spPr>
+                    <a:xfrm>
+                      <a:off x="0" y="0"/>
+                      <a:ext cx="5972175" cy="3030855"/>
+                    </a:xfrm>
+                    <a:prstGeom prst="rect">
+                      <a:avLst/>
+                    </a:prstGeom>
+                    <a:ln>
+                      <a:solidFill>
+                        <a:schemeClr val="tx1"/>
+                      </a:solidFill>
+                    </a:ln>
+                  </pic:spPr>
+                </pic:pic>
+              </a:graphicData>
+            </a:graphic>
+          </wp:inline>
+        </w:drawing>
+      </w:r>
+    </w:p>
+    <w:p>
+      <w:pPr>
+        <w:pStyle w:val="a5"/>
+      </w:pPr>
+      <w:r>
+        <w:t xml:space="preserve">Рис.  </w:t>
+      </w:r>
+      <w:r>
+        <w:fldChar w:fldCharType="begin"/>
+      </w:r>
+      <w:r>
+        <w:instrText xml:space="preserve"> STYLEREF 2 \s </w:instrText>
+      </w:r>
+      <w:r>
+        <w:fldChar w:fldCharType="separate"/>
+      </w:r>
+      <w:r>
+        <w:rPr>
+          <w:noProof/>
+        </w:rPr>
+        <w:t>3.5</w:t>
+      </w:r>
+      <w:r>
+        <w:fldChar w:fldCharType="end"/>
+      </w:r>
+      <w:r>
+        <w:t>.</w:t>
+      </w:r>
+      <w:r>
+        <w:fldChar w:fldCharType="begin"/>
+      </w:r>
+      <w:r>
+        <w:instrText xml:space="preserve"> SEQ Рис._ \* ARABIC \s 2 </w:instrText>
+      </w:r>
+      <w:r>
+        <w:fldChar w:fldCharType="separate"/>
+      </w:r>
+      <w:r>
+        <w:rPr>
+          <w:noProof/>
+        </w:rPr>
+        <w:t>12</w:t>
+      </w:r>
+      <w:r>
+        <w:fldChar w:fldCharType="end"/>
+      </w:r>
+      <w:r>
+        <w:t xml:space="preserve"> Тест № 5, наличие ошибок в ответе от сервиса</w:t>
+      </w:r>
+    </w:p>
+    <w:p>
+      <w:pPr>
+        <w:keepNext/>
+      </w:pPr>
+      <w:r>
+        <w:rPr>
+          <w:noProof/>
+          <w:lang w:val="en-US" w:eastAsia="en-US"/>
+        </w:rPr>
+        <w:drawing>
+          <wp:inline distT="0" distB="0" distL="0" distR="0" wp14:anchorId="20EC7F78" wp14:editId="4C7A3FED">
+            <wp:extent cx="5972175" cy="3144520"/>
+            <wp:effectExtent l="19050" t="19050" r="28575" b="17780"/>
+            <wp:docPr id="71" name="Рисунок 71"/>
+            <wp:cNvGraphicFramePr>
+              <a:graphicFrameLocks xmlns:a="http://schemas.openxmlformats.org/drawingml/2006/main" noChangeAspect="1"/>
+            </wp:cNvGraphicFramePr>
+            <a:graphic xmlns:a="http://schemas.openxmlformats.org/drawingml/2006/main">
+              <a:graphicData uri="http://schemas.openxmlformats.org/drawingml/2006/picture">
+                <pic:pic xmlns:pic="http://schemas.openxmlformats.org/drawingml/2006/picture">
+                  <pic:nvPicPr>
+                    <pic:cNvPr id="71" name="htop-700users.loaderio2.png"/>
+                    <pic:cNvPicPr/>
+                  </pic:nvPicPr>
+                  <pic:blipFill>
+                    <a:blip r:embed="rId41">
+                      <a:extLst>
+                        <a:ext uri="{28A0092B-C50C-407E-A947-70E740481C1C}">
+                          <a14:useLocalDpi xmlns:a14="http://schemas.microsoft.com/office/drawing/2010/main" val="0"/>
+                        </a:ext>
+                      </a:extLst>
+                    </a:blip>
+                    <a:stretch>
+                      <a:fillRect/>
+                    </a:stretch>
+                  </pic:blipFill>
+                  <pic:spPr>
+                    <a:xfrm>
+                      <a:off x="0" y="0"/>
+                      <a:ext cx="5972175" cy="3144520"/>
+                    </a:xfrm>
+                    <a:prstGeom prst="rect">
+                      <a:avLst/>
+                    </a:prstGeom>
+                    <a:ln>
+                      <a:solidFill>
+                        <a:schemeClr val="tx1"/>
+                      </a:solidFill>
+                    </a:ln>
+                  </pic:spPr>
+                </pic:pic>
+              </a:graphicData>
+            </a:graphic>
+          </wp:inline>
+        </w:drawing>
+      </w:r>
+    </w:p>
+    <w:p>
+      <w:pPr>
+        <w:pStyle w:val="a5"/>
+      </w:pPr>
+      <w:r>
+        <w:t xml:space="preserve">Рис.  </w:t>
+      </w:r>
+      <w:r>
+        <w:fldChar w:fldCharType="begin"/>
+      </w:r>
+      <w:r>
+        <w:instrText xml:space="preserve"> STYLEREF 2 \s </w:instrText>
+      </w:r>
+      <w:r>
+        <w:fldChar w:fldCharType="separate"/>
+      </w:r>
+      <w:r>
+        <w:rPr>
+          <w:noProof/>
+        </w:rPr>
+        <w:t>3.5</w:t>
+      </w:r>
+      <w:r>
+        <w:fldChar w:fldCharType="end"/>
+      </w:r>
+      <w:r>
+        <w:t>.</w:t>
+      </w:r>
+      <w:r>
+        <w:fldChar w:fldCharType="begin"/>
+      </w:r>
+      <w:r>
+        <w:instrText xml:space="preserve"> SEQ Рис._ \* ARABIC \s 2 </w:instrText>
+      </w:r>
+      <w:r>
+        <w:fldChar w:fldCharType="separate"/>
+      </w:r>
+      <w:r>
+        <w:rPr>
+          <w:noProof/>
+        </w:rPr>
         <w:t>13</w:t>
       </w:r>
       <w:r>
@@ -11805,7 +12810,7 @@
       <w:r>
         <w:t xml:space="preserve">Режим доступа: </w:t>
       </w:r>
-      <w:hyperlink r:id="rId33" w:history="1">
+      <w:hyperlink r:id="rId42" w:history="1">
         <w:r>
           <w:rPr>
             <w:rStyle w:val="ad"/>
@@ -11922,7 +12927,7 @@
       <w:r>
         <w:t xml:space="preserve">Режим доступа: </w:t>
       </w:r>
-      <w:hyperlink r:id="rId34" w:history="1">
+      <w:hyperlink r:id="rId43" w:history="1">
         <w:r>
           <w:rPr>
             <w:rStyle w:val="ad"/>
@@ -12091,7 +13096,7 @@
       <w:r>
         <w:t xml:space="preserve"> </w:t>
       </w:r>
-      <w:hyperlink r:id="rId35" w:anchor="what-is-handlebars" w:history="1">
+      <w:hyperlink r:id="rId44" w:anchor="what-is-handlebars" w:history="1">
         <w:r>
           <w:rPr>
             <w:rStyle w:val="ad"/>
@@ -12252,7 +13257,7 @@
       <w:r>
         <w:t xml:space="preserve">Режим доступа: </w:t>
       </w:r>
-      <w:hyperlink r:id="rId36" w:history="1">
+      <w:hyperlink r:id="rId45" w:history="1">
         <w:r>
           <w:rPr>
             <w:rStyle w:val="ad"/>
@@ -12317,7 +13322,7 @@
       <w:r>
         <w:t xml:space="preserve">Режим доступа: </w:t>
       </w:r>
-      <w:hyperlink r:id="rId37" w:history="1">
+      <w:hyperlink r:id="rId46" w:history="1">
         <w:r>
           <w:rPr>
             <w:rStyle w:val="ad"/>
@@ -12534,7 +13539,7 @@
         </w:rPr>
         <w:t xml:space="preserve">: </w:t>
       </w:r>
-      <w:hyperlink r:id="rId38" w:history="1">
+      <w:hyperlink r:id="rId47" w:history="1">
         <w:r>
           <w:rPr>
             <w:rStyle w:val="ad"/>
@@ -12715,9 +13720,9 @@
       </w:r>
     </w:p>
     <w:sectPr>
-      <w:headerReference w:type="default" r:id="rId39"/>
-      <w:headerReference w:type="first" r:id="rId40"/>
-      <w:footerReference w:type="first" r:id="rId41"/>
+      <w:headerReference w:type="default" r:id="rId48"/>
+      <w:headerReference w:type="first" r:id="rId49"/>
+      <w:footerReference w:type="first" r:id="rId50"/>
       <w:pgSz w:w="12240" w:h="15840"/>
       <w:pgMar w:top="1134" w:right="1134" w:bottom="1134" w:left="1701" w:header="720" w:footer="720" w:gutter="0"/>
       <w:cols w:space="720"/>
@@ -12832,7 +13837,7 @@
           <w:rPr>
             <w:noProof/>
           </w:rPr>
-          <w:t>43</w:t>
+          <w:t>52</w:t>
         </w:r>
         <w:r>
           <w:fldChar w:fldCharType="end"/>
@@ -17688,7 +18693,7 @@
 </file>
 
 <file path=customXml/itemProps1.xml><?xml version="1.0" encoding="utf-8"?>
-<ds:datastoreItem xmlns:ds="http://schemas.openxmlformats.org/officeDocument/2006/customXml" ds:itemID="{99873124-2E44-4538-9435-5501B43D6FA4}">
+<ds:datastoreItem xmlns:ds="http://schemas.openxmlformats.org/officeDocument/2006/customXml" ds:itemID="{493E248E-228F-4B00-96DE-19B3631A4D89}">
   <ds:schemaRefs>
     <ds:schemaRef ds:uri="http://schemas.openxmlformats.org/officeDocument/2006/bibliography"/>
   </ds:schemaRefs>

</xml_diff>

<commit_message>
Added the first slide of presentation
</commit_message>
<xml_diff>
--- a/docs/Выпускная квалификационная работа.docx
+++ b/docs/Выпускная квалификационная работа.docx
@@ -362,6 +362,15 @@
                 <w:sz w:val="28"/>
                 <w:szCs w:val="28"/>
               </w:rPr>
+              <w:t>и</w:t>
+            </w:r>
+            <w:r>
+              <w:rPr>
+                <w:b/>
+                <w:bCs/>
+                <w:sz w:val="28"/>
+                <w:szCs w:val="28"/>
+              </w:rPr>
               <w:t xml:space="preserve"> на их основе</w:t>
             </w:r>
             <w:r>
@@ -442,7 +451,16 @@
                 <w:b/>
                 <w:szCs w:val="24"/>
               </w:rPr>
-              <w:t xml:space="preserve"> «Информационные системы и технологии»</w:t>
+              <w:t xml:space="preserve"> «Информационные си</w:t>
+            </w:r>
+            <w:bookmarkStart w:id="0" w:name="_GoBack"/>
+            <w:bookmarkEnd w:id="0"/>
+            <w:r>
+              <w:rPr>
+                <w:b/>
+                <w:szCs w:val="24"/>
+              </w:rPr>
+              <w:t>стемы и технологии»</w:t>
             </w:r>
           </w:p>
         </w:tc>
@@ -677,14 +695,14 @@
                 <w:b/>
               </w:rPr>
             </w:pPr>
-            <w:bookmarkStart w:id="0" w:name="_Toc483423516"/>
+            <w:bookmarkStart w:id="1" w:name="_Toc483423516"/>
             <w:r>
               <w:rPr>
                 <w:b/>
               </w:rPr>
               <w:t>Руководитель</w:t>
             </w:r>
-            <w:bookmarkEnd w:id="0"/>
+            <w:bookmarkEnd w:id="1"/>
             <w:r>
               <w:rPr>
                 <w:b/>
@@ -3540,12 +3558,12 @@
       <w:pPr>
         <w:pStyle w:val="ae"/>
       </w:pPr>
-      <w:bookmarkStart w:id="1" w:name="_Toc35123365"/>
+      <w:bookmarkStart w:id="2" w:name="_Toc35123365"/>
       <w:r>
         <w:lastRenderedPageBreak/>
         <w:t>ВВЕДЕНИЕ</w:t>
       </w:r>
-      <w:bookmarkEnd w:id="1"/>
+      <w:bookmarkEnd w:id="2"/>
     </w:p>
     <w:p>
       <w:pPr>
@@ -3572,16 +3590,8 @@
         <w:t>В данной выпускной квалификационной работе рассматривается проблема, связанная с относительно низкой производительностью системы веб-шаблонов. В ходе её написания будут проанализированы самые широко используемые решения, доступные как среди проприетарных, так и свободно распространяемых программных продуктов. На основе анализа будут выявлены наиболее распространённые причины низкой производительности</w:t>
       </w:r>
       <w:r>
-        <w:t>. После чего будет изучен ряд мер которые можно использовать для устранения причин</w:t>
-      </w:r>
-      <w:r>
-        <w:t xml:space="preserve"> понижения быстро</w:t>
-      </w:r>
-      <w:r>
-        <w:t>действия или уменьшения их эффекта. На основе предложенных мер будут спроектирована высокопроизводительная система шаблонизации, и разработаны требования к технологиям и инструментам для её реализации. С использованием выбранных технологий будет разработана система шаблонизации, которая должна адресовать ранее выявленные причины низкой производительности. Для оценки результатов разработки будет произведено тестирование разработанного приложения под нагрузкой, с целью оценки показателей быстродействия.</w:t>
-      </w:r>
-      <w:bookmarkStart w:id="2" w:name="_GoBack"/>
-      <w:bookmarkEnd w:id="2"/>
+        <w:t>. После чего будет изучен ряд мер которые можно использовать для устранения причин понижения быстродействия или уменьшения их эффекта. На основе предложенных мер будут спроектирована высокопроизводительная система шаблонизации, и разработаны требования к технологиям и инструментам для её реализации. С использованием выбранных технологий будет разработана система шаблонизации, которая должна адресовать ранее выявленные причины низкой производительности. Для оценки результатов разработки будет произведено тестирование разработанного приложения под нагрузкой, с целью оценки показателей быстродействия.</w:t>
+      </w:r>
     </w:p>
     <w:p>
       <w:pPr>
@@ -14813,8 +14823,8 @@
           <w:lang w:val="en-US"/>
         </w:rPr>
       </w:pPr>
-      <w:bookmarkStart w:id="51" w:name="_Ref35622692"/>
-      <w:bookmarkStart w:id="52" w:name="_Ref35622708"/>
+      <w:bookmarkStart w:id="51" w:name="_Ref35622708"/>
+      <w:bookmarkStart w:id="52" w:name="_Ref35622692"/>
       <w:r>
         <w:t xml:space="preserve">Рис.  </w:t>
       </w:r>
@@ -14857,17 +14867,17 @@
       <w:r>
         <w:fldChar w:fldCharType="end"/>
       </w:r>
+      <w:bookmarkEnd w:id="51"/>
+      <w:r>
+        <w:t xml:space="preserve"> Документация </w:t>
+      </w:r>
+      <w:r>
+        <w:rPr>
+          <w:lang w:val="en-US"/>
+        </w:rPr>
+        <w:t>API</w:t>
+      </w:r>
       <w:bookmarkEnd w:id="52"/>
-      <w:r>
-        <w:t xml:space="preserve"> Документация </w:t>
-      </w:r>
-      <w:r>
-        <w:rPr>
-          <w:lang w:val="en-US"/>
-        </w:rPr>
-        <w:t>API</w:t>
-      </w:r>
-      <w:bookmarkEnd w:id="51"/>
     </w:p>
     <w:p>
       <w:pPr>
@@ -18873,6 +18883,7 @@
         <w:docPartUnique/>
       </w:docPartObj>
     </w:sdtPr>
+    <w:sdtEndPr/>
     <w:sdtContent>
       <w:p>
         <w:pPr>
@@ -18892,7 +18903,7 @@
           <w:rPr>
             <w:noProof/>
           </w:rPr>
-          <w:t>5</w:t>
+          <w:t>2</w:t>
         </w:r>
         <w:r>
           <w:fldChar w:fldCharType="end"/>
@@ -23477,7 +23488,7 @@
 </file>
 
 <file path=customXml/itemProps1.xml><?xml version="1.0" encoding="utf-8"?>
-<ds:datastoreItem xmlns:ds="http://schemas.openxmlformats.org/officeDocument/2006/customXml" ds:itemID="{F594041F-1337-457B-AE34-AACA73FA43F9}">
+<ds:datastoreItem xmlns:ds="http://schemas.openxmlformats.org/officeDocument/2006/customXml" ds:itemID="{C850E13C-B32D-47DD-9914-D805BE866F84}">
   <ds:schemaRefs>
     <ds:schemaRef ds:uri="http://schemas.openxmlformats.org/officeDocument/2006/bibliography"/>
   </ds:schemaRefs>

</xml_diff>